<commit_message>
Rest of the work will be done tomorrow
</commit_message>
<xml_diff>
--- a/PRiAD sprawko.docx
+++ b/PRiAD sprawko.docx
@@ -122,41 +122,39 @@
           <w:szCs w:val="32"/>
           <w:shd w:val="clear" w:color="auto" w:fill="FFFFFF"/>
         </w:rPr>
-        <w:t xml:space="preserve">Artur </w:t>
-      </w:r>
-      <w:proofErr w:type="spellStart"/>
+        <w:t>Artur Prasuła, Aleksandra Kowalczyk, Kacper Achramowicz</w:t>
+      </w:r>
+    </w:p>
+    <w:p>
+      <w:pPr>
+        <w:rPr>
+          <w:rFonts w:ascii="Constantia" w:hAnsi="Constantia" w:cs="Calibri"/>
+          <w:color w:val="444444"/>
+          <w:sz w:val="28"/>
+          <w:szCs w:val="28"/>
+          <w:shd w:val="clear" w:color="auto" w:fill="FFFFFF"/>
+        </w:rPr>
+      </w:pPr>
       <w:r>
         <w:rPr>
           <w:rFonts w:ascii="Constantia" w:hAnsi="Constantia" w:cs="Dubai"/>
           <w:color w:val="444444"/>
-          <w:sz w:val="32"/>
-          <w:szCs w:val="32"/>
+          <w:sz w:val="28"/>
+          <w:szCs w:val="28"/>
           <w:shd w:val="clear" w:color="auto" w:fill="FFFFFF"/>
         </w:rPr>
-        <w:t>Prasuła</w:t>
-      </w:r>
-      <w:proofErr w:type="spellEnd"/>
+        <w:t xml:space="preserve">DISCLAIMER: EDYTUJEMY TEN PLIK CZCIONKA </w:t>
+      </w:r>
       <w:r>
         <w:rPr>
           <w:rFonts w:ascii="Constantia" w:hAnsi="Constantia" w:cs="Dubai"/>
           <w:color w:val="444444"/>
-          <w:sz w:val="32"/>
-          <w:szCs w:val="32"/>
+          <w:sz w:val="28"/>
+          <w:szCs w:val="28"/>
           <w:shd w:val="clear" w:color="auto" w:fill="FFFFFF"/>
         </w:rPr>
-        <w:t>, Aleksandra Kowalczyk, Kacper Achramowicz</w:t>
-      </w:r>
-    </w:p>
-    <w:p>
-      <w:pPr>
-        <w:rPr>
-          <w:rFonts w:ascii="Constantia" w:hAnsi="Constantia" w:cs="Calibri"/>
-          <w:color w:val="444444"/>
-          <w:sz w:val="28"/>
-          <w:szCs w:val="28"/>
-          <w:shd w:val="clear" w:color="auto" w:fill="FFFFFF"/>
-        </w:rPr>
-      </w:pPr>
+        <w:t>CONSTANTIA</w:t>
+      </w:r>
       <w:r>
         <w:rPr>
           <w:rFonts w:ascii="Constantia" w:hAnsi="Constantia" w:cs="Dubai"/>
@@ -165,7 +163,7 @@
           <w:szCs w:val="28"/>
           <w:shd w:val="clear" w:color="auto" w:fill="FFFFFF"/>
         </w:rPr>
-        <w:t xml:space="preserve">DISCLAIMER: EDYTUJEMY TEN PLIK CZCIONKA </w:t>
+        <w:t xml:space="preserve"> </w:t>
       </w:r>
       <w:r>
         <w:rPr>
@@ -175,7 +173,7 @@
           <w:szCs w:val="28"/>
           <w:shd w:val="clear" w:color="auto" w:fill="FFFFFF"/>
         </w:rPr>
-        <w:t>CONSTANTIA</w:t>
+        <w:t>14</w:t>
       </w:r>
       <w:r>
         <w:rPr>
@@ -185,59 +183,17 @@
           <w:szCs w:val="28"/>
           <w:shd w:val="clear" w:color="auto" w:fill="FFFFFF"/>
         </w:rPr>
-        <w:t xml:space="preserve"> </w:t>
-      </w:r>
-      <w:r>
-        <w:rPr>
-          <w:rFonts w:ascii="Constantia" w:hAnsi="Constantia" w:cs="Dubai"/>
+        <w:t xml:space="preserve"> DO PISANIA (bo lubi</w:t>
+      </w:r>
+      <w:r>
+        <w:rPr>
+          <w:rFonts w:ascii="Constantia" w:hAnsi="Constantia" w:cs="Calibri"/>
           <w:color w:val="444444"/>
           <w:sz w:val="28"/>
           <w:szCs w:val="28"/>
           <w:shd w:val="clear" w:color="auto" w:fill="FFFFFF"/>
         </w:rPr>
-        <w:t>14</w:t>
-      </w:r>
-      <w:r>
-        <w:rPr>
-          <w:rFonts w:ascii="Constantia" w:hAnsi="Constantia" w:cs="Dubai"/>
-          <w:color w:val="444444"/>
-          <w:sz w:val="28"/>
-          <w:szCs w:val="28"/>
-          <w:shd w:val="clear" w:color="auto" w:fill="FFFFFF"/>
-        </w:rPr>
-        <w:t xml:space="preserve"> DO PISANIA (bo lubi</w:t>
-      </w:r>
-      <w:r>
-        <w:rPr>
-          <w:rFonts w:ascii="Constantia" w:hAnsi="Constantia" w:cs="Calibri"/>
-          <w:color w:val="444444"/>
-          <w:sz w:val="28"/>
-          <w:szCs w:val="28"/>
-          <w:shd w:val="clear" w:color="auto" w:fill="FFFFFF"/>
-        </w:rPr>
-        <w:t xml:space="preserve">ę ją </w:t>
-      </w:r>
-      <w:proofErr w:type="spellStart"/>
-      <w:r>
-        <w:rPr>
-          <w:rFonts w:ascii="Constantia" w:hAnsi="Constantia" w:cs="Calibri"/>
-          <w:color w:val="444444"/>
-          <w:sz w:val="28"/>
-          <w:szCs w:val="28"/>
-          <w:shd w:val="clear" w:color="auto" w:fill="FFFFFF"/>
-        </w:rPr>
-        <w:t>xD</w:t>
-      </w:r>
-      <w:proofErr w:type="spellEnd"/>
-      <w:r>
-        <w:rPr>
-          <w:rFonts w:ascii="Constantia" w:hAnsi="Constantia" w:cs="Calibri"/>
-          <w:color w:val="444444"/>
-          <w:sz w:val="28"/>
-          <w:szCs w:val="28"/>
-          <w:shd w:val="clear" w:color="auto" w:fill="FFFFFF"/>
-        </w:rPr>
-        <w:t>)</w:t>
+        <w:t>ę ją xD)</w:t>
       </w:r>
     </w:p>
     <w:p>
@@ -307,7 +263,6 @@
         </w:rPr>
         <w:t xml:space="preserve"> stworzyliśmy ramkę danych korzystając z pliku </w:t>
       </w:r>
-      <w:proofErr w:type="spellStart"/>
       <w:r>
         <w:rPr>
           <w:rFonts w:ascii="Constantia" w:hAnsi="Constantia" w:cs="Dubai"/>
@@ -316,18 +271,7 @@
           <w:sz w:val="28"/>
           <w:szCs w:val="28"/>
         </w:rPr>
-        <w:t>flag.data</w:t>
-      </w:r>
-      <w:proofErr w:type="spellEnd"/>
-      <w:r>
-        <w:rPr>
-          <w:rFonts w:ascii="Constantia" w:hAnsi="Constantia" w:cs="Dubai"/>
-          <w:i/>
-          <w:iCs/>
-          <w:sz w:val="28"/>
-          <w:szCs w:val="28"/>
-        </w:rPr>
-        <w:t>.</w:t>
+        <w:t>flag.data.</w:t>
       </w:r>
       <w:r>
         <w:rPr>
@@ -407,27 +351,14 @@
       <w:r>
         <w:t xml:space="preserve">Zrzut </w:t>
       </w:r>
-      <w:r>
-        <w:fldChar w:fldCharType="begin"/>
-      </w:r>
-      <w:r>
-        <w:instrText xml:space="preserve"> SEQ Zrzut \* ARABIC </w:instrText>
-      </w:r>
-      <w:r>
-        <w:fldChar w:fldCharType="separate"/>
-      </w:r>
-      <w:r>
-        <w:rPr>
-          <w:noProof/>
-        </w:rPr>
-        <w:t>1</w:t>
-      </w:r>
-      <w:r>
-        <w:rPr>
-          <w:noProof/>
-        </w:rPr>
-        <w:fldChar w:fldCharType="end"/>
-      </w:r>
+      <w:fldSimple w:instr=" SEQ Zrzut \* ARABIC ">
+        <w:r>
+          <w:rPr>
+            <w:noProof/>
+          </w:rPr>
+          <w:t>1</w:t>
+        </w:r>
+      </w:fldSimple>
       <w:r>
         <w:t xml:space="preserve"> Ramka danych zawierający zbiór z pliku</w:t>
       </w:r>
@@ -566,40 +497,19 @@
       <w:r>
         <w:t xml:space="preserve">Zrzut </w:t>
       </w:r>
-      <w:r>
-        <w:fldChar w:fldCharType="begin"/>
-      </w:r>
-      <w:r>
-        <w:instrText xml:space="preserve"> SEQ Zrzut \* ARABIC </w:instrText>
-      </w:r>
-      <w:r>
-        <w:fldChar w:fldCharType="separate"/>
-      </w:r>
-      <w:r>
-        <w:rPr>
-          <w:noProof/>
-        </w:rPr>
-        <w:t>2</w:t>
-      </w:r>
-      <w:r>
-        <w:rPr>
-          <w:noProof/>
-        </w:rPr>
-        <w:fldChar w:fldCharType="end"/>
-      </w:r>
+      <w:fldSimple w:instr=" SEQ Zrzut \* ARABIC ">
+        <w:r>
+          <w:rPr>
+            <w:noProof/>
+          </w:rPr>
+          <w:t>2</w:t>
+        </w:r>
+      </w:fldSimple>
       <w:r>
         <w:t xml:space="preserve">: </w:t>
       </w:r>
       <w:r>
-        <w:t xml:space="preserve">Test sprawdzający, czy występują puste dane. </w:t>
-      </w:r>
-      <w:proofErr w:type="spellStart"/>
-      <w:r>
-        <w:t>False</w:t>
-      </w:r>
-      <w:proofErr w:type="spellEnd"/>
-      <w:r>
-        <w:t xml:space="preserve"> oznacza, że dane są kompletne</w:t>
+        <w:t>Test sprawdzający, czy występują puste dane. False oznacza, że dane są kompletne</w:t>
       </w:r>
       <w:r>
         <w:t>.</w:t>
@@ -1186,16 +1096,7 @@
           <w:sz w:val="18"/>
           <w:szCs w:val="18"/>
         </w:rPr>
-        <w:t xml:space="preserve">: Angola                                </w:t>
-      </w:r>
-      <w:r>
-        <w:rPr>
-          <w:i/>
-          <w:iCs/>
-          <w:sz w:val="18"/>
-          <w:szCs w:val="18"/>
-        </w:rPr>
-        <w:t xml:space="preserve">Flaga </w:t>
+        <w:t xml:space="preserve">: Angola                                Flaga </w:t>
       </w:r>
       <w:r>
         <w:rPr>
@@ -1250,25 +1151,7 @@
           <w:sz w:val="18"/>
           <w:szCs w:val="18"/>
         </w:rPr>
-        <w:t>: Boliwia</w:t>
-      </w:r>
-      <w:r>
-        <w:rPr>
-          <w:i/>
-          <w:iCs/>
-          <w:sz w:val="18"/>
-          <w:szCs w:val="18"/>
-        </w:rPr>
-        <w:t xml:space="preserve">                           </w:t>
-      </w:r>
-      <w:r>
-        <w:rPr>
-          <w:i/>
-          <w:iCs/>
-          <w:sz w:val="18"/>
-          <w:szCs w:val="18"/>
-        </w:rPr>
-        <w:t xml:space="preserve">Flaga </w:t>
+        <w:t xml:space="preserve">: Boliwia                           Flaga </w:t>
       </w:r>
       <w:r>
         <w:rPr>
@@ -1540,69 +1423,36 @@
       <w:r>
         <w:t xml:space="preserve">Flaga </w:t>
       </w:r>
-      <w:r>
-        <w:fldChar w:fldCharType="begin"/>
-      </w:r>
-      <w:r>
-        <w:instrText xml:space="preserve"> SEQ Flaga \* ARABIC </w:instrText>
-      </w:r>
-      <w:r>
-        <w:fldChar w:fldCharType="separate"/>
-      </w:r>
-      <w:r>
-        <w:rPr>
-          <w:noProof/>
-        </w:rPr>
-        <w:t>4</w:t>
-      </w:r>
-      <w:r>
-        <w:fldChar w:fldCharType="end"/>
-      </w:r>
-      <w:r>
-        <w:t xml:space="preserve">: ZSRR                                                    </w:t>
-      </w:r>
-      <w:r>
-        <w:t xml:space="preserve">Flaga </w:t>
-      </w:r>
-      <w:r>
-        <w:fldChar w:fldCharType="begin"/>
-      </w:r>
-      <w:r>
-        <w:instrText xml:space="preserve"> SEQ Flaga \* ARABIC </w:instrText>
-      </w:r>
-      <w:r>
-        <w:fldChar w:fldCharType="separate"/>
-      </w:r>
-      <w:r>
-        <w:rPr>
-          <w:noProof/>
-        </w:rPr>
-        <w:t>5</w:t>
-      </w:r>
-      <w:r>
-        <w:fldChar w:fldCharType="end"/>
-      </w:r>
+      <w:fldSimple w:instr=" SEQ Flaga \* ARABIC ">
+        <w:r>
+          <w:rPr>
+            <w:noProof/>
+          </w:rPr>
+          <w:t>4</w:t>
+        </w:r>
+      </w:fldSimple>
+      <w:r>
+        <w:t xml:space="preserve">: ZSRR                                                    Flaga </w:t>
+      </w:r>
+      <w:fldSimple w:instr=" SEQ Flaga \* ARABIC ">
+        <w:r>
+          <w:rPr>
+            <w:noProof/>
+          </w:rPr>
+          <w:t>5</w:t>
+        </w:r>
+      </w:fldSimple>
       <w:r>
         <w:t xml:space="preserve">: Bhutan                                 Flaga </w:t>
       </w:r>
-      <w:r>
-        <w:fldChar w:fldCharType="begin"/>
-      </w:r>
-      <w:r>
-        <w:instrText xml:space="preserve"> SEQ Flaga \* ARABIC </w:instrText>
-      </w:r>
-      <w:r>
-        <w:fldChar w:fldCharType="separate"/>
-      </w:r>
-      <w:r>
-        <w:rPr>
-          <w:noProof/>
-        </w:rPr>
-        <w:t>6</w:t>
-      </w:r>
-      <w:r>
-        <w:fldChar w:fldCharType="end"/>
-      </w:r>
+      <w:fldSimple w:instr=" SEQ Flaga \* ARABIC ">
+        <w:r>
+          <w:rPr>
+            <w:noProof/>
+          </w:rPr>
+          <w:t>6</w:t>
+        </w:r>
+      </w:fldSimple>
       <w:r>
         <w:t>: Portugalia</w:t>
       </w:r>
@@ -1822,82 +1672,38 @@
       <w:r>
         <w:t xml:space="preserve">Flaga </w:t>
       </w:r>
-      <w:r>
-        <w:fldChar w:fldCharType="begin"/>
-      </w:r>
-      <w:r>
-        <w:instrText xml:space="preserve"> SEQ Flaga \* ARABIC </w:instrText>
-      </w:r>
-      <w:r>
-        <w:fldChar w:fldCharType="separate"/>
-      </w:r>
-      <w:r>
-        <w:rPr>
-          <w:noProof/>
-        </w:rPr>
-        <w:t>7</w:t>
-      </w:r>
-      <w:r>
-        <w:fldChar w:fldCharType="end"/>
-      </w:r>
-      <w:r>
-        <w:t xml:space="preserve">: </w:t>
-      </w:r>
-      <w:proofErr w:type="spellStart"/>
-      <w:r>
-        <w:t>Anguila</w:t>
-      </w:r>
-      <w:proofErr w:type="spellEnd"/>
-      <w:r>
-        <w:t xml:space="preserve">                                              Flaga </w:t>
-      </w:r>
-      <w:r>
-        <w:fldChar w:fldCharType="begin"/>
-      </w:r>
-      <w:r>
-        <w:instrText xml:space="preserve"> SEQ Flaga \* ARABIC </w:instrText>
-      </w:r>
-      <w:r>
-        <w:fldChar w:fldCharType="separate"/>
-      </w:r>
-      <w:r>
-        <w:rPr>
-          <w:noProof/>
-        </w:rPr>
-        <w:t>8</w:t>
-      </w:r>
-      <w:r>
-        <w:fldChar w:fldCharType="end"/>
-      </w:r>
-      <w:r>
-        <w:t xml:space="preserve">: Cypr                                         </w:t>
-      </w:r>
-      <w:r>
-        <w:t xml:space="preserve">Flaga </w:t>
-      </w:r>
-      <w:r>
-        <w:fldChar w:fldCharType="begin"/>
-      </w:r>
-      <w:r>
-        <w:instrText xml:space="preserve"> SEQ Flaga \* ARABIC </w:instrText>
-      </w:r>
-      <w:r>
-        <w:fldChar w:fldCharType="separate"/>
-      </w:r>
-      <w:r>
-        <w:rPr>
-          <w:noProof/>
-        </w:rPr>
-        <w:t>9</w:t>
-      </w:r>
-      <w:r>
-        <w:fldChar w:fldCharType="end"/>
-      </w:r>
-      <w:r>
-        <w:t xml:space="preserve">: </w:t>
-      </w:r>
-      <w:r>
-        <w:t>Irlandia</w:t>
+      <w:fldSimple w:instr=" SEQ Flaga \* ARABIC ">
+        <w:r>
+          <w:rPr>
+            <w:noProof/>
+          </w:rPr>
+          <w:t>7</w:t>
+        </w:r>
+      </w:fldSimple>
+      <w:r>
+        <w:t xml:space="preserve">: Anguila                                              Flaga </w:t>
+      </w:r>
+      <w:fldSimple w:instr=" SEQ Flaga \* ARABIC ">
+        <w:r>
+          <w:rPr>
+            <w:noProof/>
+          </w:rPr>
+          <w:t>8</w:t>
+        </w:r>
+      </w:fldSimple>
+      <w:r>
+        <w:t xml:space="preserve">: Cypr                                         Flaga </w:t>
+      </w:r>
+      <w:fldSimple w:instr=" SEQ Flaga \* ARABIC ">
+        <w:r>
+          <w:rPr>
+            <w:noProof/>
+          </w:rPr>
+          <w:t>9</w:t>
+        </w:r>
+      </w:fldSimple>
+      <w:r>
+        <w:t>: Irlandia</w:t>
       </w:r>
     </w:p>
     <w:p>
@@ -2106,75 +1912,36 @@
       <w:r>
         <w:t xml:space="preserve">Flaga </w:t>
       </w:r>
-      <w:r>
-        <w:fldChar w:fldCharType="begin"/>
-      </w:r>
-      <w:r>
-        <w:instrText xml:space="preserve"> SEQ Flaga \* ARABIC </w:instrText>
-      </w:r>
-      <w:r>
-        <w:fldChar w:fldCharType="separate"/>
-      </w:r>
-      <w:r>
-        <w:rPr>
-          <w:noProof/>
-        </w:rPr>
-        <w:t>10</w:t>
-      </w:r>
-      <w:r>
-        <w:fldChar w:fldCharType="end"/>
-      </w:r>
-      <w:r>
-        <w:t xml:space="preserve">: RFN                                        </w:t>
-      </w:r>
-      <w:r>
-        <w:t xml:space="preserve">Flaga </w:t>
-      </w:r>
-      <w:r>
-        <w:fldChar w:fldCharType="begin"/>
-      </w:r>
-      <w:r>
-        <w:instrText xml:space="preserve"> SEQ Flaga \* ARABIC </w:instrText>
-      </w:r>
-      <w:r>
-        <w:fldChar w:fldCharType="separate"/>
-      </w:r>
-      <w:r>
-        <w:rPr>
-          <w:noProof/>
-        </w:rPr>
-        <w:t>11</w:t>
-      </w:r>
-      <w:r>
-        <w:fldChar w:fldCharType="end"/>
-      </w:r>
-      <w:r>
-        <w:t>: Jordania</w:t>
-      </w:r>
-      <w:r>
-        <w:t xml:space="preserve">                                              </w:t>
-      </w:r>
-      <w:r>
-        <w:t xml:space="preserve">Flaga </w:t>
-      </w:r>
-      <w:r>
-        <w:fldChar w:fldCharType="begin"/>
-      </w:r>
-      <w:r>
-        <w:instrText xml:space="preserve"> SEQ Flaga \* ARABIC </w:instrText>
-      </w:r>
-      <w:r>
-        <w:fldChar w:fldCharType="separate"/>
-      </w:r>
-      <w:r>
-        <w:rPr>
-          <w:noProof/>
-        </w:rPr>
-        <w:t>12</w:t>
-      </w:r>
-      <w:r>
-        <w:fldChar w:fldCharType="end"/>
-      </w:r>
+      <w:fldSimple w:instr=" SEQ Flaga \* ARABIC ">
+        <w:r>
+          <w:rPr>
+            <w:noProof/>
+          </w:rPr>
+          <w:t>10</w:t>
+        </w:r>
+      </w:fldSimple>
+      <w:r>
+        <w:t xml:space="preserve">: RFN                                        Flaga </w:t>
+      </w:r>
+      <w:fldSimple w:instr=" SEQ Flaga \* ARABIC ">
+        <w:r>
+          <w:rPr>
+            <w:noProof/>
+          </w:rPr>
+          <w:t>11</w:t>
+        </w:r>
+      </w:fldSimple>
+      <w:r>
+        <w:t xml:space="preserve">: Jordania                                              Flaga </w:t>
+      </w:r>
+      <w:fldSimple w:instr=" SEQ Flaga \* ARABIC ">
+        <w:r>
+          <w:rPr>
+            <w:noProof/>
+          </w:rPr>
+          <w:t>12</w:t>
+        </w:r>
+      </w:fldSimple>
       <w:r>
         <w:t>: Egipt</w:t>
       </w:r>
@@ -2211,6 +1978,87 @@
           <w:szCs w:val="28"/>
         </w:rPr>
         <w:t>druga metoda dalej grupuje w sposób akceptowalny.</w:t>
+      </w:r>
+    </w:p>
+    <w:p>
+      <w:pPr>
+        <w:pStyle w:val="Akapitzlist"/>
+        <w:numPr>
+          <w:ilvl w:val="0"/>
+          <w:numId w:val="1"/>
+        </w:numPr>
+        <w:jc w:val="both"/>
+        <w:rPr>
+          <w:rFonts w:ascii="Constantia" w:hAnsi="Constantia"/>
+          <w:b/>
+          <w:bCs/>
+          <w:sz w:val="32"/>
+          <w:szCs w:val="32"/>
+        </w:rPr>
+      </w:pPr>
+      <w:r>
+        <w:rPr>
+          <w:rFonts w:ascii="Constantia" w:hAnsi="Constantia"/>
+          <w:b/>
+          <w:bCs/>
+          <w:sz w:val="32"/>
+          <w:szCs w:val="32"/>
+        </w:rPr>
+        <w:t>Wnioski z pogrupowania</w:t>
+      </w:r>
+    </w:p>
+    <w:p>
+      <w:pPr>
+        <w:jc w:val="both"/>
+        <w:rPr>
+          <w:rFonts w:ascii="Constantia" w:hAnsi="Constantia"/>
+          <w:sz w:val="28"/>
+          <w:szCs w:val="28"/>
+        </w:rPr>
+      </w:pPr>
+      <w:r>
+        <w:rPr>
+          <w:rFonts w:ascii="Constantia" w:hAnsi="Constantia"/>
+          <w:sz w:val="28"/>
+          <w:szCs w:val="28"/>
+        </w:rPr>
+        <w:t>Wizualizacja efektów grupowania metodą hierarchicznego grupowania aglomeracyjnego:</w:t>
+      </w:r>
+    </w:p>
+    <w:p>
+      <w:pPr>
+        <w:jc w:val="both"/>
+        <w:rPr>
+          <w:rFonts w:ascii="Constantia" w:hAnsi="Constantia"/>
+          <w:sz w:val="28"/>
+          <w:szCs w:val="28"/>
+        </w:rPr>
+      </w:pPr>
+      <w:r>
+        <w:rPr>
+          <w:rFonts w:ascii="Constantia" w:hAnsi="Constantia"/>
+          <w:sz w:val="28"/>
+          <w:szCs w:val="28"/>
+        </w:rPr>
+        <w:t>#TO DO:</w:t>
+      </w:r>
+    </w:p>
+    <w:p>
+      <w:pPr>
+        <w:jc w:val="both"/>
+        <w:rPr>
+          <w:rFonts w:ascii="Constantia" w:hAnsi="Constantia"/>
+          <w:sz w:val="28"/>
+          <w:szCs w:val="28"/>
+        </w:rPr>
+      </w:pPr>
+      <w:r>
+        <w:rPr>
+          <w:rFonts w:ascii="Constantia" w:hAnsi="Constantia"/>
+          <w:sz w:val="28"/>
+          <w:szCs w:val="28"/>
+        </w:rPr>
+        <w:t>5 FLAG DLA KAŻDEJ GRUPY(DO GRUPY NR 16)</w:t>
       </w:r>
     </w:p>
     <w:p>
@@ -2421,7 +2269,7 @@
   <w:abstractNum w:abstractNumId="0" w15:restartNumberingAfterBreak="0">
     <w:nsid w:val="37EA407E"/>
     <w:multiLevelType w:val="hybridMultilevel"/>
-    <w:tmpl w:val="EEDC139E"/>
+    <w:tmpl w:val="819E08A4"/>
     <w:lvl w:ilvl="0" w:tplc="0415000F">
       <w:start w:val="1"/>
       <w:numFmt w:val="decimal"/>

</xml_diff>

<commit_message>
few changes in jupyter notebook, added kmeans section to report
</commit_message>
<xml_diff>
--- a/PRiAD sprawko.docx
+++ b/PRiAD sprawko.docx
@@ -122,39 +122,41 @@
           <w:szCs w:val="32"/>
           <w:shd w:val="clear" w:color="auto" w:fill="FFFFFF"/>
         </w:rPr>
-        <w:t>Artur Prasuła, Aleksandra Kowalczyk, Kacper Achramowicz</w:t>
-      </w:r>
-    </w:p>
-    <w:p>
-      <w:pPr>
-        <w:rPr>
-          <w:rFonts w:ascii="Constantia" w:hAnsi="Constantia" w:cs="Calibri"/>
-          <w:color w:val="444444"/>
-          <w:sz w:val="28"/>
-          <w:szCs w:val="28"/>
-          <w:shd w:val="clear" w:color="auto" w:fill="FFFFFF"/>
-        </w:rPr>
-      </w:pPr>
+        <w:t xml:space="preserve">Artur </w:t>
+      </w:r>
+      <w:proofErr w:type="spellStart"/>
       <w:r>
         <w:rPr>
           <w:rFonts w:ascii="Constantia" w:hAnsi="Constantia" w:cs="Dubai"/>
           <w:color w:val="444444"/>
-          <w:sz w:val="28"/>
-          <w:szCs w:val="28"/>
+          <w:sz w:val="32"/>
+          <w:szCs w:val="32"/>
           <w:shd w:val="clear" w:color="auto" w:fill="FFFFFF"/>
         </w:rPr>
-        <w:t xml:space="preserve">DISCLAIMER: EDYTUJEMY TEN PLIK CZCIONKA </w:t>
-      </w:r>
+        <w:t>Prasuła</w:t>
+      </w:r>
+      <w:proofErr w:type="spellEnd"/>
       <w:r>
         <w:rPr>
           <w:rFonts w:ascii="Constantia" w:hAnsi="Constantia" w:cs="Dubai"/>
           <w:color w:val="444444"/>
-          <w:sz w:val="28"/>
-          <w:szCs w:val="28"/>
+          <w:sz w:val="32"/>
+          <w:szCs w:val="32"/>
           <w:shd w:val="clear" w:color="auto" w:fill="FFFFFF"/>
         </w:rPr>
-        <w:t>CONSTANTIA</w:t>
-      </w:r>
+        <w:t>, Aleksandra Kowalczyk, Kacper Achramowicz</w:t>
+      </w:r>
+    </w:p>
+    <w:p>
+      <w:pPr>
+        <w:rPr>
+          <w:rFonts w:ascii="Constantia" w:hAnsi="Constantia" w:cs="Calibri"/>
+          <w:color w:val="444444"/>
+          <w:sz w:val="28"/>
+          <w:szCs w:val="28"/>
+          <w:shd w:val="clear" w:color="auto" w:fill="FFFFFF"/>
+        </w:rPr>
+      </w:pPr>
       <w:r>
         <w:rPr>
           <w:rFonts w:ascii="Constantia" w:hAnsi="Constantia" w:cs="Dubai"/>
@@ -163,7 +165,7 @@
           <w:szCs w:val="28"/>
           <w:shd w:val="clear" w:color="auto" w:fill="FFFFFF"/>
         </w:rPr>
-        <w:t xml:space="preserve"> </w:t>
+        <w:t xml:space="preserve">DISCLAIMER: EDYTUJEMY TEN PLIK CZCIONKA </w:t>
       </w:r>
       <w:r>
         <w:rPr>
@@ -173,7 +175,7 @@
           <w:szCs w:val="28"/>
           <w:shd w:val="clear" w:color="auto" w:fill="FFFFFF"/>
         </w:rPr>
-        <w:t>14</w:t>
+        <w:t>CONSTANTIA</w:t>
       </w:r>
       <w:r>
         <w:rPr>
@@ -183,6 +185,26 @@
           <w:szCs w:val="28"/>
           <w:shd w:val="clear" w:color="auto" w:fill="FFFFFF"/>
         </w:rPr>
+        <w:t xml:space="preserve"> </w:t>
+      </w:r>
+      <w:r>
+        <w:rPr>
+          <w:rFonts w:ascii="Constantia" w:hAnsi="Constantia" w:cs="Dubai"/>
+          <w:color w:val="444444"/>
+          <w:sz w:val="28"/>
+          <w:szCs w:val="28"/>
+          <w:shd w:val="clear" w:color="auto" w:fill="FFFFFF"/>
+        </w:rPr>
+        <w:t>14</w:t>
+      </w:r>
+      <w:r>
+        <w:rPr>
+          <w:rFonts w:ascii="Constantia" w:hAnsi="Constantia" w:cs="Dubai"/>
+          <w:color w:val="444444"/>
+          <w:sz w:val="28"/>
+          <w:szCs w:val="28"/>
+          <w:shd w:val="clear" w:color="auto" w:fill="FFFFFF"/>
+        </w:rPr>
         <w:t xml:space="preserve"> DO PISANIA (bo lubi</w:t>
       </w:r>
       <w:r>
@@ -193,7 +215,29 @@
           <w:szCs w:val="28"/>
           <w:shd w:val="clear" w:color="auto" w:fill="FFFFFF"/>
         </w:rPr>
-        <w:t>ę ją xD)</w:t>
+        <w:t xml:space="preserve">ę ją </w:t>
+      </w:r>
+      <w:proofErr w:type="spellStart"/>
+      <w:r>
+        <w:rPr>
+          <w:rFonts w:ascii="Constantia" w:hAnsi="Constantia" w:cs="Calibri"/>
+          <w:color w:val="444444"/>
+          <w:sz w:val="28"/>
+          <w:szCs w:val="28"/>
+          <w:shd w:val="clear" w:color="auto" w:fill="FFFFFF"/>
+        </w:rPr>
+        <w:t>xD</w:t>
+      </w:r>
+      <w:proofErr w:type="spellEnd"/>
+      <w:r>
+        <w:rPr>
+          <w:rFonts w:ascii="Constantia" w:hAnsi="Constantia" w:cs="Calibri"/>
+          <w:color w:val="444444"/>
+          <w:sz w:val="28"/>
+          <w:szCs w:val="28"/>
+          <w:shd w:val="clear" w:color="auto" w:fill="FFFFFF"/>
+        </w:rPr>
+        <w:t>)</w:t>
       </w:r>
     </w:p>
     <w:p>
@@ -263,6 +307,7 @@
         </w:rPr>
         <w:t xml:space="preserve"> stworzyliśmy ramkę danych korzystając z pliku </w:t>
       </w:r>
+      <w:proofErr w:type="spellStart"/>
       <w:r>
         <w:rPr>
           <w:rFonts w:ascii="Constantia" w:hAnsi="Constantia" w:cs="Dubai"/>
@@ -271,7 +316,18 @@
           <w:sz w:val="28"/>
           <w:szCs w:val="28"/>
         </w:rPr>
-        <w:t>flag.data.</w:t>
+        <w:t>flag.data</w:t>
+      </w:r>
+      <w:proofErr w:type="spellEnd"/>
+      <w:r>
+        <w:rPr>
+          <w:rFonts w:ascii="Constantia" w:hAnsi="Constantia" w:cs="Dubai"/>
+          <w:i/>
+          <w:iCs/>
+          <w:sz w:val="28"/>
+          <w:szCs w:val="28"/>
+        </w:rPr>
+        <w:t>.</w:t>
       </w:r>
       <w:r>
         <w:rPr>
@@ -351,14 +407,27 @@
       <w:r>
         <w:t xml:space="preserve">Zrzut </w:t>
       </w:r>
-      <w:fldSimple w:instr=" SEQ Zrzut \* ARABIC ">
-        <w:r>
-          <w:rPr>
-            <w:noProof/>
-          </w:rPr>
-          <w:t>1</w:t>
-        </w:r>
-      </w:fldSimple>
+      <w:r>
+        <w:fldChar w:fldCharType="begin"/>
+      </w:r>
+      <w:r>
+        <w:instrText xml:space="preserve"> SEQ Zrzut \* ARABIC </w:instrText>
+      </w:r>
+      <w:r>
+        <w:fldChar w:fldCharType="separate"/>
+      </w:r>
+      <w:r>
+        <w:rPr>
+          <w:noProof/>
+        </w:rPr>
+        <w:t>1</w:t>
+      </w:r>
+      <w:r>
+        <w:rPr>
+          <w:noProof/>
+        </w:rPr>
+        <w:fldChar w:fldCharType="end"/>
+      </w:r>
       <w:r>
         <w:t xml:space="preserve"> Ramka danych zawierający zbiór z pliku</w:t>
       </w:r>
@@ -497,19 +566,40 @@
       <w:r>
         <w:t xml:space="preserve">Zrzut </w:t>
       </w:r>
-      <w:fldSimple w:instr=" SEQ Zrzut \* ARABIC ">
-        <w:r>
-          <w:rPr>
-            <w:noProof/>
-          </w:rPr>
-          <w:t>2</w:t>
-        </w:r>
-      </w:fldSimple>
+      <w:r>
+        <w:fldChar w:fldCharType="begin"/>
+      </w:r>
+      <w:r>
+        <w:instrText xml:space="preserve"> SEQ Zrzut \* ARABIC </w:instrText>
+      </w:r>
+      <w:r>
+        <w:fldChar w:fldCharType="separate"/>
+      </w:r>
+      <w:r>
+        <w:rPr>
+          <w:noProof/>
+        </w:rPr>
+        <w:t>2</w:t>
+      </w:r>
+      <w:r>
+        <w:rPr>
+          <w:noProof/>
+        </w:rPr>
+        <w:fldChar w:fldCharType="end"/>
+      </w:r>
       <w:r>
         <w:t xml:space="preserve">: </w:t>
       </w:r>
       <w:r>
-        <w:t>Test sprawdzający, czy występują puste dane. False oznacza, że dane są kompletne</w:t>
+        <w:t xml:space="preserve">Test sprawdzający, czy występują puste dane. </w:t>
+      </w:r>
+      <w:proofErr w:type="spellStart"/>
+      <w:r>
+        <w:t>False</w:t>
+      </w:r>
+      <w:proofErr w:type="spellEnd"/>
+      <w:r>
+        <w:t xml:space="preserve"> oznacza, że dane są kompletne</w:t>
       </w:r>
       <w:r>
         <w:t>.</w:t>
@@ -769,6 +859,406 @@
     </w:p>
     <w:p>
       <w:pPr>
+        <w:rPr>
+          <w:rFonts w:ascii="Constantia" w:hAnsi="Constantia" w:cs="Calibri"/>
+          <w:sz w:val="28"/>
+          <w:szCs w:val="28"/>
+        </w:rPr>
+      </w:pPr>
+    </w:p>
+    <w:p>
+      <w:pPr>
+        <w:pStyle w:val="Akapitzlist"/>
+        <w:numPr>
+          <w:ilvl w:val="1"/>
+          <w:numId w:val="1"/>
+        </w:numPr>
+        <w:rPr>
+          <w:rFonts w:ascii="Constantia" w:hAnsi="Constantia" w:cs="Calibri"/>
+          <w:b/>
+          <w:bCs/>
+          <w:sz w:val="32"/>
+          <w:szCs w:val="32"/>
+        </w:rPr>
+      </w:pPr>
+      <w:r>
+        <w:rPr>
+          <w:rFonts w:ascii="Constantia" w:hAnsi="Constantia" w:cs="Calibri"/>
+          <w:b/>
+          <w:bCs/>
+          <w:sz w:val="32"/>
+          <w:szCs w:val="32"/>
+        </w:rPr>
+        <w:t>Metoda k-średnich</w:t>
+      </w:r>
+    </w:p>
+    <w:p>
+      <w:pPr>
+        <w:rPr>
+          <w:rFonts w:ascii="Constantia" w:hAnsi="Constantia" w:cs="Calibri"/>
+          <w:sz w:val="28"/>
+          <w:szCs w:val="28"/>
+        </w:rPr>
+      </w:pPr>
+      <w:r>
+        <w:rPr>
+          <w:rFonts w:ascii="Constantia" w:hAnsi="Constantia" w:cs="Calibri"/>
+          <w:sz w:val="28"/>
+          <w:szCs w:val="28"/>
+        </w:rPr>
+        <w:t xml:space="preserve">Pierwszą metodą, którą użyliśmy, była metoda k-średnich. Metoda ta charakteryzuje się tym, że </w:t>
+      </w:r>
+      <w:r>
+        <w:rPr>
+          <w:rFonts w:ascii="Constantia" w:hAnsi="Constantia" w:cs="Calibri"/>
+          <w:sz w:val="28"/>
+          <w:szCs w:val="28"/>
+        </w:rPr>
+        <w:t>ilość grup ustawiana jest odgórnie. Dlatego wykonaliśmy analizę dla liczby grup z przedziału 2-22. Odpowiednią wynikową liczbę grup wybraliśmy analizując wykres sylwetek dla poszczególnych grup oraz wykres łokciowy.</w:t>
+      </w:r>
+    </w:p>
+    <w:p>
+      <w:pPr>
+        <w:jc w:val="center"/>
+        <w:rPr>
+          <w:rFonts w:ascii="Constantia" w:hAnsi="Constantia" w:cs="Calibri"/>
+          <w:sz w:val="28"/>
+          <w:szCs w:val="28"/>
+        </w:rPr>
+      </w:pPr>
+      <w:r>
+        <w:rPr>
+          <w:rFonts w:ascii="Constantia" w:hAnsi="Constantia" w:cs="Calibri"/>
+          <w:noProof/>
+          <w:sz w:val="28"/>
+          <w:szCs w:val="28"/>
+        </w:rPr>
+        <w:lastRenderedPageBreak/>
+        <w:drawing>
+          <wp:inline distT="0" distB="0" distL="0" distR="0" wp14:anchorId="2539A196" wp14:editId="7EABD934">
+            <wp:extent cx="4442604" cy="2275657"/>
+            <wp:effectExtent l="0" t="0" r="0" b="0"/>
+            <wp:docPr id="6" name="Obraz 6"/>
+            <wp:cNvGraphicFramePr>
+              <a:graphicFrameLocks xmlns:a="http://schemas.openxmlformats.org/drawingml/2006/main" noChangeAspect="1"/>
+            </wp:cNvGraphicFramePr>
+            <a:graphic xmlns:a="http://schemas.openxmlformats.org/drawingml/2006/main">
+              <a:graphicData uri="http://schemas.openxmlformats.org/drawingml/2006/picture">
+                <pic:pic xmlns:pic="http://schemas.openxmlformats.org/drawingml/2006/picture">
+                  <pic:nvPicPr>
+                    <pic:cNvPr id="6" name="Obraz 6"/>
+                    <pic:cNvPicPr/>
+                  </pic:nvPicPr>
+                  <pic:blipFill>
+                    <a:blip r:embed="rId12">
+                      <a:extLst>
+                        <a:ext uri="{28A0092B-C50C-407E-A947-70E740481C1C}">
+                          <a14:useLocalDpi xmlns:a14="http://schemas.microsoft.com/office/drawing/2010/main" val="0"/>
+                        </a:ext>
+                      </a:extLst>
+                    </a:blip>
+                    <a:stretch>
+                      <a:fillRect/>
+                    </a:stretch>
+                  </pic:blipFill>
+                  <pic:spPr>
+                    <a:xfrm>
+                      <a:off x="0" y="0"/>
+                      <a:ext cx="4523694" cy="2317194"/>
+                    </a:xfrm>
+                    <a:prstGeom prst="rect">
+                      <a:avLst/>
+                    </a:prstGeom>
+                  </pic:spPr>
+                </pic:pic>
+              </a:graphicData>
+            </a:graphic>
+          </wp:inline>
+        </w:drawing>
+      </w:r>
+      <w:r>
+        <w:rPr>
+          <w:rFonts w:ascii="Constantia" w:hAnsi="Constantia" w:cs="Calibri"/>
+          <w:noProof/>
+          <w:sz w:val="28"/>
+          <w:szCs w:val="28"/>
+        </w:rPr>
+        <w:lastRenderedPageBreak/>
+        <w:drawing>
+          <wp:inline distT="0" distB="0" distL="0" distR="0" wp14:anchorId="027872F8" wp14:editId="6D37E950">
+            <wp:extent cx="5198745" cy="8892540"/>
+            <wp:effectExtent l="0" t="0" r="1905" b="3810"/>
+            <wp:docPr id="7" name="Obraz 7"/>
+            <wp:cNvGraphicFramePr>
+              <a:graphicFrameLocks xmlns:a="http://schemas.openxmlformats.org/drawingml/2006/main" noChangeAspect="1"/>
+            </wp:cNvGraphicFramePr>
+            <a:graphic xmlns:a="http://schemas.openxmlformats.org/drawingml/2006/main">
+              <a:graphicData uri="http://schemas.openxmlformats.org/drawingml/2006/picture">
+                <pic:pic xmlns:pic="http://schemas.openxmlformats.org/drawingml/2006/picture">
+                  <pic:nvPicPr>
+                    <pic:cNvPr id="7" name="Obraz 7"/>
+                    <pic:cNvPicPr/>
+                  </pic:nvPicPr>
+                  <pic:blipFill>
+                    <a:blip r:embed="rId13">
+                      <a:extLst>
+                        <a:ext uri="{28A0092B-C50C-407E-A947-70E740481C1C}">
+                          <a14:useLocalDpi xmlns:a14="http://schemas.microsoft.com/office/drawing/2010/main" val="0"/>
+                        </a:ext>
+                      </a:extLst>
+                    </a:blip>
+                    <a:stretch>
+                      <a:fillRect/>
+                    </a:stretch>
+                  </pic:blipFill>
+                  <pic:spPr>
+                    <a:xfrm>
+                      <a:off x="0" y="0"/>
+                      <a:ext cx="5198745" cy="8892540"/>
+                    </a:xfrm>
+                    <a:prstGeom prst="rect">
+                      <a:avLst/>
+                    </a:prstGeom>
+                  </pic:spPr>
+                </pic:pic>
+              </a:graphicData>
+            </a:graphic>
+          </wp:inline>
+        </w:drawing>
+      </w:r>
+    </w:p>
+    <w:p>
+      <w:pPr>
+        <w:rPr>
+          <w:rFonts w:ascii="Constantia" w:hAnsi="Constantia" w:cs="Calibri"/>
+          <w:b/>
+          <w:bCs/>
+          <w:sz w:val="28"/>
+          <w:szCs w:val="28"/>
+        </w:rPr>
+      </w:pPr>
+      <w:r>
+        <w:rPr>
+          <w:rFonts w:ascii="Constantia" w:hAnsi="Constantia" w:cs="Calibri"/>
+          <w:b/>
+          <w:bCs/>
+          <w:sz w:val="28"/>
+          <w:szCs w:val="28"/>
+        </w:rPr>
+        <w:lastRenderedPageBreak/>
+        <w:t>Wnioski o ilości grup:</w:t>
+      </w:r>
+    </w:p>
+    <w:p>
+      <w:pPr>
+        <w:pStyle w:val="Akapitzlist"/>
+        <w:numPr>
+          <w:ilvl w:val="0"/>
+          <w:numId w:val="4"/>
+        </w:numPr>
+        <w:rPr>
+          <w:rFonts w:ascii="Constantia" w:hAnsi="Constantia" w:cs="Calibri"/>
+          <w:sz w:val="28"/>
+          <w:szCs w:val="28"/>
+        </w:rPr>
+      </w:pPr>
+      <w:r>
+        <w:rPr>
+          <w:rFonts w:ascii="Constantia" w:hAnsi="Constantia" w:cs="Calibri"/>
+          <w:sz w:val="28"/>
+          <w:szCs w:val="28"/>
+        </w:rPr>
+        <w:t>Wykres łokciowy łagodnie zwalnia, dlatego ciężko znaleźć optymalną liczbę grup.</w:t>
+      </w:r>
+    </w:p>
+    <w:p>
+      <w:pPr>
+        <w:pStyle w:val="Akapitzlist"/>
+        <w:numPr>
+          <w:ilvl w:val="0"/>
+          <w:numId w:val="4"/>
+        </w:numPr>
+        <w:rPr>
+          <w:rFonts w:ascii="Constantia" w:hAnsi="Constantia" w:cs="Calibri"/>
+          <w:sz w:val="28"/>
+          <w:szCs w:val="28"/>
+        </w:rPr>
+      </w:pPr>
+      <w:r>
+        <w:rPr>
+          <w:rFonts w:ascii="Constantia" w:hAnsi="Constantia" w:cs="Calibri"/>
+          <w:sz w:val="28"/>
+          <w:szCs w:val="28"/>
+        </w:rPr>
+        <w:t>Dla ilości grup = 6 widać, że wykres wyraźnie przestał maleć.</w:t>
+      </w:r>
+    </w:p>
+    <w:p>
+      <w:pPr>
+        <w:pStyle w:val="Akapitzlist"/>
+        <w:numPr>
+          <w:ilvl w:val="0"/>
+          <w:numId w:val="4"/>
+        </w:numPr>
+        <w:rPr>
+          <w:rFonts w:ascii="Constantia" w:hAnsi="Constantia" w:cs="Calibri"/>
+          <w:sz w:val="28"/>
+          <w:szCs w:val="28"/>
+        </w:rPr>
+      </w:pPr>
+      <w:r>
+        <w:rPr>
+          <w:rFonts w:ascii="Constantia" w:hAnsi="Constantia" w:cs="Calibri"/>
+          <w:sz w:val="28"/>
+          <w:szCs w:val="28"/>
+        </w:rPr>
+        <w:t>Z wykresu łokciowego wynika, że</w:t>
+      </w:r>
+      <w:r>
+        <w:rPr>
+          <w:rFonts w:ascii="Constantia" w:hAnsi="Constantia" w:cs="Calibri"/>
+          <w:sz w:val="28"/>
+          <w:szCs w:val="28"/>
+        </w:rPr>
+        <w:t xml:space="preserve"> optymalna</w:t>
+      </w:r>
+      <w:r>
+        <w:rPr>
+          <w:rFonts w:ascii="Constantia" w:hAnsi="Constantia" w:cs="Calibri"/>
+          <w:sz w:val="28"/>
+          <w:szCs w:val="28"/>
+        </w:rPr>
+        <w:t xml:space="preserve"> ilość grup mieści się w przedziale </w:t>
+      </w:r>
+      <w:r>
+        <w:rPr>
+          <w:rFonts w:ascii="Constantia" w:hAnsi="Constantia" w:cs="Calibri"/>
+          <w:sz w:val="28"/>
+          <w:szCs w:val="28"/>
+        </w:rPr>
+        <w:t>6-12 (włącznie).</w:t>
+      </w:r>
+    </w:p>
+    <w:p>
+      <w:pPr>
+        <w:pStyle w:val="Akapitzlist"/>
+        <w:numPr>
+          <w:ilvl w:val="0"/>
+          <w:numId w:val="4"/>
+        </w:numPr>
+        <w:rPr>
+          <w:rFonts w:ascii="Constantia" w:hAnsi="Constantia" w:cs="Calibri"/>
+          <w:sz w:val="28"/>
+          <w:szCs w:val="28"/>
+        </w:rPr>
+      </w:pPr>
+      <w:r>
+        <w:rPr>
+          <w:rFonts w:ascii="Constantia" w:hAnsi="Constantia" w:cs="Calibri"/>
+          <w:sz w:val="28"/>
+          <w:szCs w:val="28"/>
+        </w:rPr>
+        <w:t>Z analizy sylwetki wynika, że optymalna ilość grup jest równa 5.</w:t>
+      </w:r>
+    </w:p>
+    <w:p>
+      <w:pPr>
+        <w:pStyle w:val="Akapitzlist"/>
+        <w:numPr>
+          <w:ilvl w:val="0"/>
+          <w:numId w:val="4"/>
+        </w:numPr>
+        <w:rPr>
+          <w:rFonts w:ascii="Constantia" w:hAnsi="Constantia" w:cs="Calibri"/>
+          <w:sz w:val="28"/>
+          <w:szCs w:val="28"/>
+        </w:rPr>
+      </w:pPr>
+      <w:r>
+        <w:rPr>
+          <w:rFonts w:ascii="Constantia" w:hAnsi="Constantia" w:cs="Calibri"/>
+          <w:sz w:val="28"/>
+          <w:szCs w:val="28"/>
+        </w:rPr>
+        <w:t>Wykres sylwetek dla liczby grup w przedziale 10-12 (włącznie) nie jest idealny, ale akceptowalny.</w:t>
+      </w:r>
+    </w:p>
+    <w:p>
+      <w:pPr>
+        <w:pStyle w:val="Akapitzlist"/>
+        <w:numPr>
+          <w:ilvl w:val="0"/>
+          <w:numId w:val="4"/>
+        </w:numPr>
+        <w:rPr>
+          <w:rFonts w:ascii="Constantia" w:hAnsi="Constantia" w:cs="Calibri"/>
+          <w:sz w:val="28"/>
+          <w:szCs w:val="28"/>
+        </w:rPr>
+      </w:pPr>
+      <w:r>
+        <w:rPr>
+          <w:rFonts w:ascii="Constantia" w:hAnsi="Constantia" w:cs="Calibri"/>
+          <w:sz w:val="28"/>
+          <w:szCs w:val="28"/>
+        </w:rPr>
+        <w:t>Z obu tych analiz możemy stwierdzić, że optymalna ilość grup jest równa 10.</w:t>
+      </w:r>
+    </w:p>
+    <w:p>
+      <w:pPr>
+        <w:pStyle w:val="Akapitzlist"/>
+        <w:numPr>
+          <w:ilvl w:val="1"/>
+          <w:numId w:val="1"/>
+        </w:numPr>
+        <w:rPr>
+          <w:rFonts w:ascii="Constantia" w:hAnsi="Constantia" w:cs="Calibri"/>
+          <w:b/>
+          <w:bCs/>
+          <w:sz w:val="32"/>
+          <w:szCs w:val="32"/>
+        </w:rPr>
+      </w:pPr>
+      <w:r>
+        <w:rPr>
+          <w:rFonts w:ascii="Constantia" w:hAnsi="Constantia" w:cs="Calibri"/>
+          <w:b/>
+          <w:bCs/>
+          <w:sz w:val="32"/>
+          <w:szCs w:val="32"/>
+        </w:rPr>
+        <w:t>Hierarchiczne grupowanie aglomeracyjne</w:t>
+      </w:r>
+    </w:p>
+    <w:p>
+      <w:pPr>
+        <w:pStyle w:val="Akapitzlist"/>
+        <w:numPr>
+          <w:ilvl w:val="1"/>
+          <w:numId w:val="1"/>
+        </w:numPr>
+        <w:rPr>
+          <w:rFonts w:ascii="Constantia" w:hAnsi="Constantia" w:cs="Calibri"/>
+          <w:b/>
+          <w:bCs/>
+          <w:sz w:val="32"/>
+          <w:szCs w:val="32"/>
+        </w:rPr>
+      </w:pPr>
+      <w:r>
+        <w:rPr>
+          <w:rFonts w:ascii="Constantia" w:hAnsi="Constantia" w:cs="Calibri"/>
+          <w:b/>
+          <w:bCs/>
+          <w:sz w:val="32"/>
+          <w:szCs w:val="32"/>
+        </w:rPr>
+        <w:t>Porównanie obu metod grupowania</w:t>
+      </w:r>
+    </w:p>
+    <w:p>
+      <w:pPr>
         <w:jc w:val="both"/>
         <w:rPr>
           <w:rFonts w:ascii="Constantia" w:hAnsi="Constantia" w:cs="Calibri"/>
@@ -866,127 +1356,6 @@
                 <pic:pic xmlns:pic="http://schemas.openxmlformats.org/drawingml/2006/picture">
                   <pic:nvPicPr>
                     <pic:cNvPr id="0" name="Picture 1"/>
-                    <pic:cNvPicPr>
-                      <a:picLocks noChangeAspect="1" noChangeArrowheads="1"/>
-                    </pic:cNvPicPr>
-                  </pic:nvPicPr>
-                  <pic:blipFill>
-                    <a:blip r:embed="rId12">
-                      <a:extLst>
-                        <a:ext uri="{28A0092B-C50C-407E-A947-70E740481C1C}">
-                          <a14:useLocalDpi xmlns:a14="http://schemas.microsoft.com/office/drawing/2010/main" val="0"/>
-                        </a:ext>
-                      </a:extLst>
-                    </a:blip>
-                    <a:srcRect/>
-                    <a:stretch>
-                      <a:fillRect/>
-                    </a:stretch>
-                  </pic:blipFill>
-                  <pic:spPr bwMode="auto">
-                    <a:xfrm>
-                      <a:off x="0" y="0"/>
-                      <a:ext cx="1438275" cy="962025"/>
-                    </a:xfrm>
-                    <a:prstGeom prst="rect">
-                      <a:avLst/>
-                    </a:prstGeom>
-                    <a:noFill/>
-                    <a:ln>
-                      <a:noFill/>
-                    </a:ln>
-                  </pic:spPr>
-                </pic:pic>
-              </a:graphicData>
-            </a:graphic>
-          </wp:inline>
-        </w:drawing>
-      </w:r>
-      <w:r>
-        <w:rPr>
-          <w:noProof/>
-        </w:rPr>
-        <w:t xml:space="preserve"> </w:t>
-      </w:r>
-      <w:r>
-        <w:rPr>
-          <w:noProof/>
-        </w:rPr>
-        <w:drawing>
-          <wp:inline distT="0" distB="0" distL="0" distR="0" wp14:anchorId="39EA142F" wp14:editId="64152072">
-            <wp:extent cx="1419225" cy="967654"/>
-            <wp:effectExtent l="0" t="0" r="0" b="4445"/>
-            <wp:docPr id="14" name="Obraz 14" descr="undefined"/>
-            <wp:cNvGraphicFramePr>
-              <a:graphicFrameLocks xmlns:a="http://schemas.openxmlformats.org/drawingml/2006/main" noChangeAspect="1"/>
-            </wp:cNvGraphicFramePr>
-            <a:graphic xmlns:a="http://schemas.openxmlformats.org/drawingml/2006/main">
-              <a:graphicData uri="http://schemas.openxmlformats.org/drawingml/2006/picture">
-                <pic:pic xmlns:pic="http://schemas.openxmlformats.org/drawingml/2006/picture">
-                  <pic:nvPicPr>
-                    <pic:cNvPr id="0" name="Picture 37" descr="undefined"/>
-                    <pic:cNvPicPr>
-                      <a:picLocks noChangeAspect="1" noChangeArrowheads="1"/>
-                    </pic:cNvPicPr>
-                  </pic:nvPicPr>
-                  <pic:blipFill>
-                    <a:blip r:embed="rId13">
-                      <a:extLst>
-                        <a:ext uri="{28A0092B-C50C-407E-A947-70E740481C1C}">
-                          <a14:useLocalDpi xmlns:a14="http://schemas.microsoft.com/office/drawing/2010/main" val="0"/>
-                        </a:ext>
-                      </a:extLst>
-                    </a:blip>
-                    <a:srcRect/>
-                    <a:stretch>
-                      <a:fillRect/>
-                    </a:stretch>
-                  </pic:blipFill>
-                  <pic:spPr bwMode="auto">
-                    <a:xfrm>
-                      <a:off x="0" y="0"/>
-                      <a:ext cx="1447942" cy="987234"/>
-                    </a:xfrm>
-                    <a:prstGeom prst="rect">
-                      <a:avLst/>
-                    </a:prstGeom>
-                    <a:noFill/>
-                    <a:ln>
-                      <a:noFill/>
-                    </a:ln>
-                  </pic:spPr>
-                </pic:pic>
-              </a:graphicData>
-            </a:graphic>
-          </wp:inline>
-        </w:drawing>
-      </w:r>
-      <w:r>
-        <w:rPr>
-          <w:noProof/>
-        </w:rPr>
-        <w:t xml:space="preserve"> </w:t>
-      </w:r>
-      <w:r>
-        <w:rPr>
-          <w:rFonts w:ascii="Constantia" w:hAnsi="Constantia" w:cs="Calibri"/>
-          <w:noProof/>
-          <w:sz w:val="28"/>
-          <w:szCs w:val="28"/>
-        </w:rPr>
-        <w:drawing>
-          <wp:inline distT="0" distB="0" distL="0" distR="0" wp14:anchorId="268C1979" wp14:editId="67BA0614">
-            <wp:extent cx="1438275" cy="962025"/>
-            <wp:effectExtent l="0" t="0" r="9525" b="9525"/>
-            <wp:docPr id="15" name="Obraz 15"/>
-            <wp:cNvGraphicFramePr>
-              <a:graphicFrameLocks xmlns:a="http://schemas.openxmlformats.org/drawingml/2006/main" noChangeAspect="1"/>
-            </wp:cNvGraphicFramePr>
-            <a:graphic xmlns:a="http://schemas.openxmlformats.org/drawingml/2006/main">
-              <a:graphicData uri="http://schemas.openxmlformats.org/drawingml/2006/picture">
-                <pic:pic xmlns:pic="http://schemas.openxmlformats.org/drawingml/2006/picture">
-                  <pic:nvPicPr>
-                    <pic:cNvPr id="0" name="Picture 39"/>
                     <pic:cNvPicPr>
                       <a:picLocks noChangeAspect="1" noChangeArrowheads="1"/>
                     </pic:cNvPicPr>
@@ -1023,6 +1392,127 @@
           </wp:inline>
         </w:drawing>
       </w:r>
+      <w:r>
+        <w:rPr>
+          <w:noProof/>
+        </w:rPr>
+        <w:t xml:space="preserve"> </w:t>
+      </w:r>
+      <w:r>
+        <w:rPr>
+          <w:noProof/>
+        </w:rPr>
+        <w:drawing>
+          <wp:inline distT="0" distB="0" distL="0" distR="0" wp14:anchorId="39EA142F" wp14:editId="64152072">
+            <wp:extent cx="1419225" cy="967654"/>
+            <wp:effectExtent l="0" t="0" r="0" b="4445"/>
+            <wp:docPr id="14" name="Obraz 14" descr="undefined"/>
+            <wp:cNvGraphicFramePr>
+              <a:graphicFrameLocks xmlns:a="http://schemas.openxmlformats.org/drawingml/2006/main" noChangeAspect="1"/>
+            </wp:cNvGraphicFramePr>
+            <a:graphic xmlns:a="http://schemas.openxmlformats.org/drawingml/2006/main">
+              <a:graphicData uri="http://schemas.openxmlformats.org/drawingml/2006/picture">
+                <pic:pic xmlns:pic="http://schemas.openxmlformats.org/drawingml/2006/picture">
+                  <pic:nvPicPr>
+                    <pic:cNvPr id="0" name="Picture 37" descr="undefined"/>
+                    <pic:cNvPicPr>
+                      <a:picLocks noChangeAspect="1" noChangeArrowheads="1"/>
+                    </pic:cNvPicPr>
+                  </pic:nvPicPr>
+                  <pic:blipFill>
+                    <a:blip r:embed="rId15">
+                      <a:extLst>
+                        <a:ext uri="{28A0092B-C50C-407E-A947-70E740481C1C}">
+                          <a14:useLocalDpi xmlns:a14="http://schemas.microsoft.com/office/drawing/2010/main" val="0"/>
+                        </a:ext>
+                      </a:extLst>
+                    </a:blip>
+                    <a:srcRect/>
+                    <a:stretch>
+                      <a:fillRect/>
+                    </a:stretch>
+                  </pic:blipFill>
+                  <pic:spPr bwMode="auto">
+                    <a:xfrm>
+                      <a:off x="0" y="0"/>
+                      <a:ext cx="1447942" cy="987234"/>
+                    </a:xfrm>
+                    <a:prstGeom prst="rect">
+                      <a:avLst/>
+                    </a:prstGeom>
+                    <a:noFill/>
+                    <a:ln>
+                      <a:noFill/>
+                    </a:ln>
+                  </pic:spPr>
+                </pic:pic>
+              </a:graphicData>
+            </a:graphic>
+          </wp:inline>
+        </w:drawing>
+      </w:r>
+      <w:r>
+        <w:rPr>
+          <w:noProof/>
+        </w:rPr>
+        <w:t xml:space="preserve"> </w:t>
+      </w:r>
+      <w:r>
+        <w:rPr>
+          <w:rFonts w:ascii="Constantia" w:hAnsi="Constantia" w:cs="Calibri"/>
+          <w:noProof/>
+          <w:sz w:val="28"/>
+          <w:szCs w:val="28"/>
+        </w:rPr>
+        <w:drawing>
+          <wp:inline distT="0" distB="0" distL="0" distR="0" wp14:anchorId="268C1979" wp14:editId="67BA0614">
+            <wp:extent cx="1438275" cy="962025"/>
+            <wp:effectExtent l="0" t="0" r="9525" b="9525"/>
+            <wp:docPr id="15" name="Obraz 15"/>
+            <wp:cNvGraphicFramePr>
+              <a:graphicFrameLocks xmlns:a="http://schemas.openxmlformats.org/drawingml/2006/main" noChangeAspect="1"/>
+            </wp:cNvGraphicFramePr>
+            <a:graphic xmlns:a="http://schemas.openxmlformats.org/drawingml/2006/main">
+              <a:graphicData uri="http://schemas.openxmlformats.org/drawingml/2006/picture">
+                <pic:pic xmlns:pic="http://schemas.openxmlformats.org/drawingml/2006/picture">
+                  <pic:nvPicPr>
+                    <pic:cNvPr id="0" name="Picture 39"/>
+                    <pic:cNvPicPr>
+                      <a:picLocks noChangeAspect="1" noChangeArrowheads="1"/>
+                    </pic:cNvPicPr>
+                  </pic:nvPicPr>
+                  <pic:blipFill>
+                    <a:blip r:embed="rId16">
+                      <a:extLst>
+                        <a:ext uri="{28A0092B-C50C-407E-A947-70E740481C1C}">
+                          <a14:useLocalDpi xmlns:a14="http://schemas.microsoft.com/office/drawing/2010/main" val="0"/>
+                        </a:ext>
+                      </a:extLst>
+                    </a:blip>
+                    <a:srcRect/>
+                    <a:stretch>
+                      <a:fillRect/>
+                    </a:stretch>
+                  </pic:blipFill>
+                  <pic:spPr bwMode="auto">
+                    <a:xfrm>
+                      <a:off x="0" y="0"/>
+                      <a:ext cx="1438275" cy="962025"/>
+                    </a:xfrm>
+                    <a:prstGeom prst="rect">
+                      <a:avLst/>
+                    </a:prstGeom>
+                    <a:noFill/>
+                    <a:ln>
+                      <a:noFill/>
+                    </a:ln>
+                  </pic:spPr>
+                </pic:pic>
+              </a:graphicData>
+            </a:graphic>
+          </wp:inline>
+        </w:drawing>
+      </w:r>
     </w:p>
     <w:p>
       <w:pPr>
@@ -1257,7 +1747,7 @@
                     </pic:cNvPicPr>
                   </pic:nvPicPr>
                   <pic:blipFill>
-                    <a:blip r:embed="rId15">
+                    <a:blip r:embed="rId17">
                       <a:extLst>
                         <a:ext uri="{28A0092B-C50C-407E-A947-70E740481C1C}">
                           <a14:useLocalDpi xmlns:a14="http://schemas.microsoft.com/office/drawing/2010/main" val="0"/>
@@ -1322,7 +1812,7 @@
                     </pic:cNvPicPr>
                   </pic:nvPicPr>
                   <pic:blipFill>
-                    <a:blip r:embed="rId16">
+                    <a:blip r:embed="rId18">
                       <a:extLst>
                         <a:ext uri="{28A0092B-C50C-407E-A947-70E740481C1C}">
                           <a14:useLocalDpi xmlns:a14="http://schemas.microsoft.com/office/drawing/2010/main" val="0"/>
@@ -1384,7 +1874,7 @@
                     </pic:cNvPicPr>
                   </pic:nvPicPr>
                   <pic:blipFill>
-                    <a:blip r:embed="rId17">
+                    <a:blip r:embed="rId19">
                       <a:extLst>
                         <a:ext uri="{28A0092B-C50C-407E-A947-70E740481C1C}">
                           <a14:useLocalDpi xmlns:a14="http://schemas.microsoft.com/office/drawing/2010/main" val="0"/>
@@ -1423,36 +1913,75 @@
       <w:r>
         <w:t xml:space="preserve">Flaga </w:t>
       </w:r>
-      <w:fldSimple w:instr=" SEQ Flaga \* ARABIC ">
-        <w:r>
-          <w:rPr>
-            <w:noProof/>
-          </w:rPr>
-          <w:t>4</w:t>
-        </w:r>
-      </w:fldSimple>
+      <w:r>
+        <w:fldChar w:fldCharType="begin"/>
+      </w:r>
+      <w:r>
+        <w:instrText xml:space="preserve"> SEQ Flaga \* ARABIC </w:instrText>
+      </w:r>
+      <w:r>
+        <w:fldChar w:fldCharType="separate"/>
+      </w:r>
+      <w:r>
+        <w:rPr>
+          <w:noProof/>
+        </w:rPr>
+        <w:t>4</w:t>
+      </w:r>
+      <w:r>
+        <w:rPr>
+          <w:noProof/>
+        </w:rPr>
+        <w:fldChar w:fldCharType="end"/>
+      </w:r>
       <w:r>
         <w:t xml:space="preserve">: ZSRR                                                    Flaga </w:t>
       </w:r>
-      <w:fldSimple w:instr=" SEQ Flaga \* ARABIC ">
-        <w:r>
-          <w:rPr>
-            <w:noProof/>
-          </w:rPr>
-          <w:t>5</w:t>
-        </w:r>
-      </w:fldSimple>
+      <w:r>
+        <w:fldChar w:fldCharType="begin"/>
+      </w:r>
+      <w:r>
+        <w:instrText xml:space="preserve"> SEQ Flaga \* ARABIC </w:instrText>
+      </w:r>
+      <w:r>
+        <w:fldChar w:fldCharType="separate"/>
+      </w:r>
+      <w:r>
+        <w:rPr>
+          <w:noProof/>
+        </w:rPr>
+        <w:t>5</w:t>
+      </w:r>
+      <w:r>
+        <w:rPr>
+          <w:noProof/>
+        </w:rPr>
+        <w:fldChar w:fldCharType="end"/>
+      </w:r>
       <w:r>
         <w:t xml:space="preserve">: Bhutan                                 Flaga </w:t>
       </w:r>
-      <w:fldSimple w:instr=" SEQ Flaga \* ARABIC ">
-        <w:r>
-          <w:rPr>
-            <w:noProof/>
-          </w:rPr>
-          <w:t>6</w:t>
-        </w:r>
-      </w:fldSimple>
+      <w:r>
+        <w:fldChar w:fldCharType="begin"/>
+      </w:r>
+      <w:r>
+        <w:instrText xml:space="preserve"> SEQ Flaga \* ARABIC </w:instrText>
+      </w:r>
+      <w:r>
+        <w:fldChar w:fldCharType="separate"/>
+      </w:r>
+      <w:r>
+        <w:rPr>
+          <w:noProof/>
+        </w:rPr>
+        <w:t>6</w:t>
+      </w:r>
+      <w:r>
+        <w:rPr>
+          <w:noProof/>
+        </w:rPr>
+        <w:fldChar w:fldCharType="end"/>
+      </w:r>
       <w:r>
         <w:t>: Portugalia</w:t>
       </w:r>
@@ -1503,7 +2032,7 @@
                     </pic:cNvPicPr>
                   </pic:nvPicPr>
                   <pic:blipFill>
-                    <a:blip r:embed="rId18">
+                    <a:blip r:embed="rId20">
                       <a:extLst>
                         <a:ext uri="{28A0092B-C50C-407E-A947-70E740481C1C}">
                           <a14:useLocalDpi xmlns:a14="http://schemas.microsoft.com/office/drawing/2010/main" val="0"/>
@@ -1568,7 +2097,7 @@
                     </pic:cNvPicPr>
                   </pic:nvPicPr>
                   <pic:blipFill>
-                    <a:blip r:embed="rId19">
+                    <a:blip r:embed="rId21">
                       <a:extLst>
                         <a:ext uri="{28A0092B-C50C-407E-A947-70E740481C1C}">
                           <a14:useLocalDpi xmlns:a14="http://schemas.microsoft.com/office/drawing/2010/main" val="0"/>
@@ -1633,7 +2162,7 @@
                     </pic:cNvPicPr>
                   </pic:nvPicPr>
                   <pic:blipFill>
-                    <a:blip r:embed="rId20">
+                    <a:blip r:embed="rId22">
                       <a:extLst>
                         <a:ext uri="{28A0092B-C50C-407E-A947-70E740481C1C}">
                           <a14:useLocalDpi xmlns:a14="http://schemas.microsoft.com/office/drawing/2010/main" val="0"/>
@@ -1672,36 +2201,83 @@
       <w:r>
         <w:t xml:space="preserve">Flaga </w:t>
       </w:r>
-      <w:fldSimple w:instr=" SEQ Flaga \* ARABIC ">
-        <w:r>
-          <w:rPr>
-            <w:noProof/>
-          </w:rPr>
-          <w:t>7</w:t>
-        </w:r>
-      </w:fldSimple>
-      <w:r>
-        <w:t xml:space="preserve">: Anguila                                              Flaga </w:t>
-      </w:r>
-      <w:fldSimple w:instr=" SEQ Flaga \* ARABIC ">
-        <w:r>
-          <w:rPr>
-            <w:noProof/>
-          </w:rPr>
-          <w:t>8</w:t>
-        </w:r>
-      </w:fldSimple>
+      <w:r>
+        <w:fldChar w:fldCharType="begin"/>
+      </w:r>
+      <w:r>
+        <w:instrText xml:space="preserve"> SEQ Flaga \* ARABIC </w:instrText>
+      </w:r>
+      <w:r>
+        <w:fldChar w:fldCharType="separate"/>
+      </w:r>
+      <w:r>
+        <w:rPr>
+          <w:noProof/>
+        </w:rPr>
+        <w:t>7</w:t>
+      </w:r>
+      <w:r>
+        <w:rPr>
+          <w:noProof/>
+        </w:rPr>
+        <w:fldChar w:fldCharType="end"/>
+      </w:r>
+      <w:r>
+        <w:t xml:space="preserve">: </w:t>
+      </w:r>
+      <w:proofErr w:type="spellStart"/>
+      <w:r>
+        <w:t>Anguila</w:t>
+      </w:r>
+      <w:proofErr w:type="spellEnd"/>
+      <w:r>
+        <w:t xml:space="preserve">                                              Flaga </w:t>
+      </w:r>
+      <w:r>
+        <w:fldChar w:fldCharType="begin"/>
+      </w:r>
+      <w:r>
+        <w:instrText xml:space="preserve"> SEQ Flaga \* ARABIC </w:instrText>
+      </w:r>
+      <w:r>
+        <w:fldChar w:fldCharType="separate"/>
+      </w:r>
+      <w:r>
+        <w:rPr>
+          <w:noProof/>
+        </w:rPr>
+        <w:t>8</w:t>
+      </w:r>
+      <w:r>
+        <w:rPr>
+          <w:noProof/>
+        </w:rPr>
+        <w:fldChar w:fldCharType="end"/>
+      </w:r>
       <w:r>
         <w:t xml:space="preserve">: Cypr                                         Flaga </w:t>
       </w:r>
-      <w:fldSimple w:instr=" SEQ Flaga \* ARABIC ">
-        <w:r>
-          <w:rPr>
-            <w:noProof/>
-          </w:rPr>
-          <w:t>9</w:t>
-        </w:r>
-      </w:fldSimple>
+      <w:r>
+        <w:fldChar w:fldCharType="begin"/>
+      </w:r>
+      <w:r>
+        <w:instrText xml:space="preserve"> SEQ Flaga \* ARABIC </w:instrText>
+      </w:r>
+      <w:r>
+        <w:fldChar w:fldCharType="separate"/>
+      </w:r>
+      <w:r>
+        <w:rPr>
+          <w:noProof/>
+        </w:rPr>
+        <w:t>9</w:t>
+      </w:r>
+      <w:r>
+        <w:rPr>
+          <w:noProof/>
+        </w:rPr>
+        <w:fldChar w:fldCharType="end"/>
+      </w:r>
       <w:r>
         <w:t>: Irlandia</w:t>
       </w:r>
@@ -1749,7 +2325,7 @@
                     </pic:cNvPicPr>
                   </pic:nvPicPr>
                   <pic:blipFill>
-                    <a:blip r:embed="rId21">
+                    <a:blip r:embed="rId23">
                       <a:extLst>
                         <a:ext uri="{28A0092B-C50C-407E-A947-70E740481C1C}">
                           <a14:useLocalDpi xmlns:a14="http://schemas.microsoft.com/office/drawing/2010/main" val="0"/>
@@ -1814,7 +2390,7 @@
                     </pic:cNvPicPr>
                   </pic:nvPicPr>
                   <pic:blipFill>
-                    <a:blip r:embed="rId22">
+                    <a:blip r:embed="rId24">
                       <a:extLst>
                         <a:ext uri="{28A0092B-C50C-407E-A947-70E740481C1C}">
                           <a14:useLocalDpi xmlns:a14="http://schemas.microsoft.com/office/drawing/2010/main" val="0"/>
@@ -1873,7 +2449,7 @@
                     </pic:cNvPicPr>
                   </pic:nvPicPr>
                   <pic:blipFill>
-                    <a:blip r:embed="rId23">
+                    <a:blip r:embed="rId25">
                       <a:extLst>
                         <a:ext uri="{28A0092B-C50C-407E-A947-70E740481C1C}">
                           <a14:useLocalDpi xmlns:a14="http://schemas.microsoft.com/office/drawing/2010/main" val="0"/>
@@ -1912,36 +2488,75 @@
       <w:r>
         <w:t xml:space="preserve">Flaga </w:t>
       </w:r>
-      <w:fldSimple w:instr=" SEQ Flaga \* ARABIC ">
-        <w:r>
-          <w:rPr>
-            <w:noProof/>
-          </w:rPr>
-          <w:t>10</w:t>
-        </w:r>
-      </w:fldSimple>
+      <w:r>
+        <w:fldChar w:fldCharType="begin"/>
+      </w:r>
+      <w:r>
+        <w:instrText xml:space="preserve"> SEQ Flaga \* ARABIC </w:instrText>
+      </w:r>
+      <w:r>
+        <w:fldChar w:fldCharType="separate"/>
+      </w:r>
+      <w:r>
+        <w:rPr>
+          <w:noProof/>
+        </w:rPr>
+        <w:t>10</w:t>
+      </w:r>
+      <w:r>
+        <w:rPr>
+          <w:noProof/>
+        </w:rPr>
+        <w:fldChar w:fldCharType="end"/>
+      </w:r>
       <w:r>
         <w:t xml:space="preserve">: RFN                                        Flaga </w:t>
       </w:r>
-      <w:fldSimple w:instr=" SEQ Flaga \* ARABIC ">
-        <w:r>
-          <w:rPr>
-            <w:noProof/>
-          </w:rPr>
-          <w:t>11</w:t>
-        </w:r>
-      </w:fldSimple>
+      <w:r>
+        <w:fldChar w:fldCharType="begin"/>
+      </w:r>
+      <w:r>
+        <w:instrText xml:space="preserve"> SEQ Flaga \* ARABIC </w:instrText>
+      </w:r>
+      <w:r>
+        <w:fldChar w:fldCharType="separate"/>
+      </w:r>
+      <w:r>
+        <w:rPr>
+          <w:noProof/>
+        </w:rPr>
+        <w:t>11</w:t>
+      </w:r>
+      <w:r>
+        <w:rPr>
+          <w:noProof/>
+        </w:rPr>
+        <w:fldChar w:fldCharType="end"/>
+      </w:r>
       <w:r>
         <w:t xml:space="preserve">: Jordania                                              Flaga </w:t>
       </w:r>
-      <w:fldSimple w:instr=" SEQ Flaga \* ARABIC ">
-        <w:r>
-          <w:rPr>
-            <w:noProof/>
-          </w:rPr>
-          <w:t>12</w:t>
-        </w:r>
-      </w:fldSimple>
+      <w:r>
+        <w:fldChar w:fldCharType="begin"/>
+      </w:r>
+      <w:r>
+        <w:instrText xml:space="preserve"> SEQ Flaga \* ARABIC </w:instrText>
+      </w:r>
+      <w:r>
+        <w:fldChar w:fldCharType="separate"/>
+      </w:r>
+      <w:r>
+        <w:rPr>
+          <w:noProof/>
+        </w:rPr>
+        <w:t>12</w:t>
+      </w:r>
+      <w:r>
+        <w:rPr>
+          <w:noProof/>
+        </w:rPr>
+        <w:fldChar w:fldCharType="end"/>
+      </w:r>
       <w:r>
         <w:t>: Egipt</w:t>
       </w:r>
@@ -2085,8 +2700,8 @@
       </w:pPr>
     </w:p>
     <w:sectPr>
-      <w:headerReference w:type="default" r:id="rId24"/>
-      <w:footerReference w:type="default" r:id="rId25"/>
+      <w:headerReference w:type="default" r:id="rId26"/>
+      <w:footerReference w:type="default" r:id="rId27"/>
       <w:pgSz w:w="11906" w:h="16838"/>
       <w:pgMar w:top="1417" w:right="1417" w:bottom="1417" w:left="1417" w:header="708" w:footer="708" w:gutter="0"/>
       <w:cols w:space="708"/>
@@ -2267,10 +2882,123 @@
 <file path=word/numbering.xml><?xml version="1.0" encoding="utf-8"?>
 <w:numbering xmlns:wpc="http://schemas.microsoft.com/office/word/2010/wordprocessingCanvas" xmlns:cx="http://schemas.microsoft.com/office/drawing/2014/chartex" xmlns:cx1="http://schemas.microsoft.com/office/drawing/2015/9/8/chartex" xmlns:cx2="http://schemas.microsoft.com/office/drawing/2015/10/21/chartex" xmlns:cx3="http://schemas.microsoft.com/office/drawing/2016/5/9/chartex" xmlns:cx4="http://schemas.microsoft.com/office/drawing/2016/5/10/chartex" xmlns:cx5="http://schemas.microsoft.com/office/drawing/2016/5/11/chartex" xmlns:cx6="http://schemas.microsoft.com/office/drawing/2016/5/12/chartex" xmlns:cx7="http://schemas.microsoft.com/office/drawing/2016/5/13/chartex" xmlns:cx8="http://schemas.microsoft.com/office/drawing/2016/5/14/chartex" xmlns:mc="http://schemas.openxmlformats.org/markup-compatibility/2006" xmlns:aink="http://schemas.microsoft.com/office/drawing/2016/ink" xmlns:am3d="http://schemas.microsoft.com/office/drawing/2017/model3d" xmlns:o="urn:schemas-microsoft-com:office:office" xmlns:r="http://schemas.openxmlformats.org/officeDocument/2006/relationships" xmlns:m="http://schemas.openxmlformats.org/officeDocument/2006/math" xmlns:v="urn:schemas-microsoft-com:vml" xmlns:wp14="http://schemas.microsoft.com/office/word/2010/wordprocessingDrawing" xmlns:wp="http://schemas.openxmlformats.org/drawingml/2006/wordprocessingDrawing" xmlns:w10="urn:schemas-microsoft-com:office:word" xmlns:w="http://schemas.openxmlformats.org/wordprocessingml/2006/main" xmlns:w14="http://schemas.microsoft.com/office/word/2010/wordml" xmlns:w15="http://schemas.microsoft.com/office/word/2012/wordml" xmlns:w16cex="http://schemas.microsoft.com/office/word/2018/wordml/cex" xmlns:w16cid="http://schemas.microsoft.com/office/word/2016/wordml/cid" xmlns:w16="http://schemas.microsoft.com/office/word/2018/wordml" xmlns:w16se="http://schemas.microsoft.com/office/word/2015/wordml/symex" xmlns:wpg="http://schemas.microsoft.com/office/word/2010/wordprocessingGroup" xmlns:wpi="http://schemas.microsoft.com/office/word/2010/wordprocessingInk" xmlns:wne="http://schemas.microsoft.com/office/word/2006/wordml" xmlns:wps="http://schemas.microsoft.com/office/word/2010/wordprocessingShape" mc:Ignorable="w14 w15 w16se w16cid w16 w16cex wp14">
   <w:abstractNum w:abstractNumId="0" w15:restartNumberingAfterBreak="0">
+    <w:nsid w:val="17E029DF"/>
+    <w:multiLevelType w:val="hybridMultilevel"/>
+    <w:tmpl w:val="F4226E0A"/>
+    <w:lvl w:ilvl="0" w:tplc="04150001">
+      <w:start w:val="1"/>
+      <w:numFmt w:val="bullet"/>
+      <w:lvlText w:val=""/>
+      <w:lvlJc w:val="left"/>
+      <w:pPr>
+        <w:ind w:left="1434" w:hanging="360"/>
+      </w:pPr>
+      <w:rPr>
+        <w:rFonts w:ascii="Symbol" w:hAnsi="Symbol" w:hint="default"/>
+      </w:rPr>
+    </w:lvl>
+    <w:lvl w:ilvl="1" w:tplc="04150003" w:tentative="1">
+      <w:start w:val="1"/>
+      <w:numFmt w:val="bullet"/>
+      <w:lvlText w:val="o"/>
+      <w:lvlJc w:val="left"/>
+      <w:pPr>
+        <w:ind w:left="2154" w:hanging="360"/>
+      </w:pPr>
+      <w:rPr>
+        <w:rFonts w:ascii="Courier New" w:hAnsi="Courier New" w:cs="Courier New" w:hint="default"/>
+      </w:rPr>
+    </w:lvl>
+    <w:lvl w:ilvl="2" w:tplc="04150005" w:tentative="1">
+      <w:start w:val="1"/>
+      <w:numFmt w:val="bullet"/>
+      <w:lvlText w:val=""/>
+      <w:lvlJc w:val="left"/>
+      <w:pPr>
+        <w:ind w:left="2874" w:hanging="360"/>
+      </w:pPr>
+      <w:rPr>
+        <w:rFonts w:ascii="Wingdings" w:hAnsi="Wingdings" w:hint="default"/>
+      </w:rPr>
+    </w:lvl>
+    <w:lvl w:ilvl="3" w:tplc="04150001" w:tentative="1">
+      <w:start w:val="1"/>
+      <w:numFmt w:val="bullet"/>
+      <w:lvlText w:val=""/>
+      <w:lvlJc w:val="left"/>
+      <w:pPr>
+        <w:ind w:left="3594" w:hanging="360"/>
+      </w:pPr>
+      <w:rPr>
+        <w:rFonts w:ascii="Symbol" w:hAnsi="Symbol" w:hint="default"/>
+      </w:rPr>
+    </w:lvl>
+    <w:lvl w:ilvl="4" w:tplc="04150003" w:tentative="1">
+      <w:start w:val="1"/>
+      <w:numFmt w:val="bullet"/>
+      <w:lvlText w:val="o"/>
+      <w:lvlJc w:val="left"/>
+      <w:pPr>
+        <w:ind w:left="4314" w:hanging="360"/>
+      </w:pPr>
+      <w:rPr>
+        <w:rFonts w:ascii="Courier New" w:hAnsi="Courier New" w:cs="Courier New" w:hint="default"/>
+      </w:rPr>
+    </w:lvl>
+    <w:lvl w:ilvl="5" w:tplc="04150005" w:tentative="1">
+      <w:start w:val="1"/>
+      <w:numFmt w:val="bullet"/>
+      <w:lvlText w:val=""/>
+      <w:lvlJc w:val="left"/>
+      <w:pPr>
+        <w:ind w:left="5034" w:hanging="360"/>
+      </w:pPr>
+      <w:rPr>
+        <w:rFonts w:ascii="Wingdings" w:hAnsi="Wingdings" w:hint="default"/>
+      </w:rPr>
+    </w:lvl>
+    <w:lvl w:ilvl="6" w:tplc="04150001" w:tentative="1">
+      <w:start w:val="1"/>
+      <w:numFmt w:val="bullet"/>
+      <w:lvlText w:val=""/>
+      <w:lvlJc w:val="left"/>
+      <w:pPr>
+        <w:ind w:left="5754" w:hanging="360"/>
+      </w:pPr>
+      <w:rPr>
+        <w:rFonts w:ascii="Symbol" w:hAnsi="Symbol" w:hint="default"/>
+      </w:rPr>
+    </w:lvl>
+    <w:lvl w:ilvl="7" w:tplc="04150003" w:tentative="1">
+      <w:start w:val="1"/>
+      <w:numFmt w:val="bullet"/>
+      <w:lvlText w:val="o"/>
+      <w:lvlJc w:val="left"/>
+      <w:pPr>
+        <w:ind w:left="6474" w:hanging="360"/>
+      </w:pPr>
+      <w:rPr>
+        <w:rFonts w:ascii="Courier New" w:hAnsi="Courier New" w:cs="Courier New" w:hint="default"/>
+      </w:rPr>
+    </w:lvl>
+    <w:lvl w:ilvl="8" w:tplc="04150005" w:tentative="1">
+      <w:start w:val="1"/>
+      <w:numFmt w:val="bullet"/>
+      <w:lvlText w:val=""/>
+      <w:lvlJc w:val="left"/>
+      <w:pPr>
+        <w:ind w:left="7194" w:hanging="360"/>
+      </w:pPr>
+      <w:rPr>
+        <w:rFonts w:ascii="Wingdings" w:hAnsi="Wingdings" w:hint="default"/>
+      </w:rPr>
+    </w:lvl>
+  </w:abstractNum>
+  <w:abstractNum w:abstractNumId="1" w15:restartNumberingAfterBreak="0">
     <w:nsid w:val="37EA407E"/>
-    <w:multiLevelType w:val="hybridMultilevel"/>
-    <w:tmpl w:val="819E08A4"/>
-    <w:lvl w:ilvl="0" w:tplc="0415000F">
+    <w:multiLevelType w:val="multilevel"/>
+    <w:tmpl w:val="C0A4E3EE"/>
+    <w:lvl w:ilvl="0">
       <w:start w:val="1"/>
       <w:numFmt w:val="decimal"/>
       <w:lvlText w:val="%1."/>
@@ -2279,80 +3007,112 @@
         <w:ind w:left="720" w:hanging="360"/>
       </w:pPr>
     </w:lvl>
-    <w:lvl w:ilvl="1" w:tplc="04150019" w:tentative="1">
-      <w:start w:val="1"/>
-      <w:numFmt w:val="lowerLetter"/>
-      <w:lvlText w:val="%2."/>
-      <w:lvlJc w:val="left"/>
-      <w:pPr>
-        <w:ind w:left="1440" w:hanging="360"/>
-      </w:pPr>
-    </w:lvl>
-    <w:lvl w:ilvl="2" w:tplc="0415001B" w:tentative="1">
-      <w:start w:val="1"/>
-      <w:numFmt w:val="lowerRoman"/>
-      <w:lvlText w:val="%3."/>
-      <w:lvlJc w:val="right"/>
-      <w:pPr>
-        <w:ind w:left="2160" w:hanging="180"/>
-      </w:pPr>
-    </w:lvl>
-    <w:lvl w:ilvl="3" w:tplc="0415000F" w:tentative="1">
+    <w:lvl w:ilvl="1">
       <w:start w:val="1"/>
       <w:numFmt w:val="decimal"/>
-      <w:lvlText w:val="%4."/>
+      <w:isLgl/>
+      <w:lvlText w:val="%1.%2."/>
       <w:lvlJc w:val="left"/>
       <w:pPr>
-        <w:ind w:left="2880" w:hanging="360"/>
-      </w:pPr>
+        <w:ind w:left="1080" w:hanging="720"/>
+      </w:pPr>
+      <w:rPr>
+        <w:rFonts w:hint="default"/>
+      </w:rPr>
     </w:lvl>
-    <w:lvl w:ilvl="4" w:tplc="04150019" w:tentative="1">
-      <w:start w:val="1"/>
-      <w:numFmt w:val="lowerLetter"/>
-      <w:lvlText w:val="%5."/>
-      <w:lvlJc w:val="left"/>
-      <w:pPr>
-        <w:ind w:left="3600" w:hanging="360"/>
-      </w:pPr>
-    </w:lvl>
-    <w:lvl w:ilvl="5" w:tplc="0415001B" w:tentative="1">
-      <w:start w:val="1"/>
-      <w:numFmt w:val="lowerRoman"/>
-      <w:lvlText w:val="%6."/>
-      <w:lvlJc w:val="right"/>
-      <w:pPr>
-        <w:ind w:left="4320" w:hanging="180"/>
-      </w:pPr>
-    </w:lvl>
-    <w:lvl w:ilvl="6" w:tplc="0415000F" w:tentative="1">
+    <w:lvl w:ilvl="2">
       <w:start w:val="1"/>
       <w:numFmt w:val="decimal"/>
-      <w:lvlText w:val="%7."/>
+      <w:isLgl/>
+      <w:lvlText w:val="%1.%2.%3."/>
       <w:lvlJc w:val="left"/>
       <w:pPr>
-        <w:ind w:left="5040" w:hanging="360"/>
-      </w:pPr>
+        <w:ind w:left="1080" w:hanging="720"/>
+      </w:pPr>
+      <w:rPr>
+        <w:rFonts w:hint="default"/>
+      </w:rPr>
     </w:lvl>
-    <w:lvl w:ilvl="7" w:tplc="04150019" w:tentative="1">
+    <w:lvl w:ilvl="3">
       <w:start w:val="1"/>
-      <w:numFmt w:val="lowerLetter"/>
-      <w:lvlText w:val="%8."/>
+      <w:numFmt w:val="decimal"/>
+      <w:isLgl/>
+      <w:lvlText w:val="%1.%2.%3.%4."/>
       <w:lvlJc w:val="left"/>
       <w:pPr>
-        <w:ind w:left="5760" w:hanging="360"/>
-      </w:pPr>
+        <w:ind w:left="1440" w:hanging="1080"/>
+      </w:pPr>
+      <w:rPr>
+        <w:rFonts w:hint="default"/>
+      </w:rPr>
     </w:lvl>
-    <w:lvl w:ilvl="8" w:tplc="0415001B" w:tentative="1">
+    <w:lvl w:ilvl="4">
       <w:start w:val="1"/>
-      <w:numFmt w:val="lowerRoman"/>
-      <w:lvlText w:val="%9."/>
-      <w:lvlJc w:val="right"/>
-      <w:pPr>
-        <w:ind w:left="6480" w:hanging="180"/>
-      </w:pPr>
+      <w:numFmt w:val="decimal"/>
+      <w:isLgl/>
+      <w:lvlText w:val="%1.%2.%3.%4.%5."/>
+      <w:lvlJc w:val="left"/>
+      <w:pPr>
+        <w:ind w:left="1800" w:hanging="1440"/>
+      </w:pPr>
+      <w:rPr>
+        <w:rFonts w:hint="default"/>
+      </w:rPr>
+    </w:lvl>
+    <w:lvl w:ilvl="5">
+      <w:start w:val="1"/>
+      <w:numFmt w:val="decimal"/>
+      <w:isLgl/>
+      <w:lvlText w:val="%1.%2.%3.%4.%5.%6."/>
+      <w:lvlJc w:val="left"/>
+      <w:pPr>
+        <w:ind w:left="1800" w:hanging="1440"/>
+      </w:pPr>
+      <w:rPr>
+        <w:rFonts w:hint="default"/>
+      </w:rPr>
+    </w:lvl>
+    <w:lvl w:ilvl="6">
+      <w:start w:val="1"/>
+      <w:numFmt w:val="decimal"/>
+      <w:isLgl/>
+      <w:lvlText w:val="%1.%2.%3.%4.%5.%6.%7."/>
+      <w:lvlJc w:val="left"/>
+      <w:pPr>
+        <w:ind w:left="2160" w:hanging="1800"/>
+      </w:pPr>
+      <w:rPr>
+        <w:rFonts w:hint="default"/>
+      </w:rPr>
+    </w:lvl>
+    <w:lvl w:ilvl="7">
+      <w:start w:val="1"/>
+      <w:numFmt w:val="decimal"/>
+      <w:isLgl/>
+      <w:lvlText w:val="%1.%2.%3.%4.%5.%6.%7.%8."/>
+      <w:lvlJc w:val="left"/>
+      <w:pPr>
+        <w:ind w:left="2520" w:hanging="2160"/>
+      </w:pPr>
+      <w:rPr>
+        <w:rFonts w:hint="default"/>
+      </w:rPr>
+    </w:lvl>
+    <w:lvl w:ilvl="8">
+      <w:start w:val="1"/>
+      <w:numFmt w:val="decimal"/>
+      <w:isLgl/>
+      <w:lvlText w:val="%1.%2.%3.%4.%5.%6.%7.%8.%9."/>
+      <w:lvlJc w:val="left"/>
+      <w:pPr>
+        <w:ind w:left="2520" w:hanging="2160"/>
+      </w:pPr>
+      <w:rPr>
+        <w:rFonts w:hint="default"/>
+      </w:rPr>
     </w:lvl>
   </w:abstractNum>
-  <w:abstractNum w:abstractNumId="1" w15:restartNumberingAfterBreak="0">
+  <w:abstractNum w:abstractNumId="2" w15:restartNumberingAfterBreak="0">
     <w:nsid w:val="69216C97"/>
     <w:multiLevelType w:val="hybridMultilevel"/>
     <w:tmpl w:val="7608959E"/>
@@ -2465,11 +3225,130 @@
       </w:rPr>
     </w:lvl>
   </w:abstractNum>
+  <w:abstractNum w:abstractNumId="3" w15:restartNumberingAfterBreak="0">
+    <w:nsid w:val="699847BD"/>
+    <w:multiLevelType w:val="hybridMultilevel"/>
+    <w:tmpl w:val="C108024E"/>
+    <w:lvl w:ilvl="0" w:tplc="04150001">
+      <w:start w:val="1"/>
+      <w:numFmt w:val="bullet"/>
+      <w:lvlText w:val=""/>
+      <w:lvlJc w:val="left"/>
+      <w:pPr>
+        <w:ind w:left="720" w:hanging="360"/>
+      </w:pPr>
+      <w:rPr>
+        <w:rFonts w:ascii="Symbol" w:hAnsi="Symbol" w:hint="default"/>
+      </w:rPr>
+    </w:lvl>
+    <w:lvl w:ilvl="1" w:tplc="04150003" w:tentative="1">
+      <w:start w:val="1"/>
+      <w:numFmt w:val="bullet"/>
+      <w:lvlText w:val="o"/>
+      <w:lvlJc w:val="left"/>
+      <w:pPr>
+        <w:ind w:left="1440" w:hanging="360"/>
+      </w:pPr>
+      <w:rPr>
+        <w:rFonts w:ascii="Courier New" w:hAnsi="Courier New" w:cs="Courier New" w:hint="default"/>
+      </w:rPr>
+    </w:lvl>
+    <w:lvl w:ilvl="2" w:tplc="04150005" w:tentative="1">
+      <w:start w:val="1"/>
+      <w:numFmt w:val="bullet"/>
+      <w:lvlText w:val=""/>
+      <w:lvlJc w:val="left"/>
+      <w:pPr>
+        <w:ind w:left="2160" w:hanging="360"/>
+      </w:pPr>
+      <w:rPr>
+        <w:rFonts w:ascii="Wingdings" w:hAnsi="Wingdings" w:hint="default"/>
+      </w:rPr>
+    </w:lvl>
+    <w:lvl w:ilvl="3" w:tplc="04150001" w:tentative="1">
+      <w:start w:val="1"/>
+      <w:numFmt w:val="bullet"/>
+      <w:lvlText w:val=""/>
+      <w:lvlJc w:val="left"/>
+      <w:pPr>
+        <w:ind w:left="2880" w:hanging="360"/>
+      </w:pPr>
+      <w:rPr>
+        <w:rFonts w:ascii="Symbol" w:hAnsi="Symbol" w:hint="default"/>
+      </w:rPr>
+    </w:lvl>
+    <w:lvl w:ilvl="4" w:tplc="04150003" w:tentative="1">
+      <w:start w:val="1"/>
+      <w:numFmt w:val="bullet"/>
+      <w:lvlText w:val="o"/>
+      <w:lvlJc w:val="left"/>
+      <w:pPr>
+        <w:ind w:left="3600" w:hanging="360"/>
+      </w:pPr>
+      <w:rPr>
+        <w:rFonts w:ascii="Courier New" w:hAnsi="Courier New" w:cs="Courier New" w:hint="default"/>
+      </w:rPr>
+    </w:lvl>
+    <w:lvl w:ilvl="5" w:tplc="04150005" w:tentative="1">
+      <w:start w:val="1"/>
+      <w:numFmt w:val="bullet"/>
+      <w:lvlText w:val=""/>
+      <w:lvlJc w:val="left"/>
+      <w:pPr>
+        <w:ind w:left="4320" w:hanging="360"/>
+      </w:pPr>
+      <w:rPr>
+        <w:rFonts w:ascii="Wingdings" w:hAnsi="Wingdings" w:hint="default"/>
+      </w:rPr>
+    </w:lvl>
+    <w:lvl w:ilvl="6" w:tplc="04150001" w:tentative="1">
+      <w:start w:val="1"/>
+      <w:numFmt w:val="bullet"/>
+      <w:lvlText w:val=""/>
+      <w:lvlJc w:val="left"/>
+      <w:pPr>
+        <w:ind w:left="5040" w:hanging="360"/>
+      </w:pPr>
+      <w:rPr>
+        <w:rFonts w:ascii="Symbol" w:hAnsi="Symbol" w:hint="default"/>
+      </w:rPr>
+    </w:lvl>
+    <w:lvl w:ilvl="7" w:tplc="04150003" w:tentative="1">
+      <w:start w:val="1"/>
+      <w:numFmt w:val="bullet"/>
+      <w:lvlText w:val="o"/>
+      <w:lvlJc w:val="left"/>
+      <w:pPr>
+        <w:ind w:left="5760" w:hanging="360"/>
+      </w:pPr>
+      <w:rPr>
+        <w:rFonts w:ascii="Courier New" w:hAnsi="Courier New" w:cs="Courier New" w:hint="default"/>
+      </w:rPr>
+    </w:lvl>
+    <w:lvl w:ilvl="8" w:tplc="04150005" w:tentative="1">
+      <w:start w:val="1"/>
+      <w:numFmt w:val="bullet"/>
+      <w:lvlText w:val=""/>
+      <w:lvlJc w:val="left"/>
+      <w:pPr>
+        <w:ind w:left="6480" w:hanging="360"/>
+      </w:pPr>
+      <w:rPr>
+        <w:rFonts w:ascii="Wingdings" w:hAnsi="Wingdings" w:hint="default"/>
+      </w:rPr>
+    </w:lvl>
+  </w:abstractNum>
   <w:num w:numId="1">
+    <w:abstractNumId w:val="1"/>
+  </w:num>
+  <w:num w:numId="2">
+    <w:abstractNumId w:val="2"/>
+  </w:num>
+  <w:num w:numId="3">
     <w:abstractNumId w:val="0"/>
   </w:num>
-  <w:num w:numId="2">
-    <w:abstractNumId w:val="1"/>
+  <w:num w:numId="4">
+    <w:abstractNumId w:val="3"/>
   </w:num>
 </w:numbering>
 </file>

</xml_diff>

<commit_message>
Added graphs to report
</commit_message>
<xml_diff>
--- a/PRiAD sprawko.docx
+++ b/PRiAD sprawko.docx
@@ -122,41 +122,39 @@
           <w:szCs w:val="32"/>
           <w:shd w:val="clear" w:color="auto" w:fill="FFFFFF"/>
         </w:rPr>
-        <w:t xml:space="preserve">Artur </w:t>
-      </w:r>
-      <w:proofErr w:type="spellStart"/>
+        <w:t>Artur Prasuła, Aleksandra Kowalczyk, Kacper Achramowicz</w:t>
+      </w:r>
+    </w:p>
+    <w:p>
+      <w:pPr>
+        <w:rPr>
+          <w:rFonts w:ascii="Constantia" w:hAnsi="Constantia" w:cs="Calibri"/>
+          <w:color w:val="444444"/>
+          <w:sz w:val="28"/>
+          <w:szCs w:val="28"/>
+          <w:shd w:val="clear" w:color="auto" w:fill="FFFFFF"/>
+        </w:rPr>
+      </w:pPr>
       <w:r>
         <w:rPr>
           <w:rFonts w:ascii="Constantia" w:hAnsi="Constantia" w:cs="Dubai"/>
           <w:color w:val="444444"/>
-          <w:sz w:val="32"/>
-          <w:szCs w:val="32"/>
+          <w:sz w:val="28"/>
+          <w:szCs w:val="28"/>
           <w:shd w:val="clear" w:color="auto" w:fill="FFFFFF"/>
         </w:rPr>
-        <w:t>Prasuła</w:t>
-      </w:r>
-      <w:proofErr w:type="spellEnd"/>
+        <w:t xml:space="preserve">DISCLAIMER: EDYTUJEMY TEN PLIK CZCIONKA </w:t>
+      </w:r>
       <w:r>
         <w:rPr>
           <w:rFonts w:ascii="Constantia" w:hAnsi="Constantia" w:cs="Dubai"/>
           <w:color w:val="444444"/>
-          <w:sz w:val="32"/>
-          <w:szCs w:val="32"/>
+          <w:sz w:val="28"/>
+          <w:szCs w:val="28"/>
           <w:shd w:val="clear" w:color="auto" w:fill="FFFFFF"/>
         </w:rPr>
-        <w:t>, Aleksandra Kowalczyk, Kacper Achramowicz</w:t>
-      </w:r>
-    </w:p>
-    <w:p>
-      <w:pPr>
-        <w:rPr>
-          <w:rFonts w:ascii="Constantia" w:hAnsi="Constantia" w:cs="Calibri"/>
-          <w:color w:val="444444"/>
-          <w:sz w:val="28"/>
-          <w:szCs w:val="28"/>
-          <w:shd w:val="clear" w:color="auto" w:fill="FFFFFF"/>
-        </w:rPr>
-      </w:pPr>
+        <w:t>CONSTANTIA</w:t>
+      </w:r>
       <w:r>
         <w:rPr>
           <w:rFonts w:ascii="Constantia" w:hAnsi="Constantia" w:cs="Dubai"/>
@@ -165,7 +163,7 @@
           <w:szCs w:val="28"/>
           <w:shd w:val="clear" w:color="auto" w:fill="FFFFFF"/>
         </w:rPr>
-        <w:t xml:space="preserve">DISCLAIMER: EDYTUJEMY TEN PLIK CZCIONKA </w:t>
+        <w:t xml:space="preserve"> </w:t>
       </w:r>
       <w:r>
         <w:rPr>
@@ -175,7 +173,7 @@
           <w:szCs w:val="28"/>
           <w:shd w:val="clear" w:color="auto" w:fill="FFFFFF"/>
         </w:rPr>
-        <w:t>CONSTANTIA</w:t>
+        <w:t>14</w:t>
       </w:r>
       <w:r>
         <w:rPr>
@@ -185,59 +183,17 @@
           <w:szCs w:val="28"/>
           <w:shd w:val="clear" w:color="auto" w:fill="FFFFFF"/>
         </w:rPr>
-        <w:t xml:space="preserve"> </w:t>
-      </w:r>
-      <w:r>
-        <w:rPr>
-          <w:rFonts w:ascii="Constantia" w:hAnsi="Constantia" w:cs="Dubai"/>
+        <w:t xml:space="preserve"> DO PISANIA (bo lubi</w:t>
+      </w:r>
+      <w:r>
+        <w:rPr>
+          <w:rFonts w:ascii="Constantia" w:hAnsi="Constantia" w:cs="Calibri"/>
           <w:color w:val="444444"/>
           <w:sz w:val="28"/>
           <w:szCs w:val="28"/>
           <w:shd w:val="clear" w:color="auto" w:fill="FFFFFF"/>
         </w:rPr>
-        <w:t>14</w:t>
-      </w:r>
-      <w:r>
-        <w:rPr>
-          <w:rFonts w:ascii="Constantia" w:hAnsi="Constantia" w:cs="Dubai"/>
-          <w:color w:val="444444"/>
-          <w:sz w:val="28"/>
-          <w:szCs w:val="28"/>
-          <w:shd w:val="clear" w:color="auto" w:fill="FFFFFF"/>
-        </w:rPr>
-        <w:t xml:space="preserve"> DO PISANIA (bo lubi</w:t>
-      </w:r>
-      <w:r>
-        <w:rPr>
-          <w:rFonts w:ascii="Constantia" w:hAnsi="Constantia" w:cs="Calibri"/>
-          <w:color w:val="444444"/>
-          <w:sz w:val="28"/>
-          <w:szCs w:val="28"/>
-          <w:shd w:val="clear" w:color="auto" w:fill="FFFFFF"/>
-        </w:rPr>
-        <w:t xml:space="preserve">ę ją </w:t>
-      </w:r>
-      <w:proofErr w:type="spellStart"/>
-      <w:r>
-        <w:rPr>
-          <w:rFonts w:ascii="Constantia" w:hAnsi="Constantia" w:cs="Calibri"/>
-          <w:color w:val="444444"/>
-          <w:sz w:val="28"/>
-          <w:szCs w:val="28"/>
-          <w:shd w:val="clear" w:color="auto" w:fill="FFFFFF"/>
-        </w:rPr>
-        <w:t>xD</w:t>
-      </w:r>
-      <w:proofErr w:type="spellEnd"/>
-      <w:r>
-        <w:rPr>
-          <w:rFonts w:ascii="Constantia" w:hAnsi="Constantia" w:cs="Calibri"/>
-          <w:color w:val="444444"/>
-          <w:sz w:val="28"/>
-          <w:szCs w:val="28"/>
-          <w:shd w:val="clear" w:color="auto" w:fill="FFFFFF"/>
-        </w:rPr>
-        <w:t>)</w:t>
+        <w:t>ę ją xD)</w:t>
       </w:r>
     </w:p>
     <w:p>
@@ -307,7 +263,6 @@
         </w:rPr>
         <w:t xml:space="preserve"> stworzyliśmy ramkę danych korzystając z pliku </w:t>
       </w:r>
-      <w:proofErr w:type="spellStart"/>
       <w:r>
         <w:rPr>
           <w:rFonts w:ascii="Constantia" w:hAnsi="Constantia" w:cs="Dubai"/>
@@ -316,18 +271,7 @@
           <w:sz w:val="28"/>
           <w:szCs w:val="28"/>
         </w:rPr>
-        <w:t>flag.data</w:t>
-      </w:r>
-      <w:proofErr w:type="spellEnd"/>
-      <w:r>
-        <w:rPr>
-          <w:rFonts w:ascii="Constantia" w:hAnsi="Constantia" w:cs="Dubai"/>
-          <w:i/>
-          <w:iCs/>
-          <w:sz w:val="28"/>
-          <w:szCs w:val="28"/>
-        </w:rPr>
-        <w:t>.</w:t>
+        <w:t>flag.data.</w:t>
       </w:r>
       <w:r>
         <w:rPr>
@@ -407,27 +351,14 @@
       <w:r>
         <w:t xml:space="preserve">Zrzut </w:t>
       </w:r>
-      <w:r>
-        <w:fldChar w:fldCharType="begin"/>
-      </w:r>
-      <w:r>
-        <w:instrText xml:space="preserve"> SEQ Zrzut \* ARABIC </w:instrText>
-      </w:r>
-      <w:r>
-        <w:fldChar w:fldCharType="separate"/>
-      </w:r>
-      <w:r>
-        <w:rPr>
-          <w:noProof/>
-        </w:rPr>
-        <w:t>1</w:t>
-      </w:r>
-      <w:r>
-        <w:rPr>
-          <w:noProof/>
-        </w:rPr>
-        <w:fldChar w:fldCharType="end"/>
-      </w:r>
+      <w:fldSimple w:instr=" SEQ Zrzut \* ARABIC ">
+        <w:r>
+          <w:rPr>
+            <w:noProof/>
+          </w:rPr>
+          <w:t>1</w:t>
+        </w:r>
+      </w:fldSimple>
       <w:r>
         <w:t xml:space="preserve"> Ramka danych zawierający zbiór z pliku</w:t>
       </w:r>
@@ -566,40 +497,19 @@
       <w:r>
         <w:t xml:space="preserve">Zrzut </w:t>
       </w:r>
-      <w:r>
-        <w:fldChar w:fldCharType="begin"/>
-      </w:r>
-      <w:r>
-        <w:instrText xml:space="preserve"> SEQ Zrzut \* ARABIC </w:instrText>
-      </w:r>
-      <w:r>
-        <w:fldChar w:fldCharType="separate"/>
-      </w:r>
-      <w:r>
-        <w:rPr>
-          <w:noProof/>
-        </w:rPr>
-        <w:t>2</w:t>
-      </w:r>
-      <w:r>
-        <w:rPr>
-          <w:noProof/>
-        </w:rPr>
-        <w:fldChar w:fldCharType="end"/>
-      </w:r>
+      <w:fldSimple w:instr=" SEQ Zrzut \* ARABIC ">
+        <w:r>
+          <w:rPr>
+            <w:noProof/>
+          </w:rPr>
+          <w:t>2</w:t>
+        </w:r>
+      </w:fldSimple>
       <w:r>
         <w:t xml:space="preserve">: </w:t>
       </w:r>
       <w:r>
-        <w:t xml:space="preserve">Test sprawdzający, czy występują puste dane. </w:t>
-      </w:r>
-      <w:proofErr w:type="spellStart"/>
-      <w:r>
-        <w:t>False</w:t>
-      </w:r>
-      <w:proofErr w:type="spellEnd"/>
-      <w:r>
-        <w:t xml:space="preserve"> oznacza, że dane są kompletne</w:t>
+        <w:t>Test sprawdzający, czy występują puste dane. False oznacza, że dane są kompletne</w:t>
       </w:r>
       <w:r>
         <w:t>.</w:t>
@@ -1913,75 +1823,36 @@
       <w:r>
         <w:t xml:space="preserve">Flaga </w:t>
       </w:r>
-      <w:r>
-        <w:fldChar w:fldCharType="begin"/>
-      </w:r>
-      <w:r>
-        <w:instrText xml:space="preserve"> SEQ Flaga \* ARABIC </w:instrText>
-      </w:r>
-      <w:r>
-        <w:fldChar w:fldCharType="separate"/>
-      </w:r>
-      <w:r>
-        <w:rPr>
-          <w:noProof/>
-        </w:rPr>
-        <w:t>4</w:t>
-      </w:r>
-      <w:r>
-        <w:rPr>
-          <w:noProof/>
-        </w:rPr>
-        <w:fldChar w:fldCharType="end"/>
-      </w:r>
+      <w:fldSimple w:instr=" SEQ Flaga \* ARABIC ">
+        <w:r>
+          <w:rPr>
+            <w:noProof/>
+          </w:rPr>
+          <w:t>4</w:t>
+        </w:r>
+      </w:fldSimple>
       <w:r>
         <w:t xml:space="preserve">: ZSRR                                                    Flaga </w:t>
       </w:r>
-      <w:r>
-        <w:fldChar w:fldCharType="begin"/>
-      </w:r>
-      <w:r>
-        <w:instrText xml:space="preserve"> SEQ Flaga \* ARABIC </w:instrText>
-      </w:r>
-      <w:r>
-        <w:fldChar w:fldCharType="separate"/>
-      </w:r>
-      <w:r>
-        <w:rPr>
-          <w:noProof/>
-        </w:rPr>
-        <w:t>5</w:t>
-      </w:r>
-      <w:r>
-        <w:rPr>
-          <w:noProof/>
-        </w:rPr>
-        <w:fldChar w:fldCharType="end"/>
-      </w:r>
+      <w:fldSimple w:instr=" SEQ Flaga \* ARABIC ">
+        <w:r>
+          <w:rPr>
+            <w:noProof/>
+          </w:rPr>
+          <w:t>5</w:t>
+        </w:r>
+      </w:fldSimple>
       <w:r>
         <w:t xml:space="preserve">: Bhutan                                 Flaga </w:t>
       </w:r>
-      <w:r>
-        <w:fldChar w:fldCharType="begin"/>
-      </w:r>
-      <w:r>
-        <w:instrText xml:space="preserve"> SEQ Flaga \* ARABIC </w:instrText>
-      </w:r>
-      <w:r>
-        <w:fldChar w:fldCharType="separate"/>
-      </w:r>
-      <w:r>
-        <w:rPr>
-          <w:noProof/>
-        </w:rPr>
-        <w:t>6</w:t>
-      </w:r>
-      <w:r>
-        <w:rPr>
-          <w:noProof/>
-        </w:rPr>
-        <w:fldChar w:fldCharType="end"/>
-      </w:r>
+      <w:fldSimple w:instr=" SEQ Flaga \* ARABIC ">
+        <w:r>
+          <w:rPr>
+            <w:noProof/>
+          </w:rPr>
+          <w:t>6</w:t>
+        </w:r>
+      </w:fldSimple>
       <w:r>
         <w:t>: Portugalia</w:t>
       </w:r>
@@ -2201,83 +2072,36 @@
       <w:r>
         <w:t xml:space="preserve">Flaga </w:t>
       </w:r>
-      <w:r>
-        <w:fldChar w:fldCharType="begin"/>
-      </w:r>
-      <w:r>
-        <w:instrText xml:space="preserve"> SEQ Flaga \* ARABIC </w:instrText>
-      </w:r>
-      <w:r>
-        <w:fldChar w:fldCharType="separate"/>
-      </w:r>
-      <w:r>
-        <w:rPr>
-          <w:noProof/>
-        </w:rPr>
-        <w:t>7</w:t>
-      </w:r>
-      <w:r>
-        <w:rPr>
-          <w:noProof/>
-        </w:rPr>
-        <w:fldChar w:fldCharType="end"/>
-      </w:r>
-      <w:r>
-        <w:t xml:space="preserve">: </w:t>
-      </w:r>
-      <w:proofErr w:type="spellStart"/>
-      <w:r>
-        <w:t>Anguila</w:t>
-      </w:r>
-      <w:proofErr w:type="spellEnd"/>
-      <w:r>
-        <w:t xml:space="preserve">                                              Flaga </w:t>
-      </w:r>
-      <w:r>
-        <w:fldChar w:fldCharType="begin"/>
-      </w:r>
-      <w:r>
-        <w:instrText xml:space="preserve"> SEQ Flaga \* ARABIC </w:instrText>
-      </w:r>
-      <w:r>
-        <w:fldChar w:fldCharType="separate"/>
-      </w:r>
-      <w:r>
-        <w:rPr>
-          <w:noProof/>
-        </w:rPr>
-        <w:t>8</w:t>
-      </w:r>
-      <w:r>
-        <w:rPr>
-          <w:noProof/>
-        </w:rPr>
-        <w:fldChar w:fldCharType="end"/>
-      </w:r>
+      <w:fldSimple w:instr=" SEQ Flaga \* ARABIC ">
+        <w:r>
+          <w:rPr>
+            <w:noProof/>
+          </w:rPr>
+          <w:t>7</w:t>
+        </w:r>
+      </w:fldSimple>
+      <w:r>
+        <w:t xml:space="preserve">: Anguila                                              Flaga </w:t>
+      </w:r>
+      <w:fldSimple w:instr=" SEQ Flaga \* ARABIC ">
+        <w:r>
+          <w:rPr>
+            <w:noProof/>
+          </w:rPr>
+          <w:t>8</w:t>
+        </w:r>
+      </w:fldSimple>
       <w:r>
         <w:t xml:space="preserve">: Cypr                                         Flaga </w:t>
       </w:r>
-      <w:r>
-        <w:fldChar w:fldCharType="begin"/>
-      </w:r>
-      <w:r>
-        <w:instrText xml:space="preserve"> SEQ Flaga \* ARABIC </w:instrText>
-      </w:r>
-      <w:r>
-        <w:fldChar w:fldCharType="separate"/>
-      </w:r>
-      <w:r>
-        <w:rPr>
-          <w:noProof/>
-        </w:rPr>
-        <w:t>9</w:t>
-      </w:r>
-      <w:r>
-        <w:rPr>
-          <w:noProof/>
-        </w:rPr>
-        <w:fldChar w:fldCharType="end"/>
-      </w:r>
+      <w:fldSimple w:instr=" SEQ Flaga \* ARABIC ">
+        <w:r>
+          <w:rPr>
+            <w:noProof/>
+          </w:rPr>
+          <w:t>9</w:t>
+        </w:r>
+      </w:fldSimple>
       <w:r>
         <w:t>: Irlandia</w:t>
       </w:r>
@@ -2488,75 +2312,36 @@
       <w:r>
         <w:t xml:space="preserve">Flaga </w:t>
       </w:r>
-      <w:r>
-        <w:fldChar w:fldCharType="begin"/>
-      </w:r>
-      <w:r>
-        <w:instrText xml:space="preserve"> SEQ Flaga \* ARABIC </w:instrText>
-      </w:r>
-      <w:r>
-        <w:fldChar w:fldCharType="separate"/>
-      </w:r>
-      <w:r>
-        <w:rPr>
-          <w:noProof/>
-        </w:rPr>
-        <w:t>10</w:t>
-      </w:r>
-      <w:r>
-        <w:rPr>
-          <w:noProof/>
-        </w:rPr>
-        <w:fldChar w:fldCharType="end"/>
-      </w:r>
+      <w:fldSimple w:instr=" SEQ Flaga \* ARABIC ">
+        <w:r>
+          <w:rPr>
+            <w:noProof/>
+          </w:rPr>
+          <w:t>10</w:t>
+        </w:r>
+      </w:fldSimple>
       <w:r>
         <w:t xml:space="preserve">: RFN                                        Flaga </w:t>
       </w:r>
-      <w:r>
-        <w:fldChar w:fldCharType="begin"/>
-      </w:r>
-      <w:r>
-        <w:instrText xml:space="preserve"> SEQ Flaga \* ARABIC </w:instrText>
-      </w:r>
-      <w:r>
-        <w:fldChar w:fldCharType="separate"/>
-      </w:r>
-      <w:r>
-        <w:rPr>
-          <w:noProof/>
-        </w:rPr>
-        <w:t>11</w:t>
-      </w:r>
-      <w:r>
-        <w:rPr>
-          <w:noProof/>
-        </w:rPr>
-        <w:fldChar w:fldCharType="end"/>
-      </w:r>
+      <w:fldSimple w:instr=" SEQ Flaga \* ARABIC ">
+        <w:r>
+          <w:rPr>
+            <w:noProof/>
+          </w:rPr>
+          <w:t>11</w:t>
+        </w:r>
+      </w:fldSimple>
       <w:r>
         <w:t xml:space="preserve">: Jordania                                              Flaga </w:t>
       </w:r>
-      <w:r>
-        <w:fldChar w:fldCharType="begin"/>
-      </w:r>
-      <w:r>
-        <w:instrText xml:space="preserve"> SEQ Flaga \* ARABIC </w:instrText>
-      </w:r>
-      <w:r>
-        <w:fldChar w:fldCharType="separate"/>
-      </w:r>
-      <w:r>
-        <w:rPr>
-          <w:noProof/>
-        </w:rPr>
-        <w:t>12</w:t>
-      </w:r>
-      <w:r>
-        <w:rPr>
-          <w:noProof/>
-        </w:rPr>
-        <w:fldChar w:fldCharType="end"/>
-      </w:r>
+      <w:fldSimple w:instr=" SEQ Flaga \* ARABIC ">
+        <w:r>
+          <w:rPr>
+            <w:noProof/>
+          </w:rPr>
+          <w:t>12</w:t>
+        </w:r>
+      </w:fldSimple>
       <w:r>
         <w:t>: Egipt</w:t>
       </w:r>
@@ -2593,6 +2378,161 @@
           <w:szCs w:val="28"/>
         </w:rPr>
         <w:t>druga metoda dalej grupuje w sposób akceptowalny.</w:t>
+      </w:r>
+    </w:p>
+    <w:p>
+      <w:pPr>
+        <w:jc w:val="both"/>
+        <w:rPr>
+          <w:rFonts w:ascii="Constantia" w:hAnsi="Constantia"/>
+          <w:sz w:val="28"/>
+          <w:szCs w:val="28"/>
+        </w:rPr>
+      </w:pPr>
+      <w:r>
+        <w:rPr>
+          <w:rFonts w:ascii="Constantia" w:hAnsi="Constantia"/>
+          <w:sz w:val="28"/>
+          <w:szCs w:val="28"/>
+        </w:rPr>
+        <w:t xml:space="preserve">Wykresy grup dla obu </w:t>
+      </w:r>
+      <w:r>
+        <w:rPr>
+          <w:rFonts w:ascii="Constantia" w:hAnsi="Constantia"/>
+          <w:sz w:val="28"/>
+          <w:szCs w:val="28"/>
+        </w:rPr>
+        <w:t>metod pokazuj</w:t>
+      </w:r>
+      <w:r>
+        <w:rPr>
+          <w:rFonts w:ascii="Constantia" w:hAnsi="Constantia"/>
+          <w:sz w:val="28"/>
+          <w:szCs w:val="28"/>
+        </w:rPr>
+        <w:t>ą</w:t>
+      </w:r>
+      <w:r>
+        <w:rPr>
+          <w:rFonts w:ascii="Constantia" w:hAnsi="Constantia"/>
+          <w:sz w:val="28"/>
+          <w:szCs w:val="28"/>
+        </w:rPr>
+        <w:t>, że metoda k-średnich</w:t>
+      </w:r>
+      <w:r>
+        <w:rPr>
+          <w:rFonts w:ascii="Constantia" w:hAnsi="Constantia"/>
+          <w:sz w:val="28"/>
+          <w:szCs w:val="28"/>
+        </w:rPr>
+        <w:t xml:space="preserve"> umieszcza w grupach flagi mające różne ilości poziomych pasków jak i mające inne kolor przewodni. Na tej podstawie można stwierdzić, że to kolejny argument pokazujący wyższość metody grupowania aglomeracyjnego w rozpatrywanym przez nas problemie.</w:t>
+      </w:r>
+    </w:p>
+    <w:p>
+      <w:pPr>
+        <w:jc w:val="center"/>
+        <w:rPr>
+          <w:rFonts w:ascii="Constantia" w:hAnsi="Constantia"/>
+          <w:sz w:val="28"/>
+          <w:szCs w:val="28"/>
+        </w:rPr>
+      </w:pPr>
+      <w:r>
+        <w:rPr>
+          <w:rFonts w:ascii="Constantia" w:hAnsi="Constantia"/>
+          <w:sz w:val="28"/>
+          <w:szCs w:val="28"/>
+        </w:rPr>
+        <w:lastRenderedPageBreak/>
+        <w:drawing>
+          <wp:inline distT="0" distB="0" distL="0" distR="0" wp14:anchorId="61111F92" wp14:editId="0362A6E8">
+            <wp:extent cx="4457700" cy="4406106"/>
+            <wp:effectExtent l="0" t="0" r="0" b="0"/>
+            <wp:docPr id="8" name="Obraz 8"/>
+            <wp:cNvGraphicFramePr>
+              <a:graphicFrameLocks xmlns:a="http://schemas.openxmlformats.org/drawingml/2006/main" noChangeAspect="1"/>
+            </wp:cNvGraphicFramePr>
+            <a:graphic xmlns:a="http://schemas.openxmlformats.org/drawingml/2006/main">
+              <a:graphicData uri="http://schemas.openxmlformats.org/drawingml/2006/picture">
+                <pic:pic xmlns:pic="http://schemas.openxmlformats.org/drawingml/2006/picture">
+                  <pic:nvPicPr>
+                    <pic:cNvPr id="1" name=""/>
+                    <pic:cNvPicPr/>
+                  </pic:nvPicPr>
+                  <pic:blipFill>
+                    <a:blip r:embed="rId26"/>
+                    <a:stretch>
+                      <a:fillRect/>
+                    </a:stretch>
+                  </pic:blipFill>
+                  <pic:spPr>
+                    <a:xfrm>
+                      <a:off x="0" y="0"/>
+                      <a:ext cx="4509348" cy="4457157"/>
+                    </a:xfrm>
+                    <a:prstGeom prst="rect">
+                      <a:avLst/>
+                    </a:prstGeom>
+                  </pic:spPr>
+                </pic:pic>
+              </a:graphicData>
+            </a:graphic>
+          </wp:inline>
+        </w:drawing>
+      </w:r>
+    </w:p>
+    <w:p>
+      <w:pPr>
+        <w:jc w:val="center"/>
+        <w:rPr>
+          <w:rFonts w:ascii="Constantia" w:hAnsi="Constantia"/>
+          <w:sz w:val="28"/>
+          <w:szCs w:val="28"/>
+        </w:rPr>
+      </w:pPr>
+      <w:r>
+        <w:rPr>
+          <w:rFonts w:ascii="Constantia" w:hAnsi="Constantia"/>
+          <w:sz w:val="28"/>
+          <w:szCs w:val="28"/>
+        </w:rPr>
+        <w:drawing>
+          <wp:inline distT="0" distB="0" distL="0" distR="0" wp14:anchorId="73D8816F" wp14:editId="72C7CB8B">
+            <wp:extent cx="4333875" cy="4290097"/>
+            <wp:effectExtent l="0" t="0" r="0" b="0"/>
+            <wp:docPr id="9" name="Obraz 9"/>
+            <wp:cNvGraphicFramePr>
+              <a:graphicFrameLocks xmlns:a="http://schemas.openxmlformats.org/drawingml/2006/main" noChangeAspect="1"/>
+            </wp:cNvGraphicFramePr>
+            <a:graphic xmlns:a="http://schemas.openxmlformats.org/drawingml/2006/main">
+              <a:graphicData uri="http://schemas.openxmlformats.org/drawingml/2006/picture">
+                <pic:pic xmlns:pic="http://schemas.openxmlformats.org/drawingml/2006/picture">
+                  <pic:nvPicPr>
+                    <pic:cNvPr id="1" name=""/>
+                    <pic:cNvPicPr/>
+                  </pic:nvPicPr>
+                  <pic:blipFill>
+                    <a:blip r:embed="rId27"/>
+                    <a:stretch>
+                      <a:fillRect/>
+                    </a:stretch>
+                  </pic:blipFill>
+                  <pic:spPr>
+                    <a:xfrm>
+                      <a:off x="0" y="0"/>
+                      <a:ext cx="4364734" cy="4320644"/>
+                    </a:xfrm>
+                    <a:prstGeom prst="rect">
+                      <a:avLst/>
+                    </a:prstGeom>
+                  </pic:spPr>
+                </pic:pic>
+              </a:graphicData>
+            </a:graphic>
+          </wp:inline>
+        </w:drawing>
       </w:r>
     </w:p>
     <w:p>
@@ -2619,6 +2559,7 @@
           <w:sz w:val="32"/>
           <w:szCs w:val="32"/>
         </w:rPr>
+        <w:lastRenderedPageBreak/>
         <w:t>Wnioski z pogrupowania</w:t>
       </w:r>
     </w:p>
@@ -2700,8 +2641,8 @@
       </w:pPr>
     </w:p>
     <w:sectPr>
-      <w:headerReference w:type="default" r:id="rId26"/>
-      <w:footerReference w:type="default" r:id="rId27"/>
+      <w:headerReference w:type="default" r:id="rId28"/>
+      <w:footerReference w:type="default" r:id="rId29"/>
       <w:pgSz w:w="11906" w:h="16838"/>
       <w:pgMar w:top="1417" w:right="1417" w:bottom="1417" w:left="1417" w:header="708" w:footer="708" w:gutter="0"/>
       <w:cols w:space="708"/>

</xml_diff>

<commit_message>
small changes in jupyter, added analysis section in report
</commit_message>
<xml_diff>
--- a/PRiAD sprawko.docx
+++ b/PRiAD sprawko.docx
@@ -351,14 +351,27 @@
       <w:r>
         <w:t xml:space="preserve">Zrzut </w:t>
       </w:r>
-      <w:fldSimple w:instr=" SEQ Zrzut \* ARABIC ">
-        <w:r>
-          <w:rPr>
-            <w:noProof/>
-          </w:rPr>
-          <w:t>1</w:t>
-        </w:r>
-      </w:fldSimple>
+      <w:r>
+        <w:fldChar w:fldCharType="begin"/>
+      </w:r>
+      <w:r>
+        <w:instrText xml:space="preserve"> SEQ Zrzut \* ARABIC </w:instrText>
+      </w:r>
+      <w:r>
+        <w:fldChar w:fldCharType="separate"/>
+      </w:r>
+      <w:r>
+        <w:rPr>
+          <w:noProof/>
+        </w:rPr>
+        <w:t>1</w:t>
+      </w:r>
+      <w:r>
+        <w:rPr>
+          <w:noProof/>
+        </w:rPr>
+        <w:fldChar w:fldCharType="end"/>
+      </w:r>
       <w:r>
         <w:t xml:space="preserve"> Ramka danych zawierający zbiór z pliku</w:t>
       </w:r>
@@ -497,14 +510,27 @@
       <w:r>
         <w:t xml:space="preserve">Zrzut </w:t>
       </w:r>
-      <w:fldSimple w:instr=" SEQ Zrzut \* ARABIC ">
-        <w:r>
-          <w:rPr>
-            <w:noProof/>
-          </w:rPr>
-          <w:t>2</w:t>
-        </w:r>
-      </w:fldSimple>
+      <w:r>
+        <w:fldChar w:fldCharType="begin"/>
+      </w:r>
+      <w:r>
+        <w:instrText xml:space="preserve"> SEQ Zrzut \* ARABIC </w:instrText>
+      </w:r>
+      <w:r>
+        <w:fldChar w:fldCharType="separate"/>
+      </w:r>
+      <w:r>
+        <w:rPr>
+          <w:noProof/>
+        </w:rPr>
+        <w:t>2</w:t>
+      </w:r>
+      <w:r>
+        <w:rPr>
+          <w:noProof/>
+        </w:rPr>
+        <w:fldChar w:fldCharType="end"/>
+      </w:r>
       <w:r>
         <w:t xml:space="preserve">: </w:t>
       </w:r>
@@ -829,7 +855,6 @@
     </w:p>
     <w:p>
       <w:pPr>
-        <w:jc w:val="center"/>
         <w:rPr>
           <w:rFonts w:ascii="Constantia" w:hAnsi="Constantia" w:cs="Calibri"/>
           <w:sz w:val="28"/>
@@ -845,10 +870,10 @@
         </w:rPr>
         <w:lastRenderedPageBreak/>
         <w:drawing>
-          <wp:inline distT="0" distB="0" distL="0" distR="0" wp14:anchorId="2539A196" wp14:editId="7EABD934">
-            <wp:extent cx="4442604" cy="2275657"/>
-            <wp:effectExtent l="0" t="0" r="0" b="0"/>
-            <wp:docPr id="6" name="Obraz 6"/>
+          <wp:inline distT="0" distB="0" distL="0" distR="0" wp14:anchorId="35D571D4" wp14:editId="084AE2A4">
+            <wp:extent cx="5760720" cy="2931795"/>
+            <wp:effectExtent l="0" t="0" r="0" b="1905"/>
+            <wp:docPr id="10" name="Obraz 10"/>
             <wp:cNvGraphicFramePr>
               <a:graphicFrameLocks xmlns:a="http://schemas.openxmlformats.org/drawingml/2006/main" noChangeAspect="1"/>
             </wp:cNvGraphicFramePr>
@@ -856,7 +881,7 @@
               <a:graphicData uri="http://schemas.openxmlformats.org/drawingml/2006/picture">
                 <pic:pic xmlns:pic="http://schemas.openxmlformats.org/drawingml/2006/picture">
                   <pic:nvPicPr>
-                    <pic:cNvPr id="6" name="Obraz 6"/>
+                    <pic:cNvPr id="10" name="Obraz 10"/>
                     <pic:cNvPicPr/>
                   </pic:nvPicPr>
                   <pic:blipFill>
@@ -874,7 +899,7 @@
                   <pic:spPr>
                     <a:xfrm>
                       <a:off x="0" y="0"/>
-                      <a:ext cx="4523694" cy="2317194"/>
+                      <a:ext cx="5760720" cy="2931795"/>
                     </a:xfrm>
                     <a:prstGeom prst="rect">
                       <a:avLst/>
@@ -886,6 +911,16 @@
           </wp:inline>
         </w:drawing>
       </w:r>
+    </w:p>
+    <w:p>
+      <w:pPr>
+        <w:jc w:val="center"/>
+        <w:rPr>
+          <w:rFonts w:ascii="Constantia" w:hAnsi="Constantia" w:cs="Calibri"/>
+          <w:sz w:val="28"/>
+          <w:szCs w:val="28"/>
+        </w:rPr>
+      </w:pPr>
       <w:r>
         <w:rPr>
           <w:rFonts w:ascii="Constantia" w:hAnsi="Constantia" w:cs="Calibri"/>
@@ -895,7 +930,7 @@
         </w:rPr>
         <w:lastRenderedPageBreak/>
         <w:drawing>
-          <wp:inline distT="0" distB="0" distL="0" distR="0" wp14:anchorId="027872F8" wp14:editId="6D37E950">
+          <wp:inline distT="0" distB="0" distL="0" distR="0" wp14:anchorId="027872F8" wp14:editId="2DC91896">
             <wp:extent cx="5198745" cy="8892540"/>
             <wp:effectExtent l="0" t="0" r="1905" b="3810"/>
             <wp:docPr id="7" name="Obraz 7"/>
@@ -1000,7 +1035,39 @@
           <w:sz w:val="28"/>
           <w:szCs w:val="28"/>
         </w:rPr>
-        <w:t>Dla ilości grup = 6 widać, że wykres wyraźnie przestał maleć.</w:t>
+        <w:t xml:space="preserve">Dla ilości grup </w:t>
+      </w:r>
+      <w:r>
+        <w:rPr>
+          <w:rFonts w:ascii="Constantia" w:hAnsi="Constantia" w:cs="Calibri"/>
+          <w:sz w:val="28"/>
+          <w:szCs w:val="28"/>
+        </w:rPr>
+        <w:t>6-9</w:t>
+      </w:r>
+      <w:r>
+        <w:rPr>
+          <w:rFonts w:ascii="Constantia" w:hAnsi="Constantia" w:cs="Calibri"/>
+          <w:sz w:val="28"/>
+          <w:szCs w:val="28"/>
+        </w:rPr>
+        <w:t xml:space="preserve"> widać, że</w:t>
+      </w:r>
+      <w:r>
+        <w:rPr>
+          <w:rFonts w:ascii="Constantia" w:hAnsi="Constantia" w:cs="Calibri"/>
+          <w:sz w:val="28"/>
+          <w:szCs w:val="28"/>
+        </w:rPr>
+        <w:t xml:space="preserve"> „spadek” wykresu maleje</w:t>
+      </w:r>
+      <w:r>
+        <w:rPr>
+          <w:rFonts w:ascii="Constantia" w:hAnsi="Constantia" w:cs="Calibri"/>
+          <w:sz w:val="28"/>
+          <w:szCs w:val="28"/>
+        </w:rPr>
+        <w:t>.</w:t>
       </w:r>
     </w:p>
     <w:p>
@@ -1046,7 +1113,15 @@
           <w:sz w:val="28"/>
           <w:szCs w:val="28"/>
         </w:rPr>
-        <w:t>6-12 (włącznie).</w:t>
+        <w:t>10</w:t>
+      </w:r>
+      <w:r>
+        <w:rPr>
+          <w:rFonts w:ascii="Constantia" w:hAnsi="Constantia" w:cs="Calibri"/>
+          <w:sz w:val="28"/>
+          <w:szCs w:val="28"/>
+        </w:rPr>
+        <w:t>-12 (włącznie).</w:t>
       </w:r>
     </w:p>
     <w:p>
@@ -1091,6 +1166,28 @@
           <w:szCs w:val="28"/>
         </w:rPr>
         <w:t>Wykres sylwetek dla liczby grup w przedziale 10-12 (włącznie) nie jest idealny, ale akceptowalny.</w:t>
+      </w:r>
+    </w:p>
+    <w:p>
+      <w:pPr>
+        <w:pStyle w:val="Akapitzlist"/>
+        <w:numPr>
+          <w:ilvl w:val="0"/>
+          <w:numId w:val="4"/>
+        </w:numPr>
+        <w:rPr>
+          <w:rFonts w:ascii="Constantia" w:hAnsi="Constantia" w:cs="Calibri"/>
+          <w:sz w:val="28"/>
+          <w:szCs w:val="28"/>
+        </w:rPr>
+      </w:pPr>
+      <w:r>
+        <w:rPr>
+          <w:rFonts w:ascii="Constantia" w:hAnsi="Constantia" w:cs="Calibri"/>
+          <w:sz w:val="28"/>
+          <w:szCs w:val="28"/>
+        </w:rPr>
+        <w:t>Wykresy sylwetek dla k bliskiego lub równego 32 są najlepsze, ale spowodowane jest to tym, że 32 jest to liczba możliwych kombinacji wybranych atrybutów (punktów na wykresie).</w:t>
       </w:r>
     </w:p>
     <w:p>
@@ -1823,36 +1920,75 @@
       <w:r>
         <w:t xml:space="preserve">Flaga </w:t>
       </w:r>
-      <w:fldSimple w:instr=" SEQ Flaga \* ARABIC ">
-        <w:r>
-          <w:rPr>
-            <w:noProof/>
-          </w:rPr>
-          <w:t>4</w:t>
-        </w:r>
-      </w:fldSimple>
+      <w:r>
+        <w:fldChar w:fldCharType="begin"/>
+      </w:r>
+      <w:r>
+        <w:instrText xml:space="preserve"> SEQ Flaga \* ARABIC </w:instrText>
+      </w:r>
+      <w:r>
+        <w:fldChar w:fldCharType="separate"/>
+      </w:r>
+      <w:r>
+        <w:rPr>
+          <w:noProof/>
+        </w:rPr>
+        <w:t>4</w:t>
+      </w:r>
+      <w:r>
+        <w:rPr>
+          <w:noProof/>
+        </w:rPr>
+        <w:fldChar w:fldCharType="end"/>
+      </w:r>
       <w:r>
         <w:t xml:space="preserve">: ZSRR                                                    Flaga </w:t>
       </w:r>
-      <w:fldSimple w:instr=" SEQ Flaga \* ARABIC ">
-        <w:r>
-          <w:rPr>
-            <w:noProof/>
-          </w:rPr>
-          <w:t>5</w:t>
-        </w:r>
-      </w:fldSimple>
+      <w:r>
+        <w:fldChar w:fldCharType="begin"/>
+      </w:r>
+      <w:r>
+        <w:instrText xml:space="preserve"> SEQ Flaga \* ARABIC </w:instrText>
+      </w:r>
+      <w:r>
+        <w:fldChar w:fldCharType="separate"/>
+      </w:r>
+      <w:r>
+        <w:rPr>
+          <w:noProof/>
+        </w:rPr>
+        <w:t>5</w:t>
+      </w:r>
+      <w:r>
+        <w:rPr>
+          <w:noProof/>
+        </w:rPr>
+        <w:fldChar w:fldCharType="end"/>
+      </w:r>
       <w:r>
         <w:t xml:space="preserve">: Bhutan                                 Flaga </w:t>
       </w:r>
-      <w:fldSimple w:instr=" SEQ Flaga \* ARABIC ">
-        <w:r>
-          <w:rPr>
-            <w:noProof/>
-          </w:rPr>
-          <w:t>6</w:t>
-        </w:r>
-      </w:fldSimple>
+      <w:r>
+        <w:fldChar w:fldCharType="begin"/>
+      </w:r>
+      <w:r>
+        <w:instrText xml:space="preserve"> SEQ Flaga \* ARABIC </w:instrText>
+      </w:r>
+      <w:r>
+        <w:fldChar w:fldCharType="separate"/>
+      </w:r>
+      <w:r>
+        <w:rPr>
+          <w:noProof/>
+        </w:rPr>
+        <w:t>6</w:t>
+      </w:r>
+      <w:r>
+        <w:rPr>
+          <w:noProof/>
+        </w:rPr>
+        <w:fldChar w:fldCharType="end"/>
+      </w:r>
       <w:r>
         <w:t>: Portugalia</w:t>
       </w:r>
@@ -2072,36 +2208,78 @@
       <w:r>
         <w:t xml:space="preserve">Flaga </w:t>
       </w:r>
-      <w:fldSimple w:instr=" SEQ Flaga \* ARABIC ">
-        <w:r>
-          <w:rPr>
-            <w:noProof/>
-          </w:rPr>
-          <w:t>7</w:t>
-        </w:r>
-      </w:fldSimple>
+      <w:r>
+        <w:fldChar w:fldCharType="begin"/>
+      </w:r>
+      <w:r>
+        <w:instrText xml:space="preserve"> SEQ Flaga \* </w:instrText>
+      </w:r>
+      <w:r>
+        <w:instrText xml:space="preserve">ARABIC </w:instrText>
+      </w:r>
+      <w:r>
+        <w:fldChar w:fldCharType="separate"/>
+      </w:r>
+      <w:r>
+        <w:rPr>
+          <w:noProof/>
+        </w:rPr>
+        <w:t>7</w:t>
+      </w:r>
+      <w:r>
+        <w:rPr>
+          <w:noProof/>
+        </w:rPr>
+        <w:fldChar w:fldCharType="end"/>
+      </w:r>
       <w:r>
         <w:t xml:space="preserve">: Anguila                                              Flaga </w:t>
       </w:r>
-      <w:fldSimple w:instr=" SEQ Flaga \* ARABIC ">
-        <w:r>
-          <w:rPr>
-            <w:noProof/>
-          </w:rPr>
-          <w:t>8</w:t>
-        </w:r>
-      </w:fldSimple>
+      <w:r>
+        <w:fldChar w:fldCharType="begin"/>
+      </w:r>
+      <w:r>
+        <w:instrText xml:space="preserve"> SEQ Flaga \* ARABIC </w:instrText>
+      </w:r>
+      <w:r>
+        <w:fldChar w:fldCharType="separate"/>
+      </w:r>
+      <w:r>
+        <w:rPr>
+          <w:noProof/>
+        </w:rPr>
+        <w:t>8</w:t>
+      </w:r>
+      <w:r>
+        <w:rPr>
+          <w:noProof/>
+        </w:rPr>
+        <w:fldChar w:fldCharType="end"/>
+      </w:r>
       <w:r>
         <w:t xml:space="preserve">: Cypr                                         Flaga </w:t>
       </w:r>
-      <w:fldSimple w:instr=" SEQ Flaga \* ARABIC ">
-        <w:r>
-          <w:rPr>
-            <w:noProof/>
-          </w:rPr>
-          <w:t>9</w:t>
-        </w:r>
-      </w:fldSimple>
+      <w:r>
+        <w:fldChar w:fldCharType="begin"/>
+      </w:r>
+      <w:r>
+        <w:instrText xml:space="preserve"> SEQ Flaga \* ARABIC </w:instrText>
+      </w:r>
+      <w:r>
+        <w:fldChar w:fldCharType="separate"/>
+      </w:r>
+      <w:r>
+        <w:rPr>
+          <w:noProof/>
+        </w:rPr>
+        <w:t>9</w:t>
+      </w:r>
+      <w:r>
+        <w:rPr>
+          <w:noProof/>
+        </w:rPr>
+        <w:fldChar w:fldCharType="end"/>
+      </w:r>
       <w:r>
         <w:t>: Irlandia</w:t>
       </w:r>
@@ -2312,36 +2490,75 @@
       <w:r>
         <w:t xml:space="preserve">Flaga </w:t>
       </w:r>
-      <w:fldSimple w:instr=" SEQ Flaga \* ARABIC ">
-        <w:r>
-          <w:rPr>
-            <w:noProof/>
-          </w:rPr>
-          <w:t>10</w:t>
-        </w:r>
-      </w:fldSimple>
+      <w:r>
+        <w:fldChar w:fldCharType="begin"/>
+      </w:r>
+      <w:r>
+        <w:instrText xml:space="preserve"> SEQ Flaga \* ARABIC </w:instrText>
+      </w:r>
+      <w:r>
+        <w:fldChar w:fldCharType="separate"/>
+      </w:r>
+      <w:r>
+        <w:rPr>
+          <w:noProof/>
+        </w:rPr>
+        <w:t>10</w:t>
+      </w:r>
+      <w:r>
+        <w:rPr>
+          <w:noProof/>
+        </w:rPr>
+        <w:fldChar w:fldCharType="end"/>
+      </w:r>
       <w:r>
         <w:t xml:space="preserve">: RFN                                        Flaga </w:t>
       </w:r>
-      <w:fldSimple w:instr=" SEQ Flaga \* ARABIC ">
-        <w:r>
-          <w:rPr>
-            <w:noProof/>
-          </w:rPr>
-          <w:t>11</w:t>
-        </w:r>
-      </w:fldSimple>
+      <w:r>
+        <w:fldChar w:fldCharType="begin"/>
+      </w:r>
+      <w:r>
+        <w:instrText xml:space="preserve"> SEQ Flaga \* ARABIC </w:instrText>
+      </w:r>
+      <w:r>
+        <w:fldChar w:fldCharType="separate"/>
+      </w:r>
+      <w:r>
+        <w:rPr>
+          <w:noProof/>
+        </w:rPr>
+        <w:t>11</w:t>
+      </w:r>
+      <w:r>
+        <w:rPr>
+          <w:noProof/>
+        </w:rPr>
+        <w:fldChar w:fldCharType="end"/>
+      </w:r>
       <w:r>
         <w:t xml:space="preserve">: Jordania                                              Flaga </w:t>
       </w:r>
-      <w:fldSimple w:instr=" SEQ Flaga \* ARABIC ">
-        <w:r>
-          <w:rPr>
-            <w:noProof/>
-          </w:rPr>
-          <w:t>12</w:t>
-        </w:r>
-      </w:fldSimple>
+      <w:r>
+        <w:fldChar w:fldCharType="begin"/>
+      </w:r>
+      <w:r>
+        <w:instrText xml:space="preserve"> SEQ Flaga \* ARABIC </w:instrText>
+      </w:r>
+      <w:r>
+        <w:fldChar w:fldCharType="separate"/>
+      </w:r>
+      <w:r>
+        <w:rPr>
+          <w:noProof/>
+        </w:rPr>
+        <w:t>12</w:t>
+      </w:r>
+      <w:r>
+        <w:rPr>
+          <w:noProof/>
+        </w:rPr>
+        <w:fldChar w:fldCharType="end"/>
+      </w:r>
       <w:r>
         <w:t>: Egipt</w:t>
       </w:r>
@@ -2442,6 +2659,7 @@
       <w:r>
         <w:rPr>
           <w:rFonts w:ascii="Constantia" w:hAnsi="Constantia"/>
+          <w:noProof/>
           <w:sz w:val="28"/>
           <w:szCs w:val="28"/>
         </w:rPr>
@@ -2495,6 +2713,7 @@
       <w:r>
         <w:rPr>
           <w:rFonts w:ascii="Constantia" w:hAnsi="Constantia"/>
+          <w:noProof/>
           <w:sz w:val="28"/>
           <w:szCs w:val="28"/>
         </w:rPr>
@@ -2578,8 +2797,1935 @@
           <w:sz w:val="28"/>
           <w:szCs w:val="28"/>
         </w:rPr>
-        <w:t>Wizualizacja efektów grupowania metodą hierarchicznego grupowania aglomeracyjnego:</w:t>
-      </w:r>
+        <w:t>Po wybraniu odpowiedniej metody i liczby grup, dokonaliśmy analizy wyników. Pierwszym etapem, była analiza za pomocą macierzy pomyłek. Użyliśmy tego by sprawdzić czy istnieją powiązania w wyglądzie flag z:</w:t>
+      </w:r>
+    </w:p>
+    <w:p>
+      <w:pPr>
+        <w:pStyle w:val="Akapitzlist"/>
+        <w:numPr>
+          <w:ilvl w:val="0"/>
+          <w:numId w:val="5"/>
+        </w:numPr>
+        <w:jc w:val="both"/>
+        <w:rPr>
+          <w:rFonts w:ascii="Constantia" w:hAnsi="Constantia"/>
+          <w:sz w:val="28"/>
+          <w:szCs w:val="28"/>
+        </w:rPr>
+      </w:pPr>
+      <w:r>
+        <w:rPr>
+          <w:rFonts w:ascii="Constantia" w:hAnsi="Constantia"/>
+          <w:sz w:val="28"/>
+          <w:szCs w:val="28"/>
+        </w:rPr>
+        <w:t xml:space="preserve">położeniem geograficznym, </w:t>
+      </w:r>
+    </w:p>
+    <w:p>
+      <w:pPr>
+        <w:pStyle w:val="Akapitzlist"/>
+        <w:numPr>
+          <w:ilvl w:val="0"/>
+          <w:numId w:val="5"/>
+        </w:numPr>
+        <w:jc w:val="both"/>
+        <w:rPr>
+          <w:rFonts w:ascii="Constantia" w:hAnsi="Constantia"/>
+          <w:sz w:val="28"/>
+          <w:szCs w:val="28"/>
+        </w:rPr>
+      </w:pPr>
+      <w:r>
+        <w:rPr>
+          <w:rFonts w:ascii="Constantia" w:hAnsi="Constantia"/>
+          <w:sz w:val="28"/>
+          <w:szCs w:val="28"/>
+        </w:rPr>
+        <w:t>panującą w państwie główną religią,</w:t>
+      </w:r>
+    </w:p>
+    <w:p>
+      <w:pPr>
+        <w:pStyle w:val="Akapitzlist"/>
+        <w:numPr>
+          <w:ilvl w:val="0"/>
+          <w:numId w:val="5"/>
+        </w:numPr>
+        <w:jc w:val="both"/>
+        <w:rPr>
+          <w:rFonts w:ascii="Constantia" w:hAnsi="Constantia"/>
+          <w:sz w:val="28"/>
+          <w:szCs w:val="28"/>
+        </w:rPr>
+      </w:pPr>
+      <w:r>
+        <w:rPr>
+          <w:rFonts w:ascii="Constantia" w:hAnsi="Constantia"/>
+          <w:sz w:val="28"/>
+          <w:szCs w:val="28"/>
+        </w:rPr>
+        <w:t>panującym w państwie głównym językiem.</w:t>
+      </w:r>
+    </w:p>
+    <w:p>
+      <w:pPr>
+        <w:jc w:val="both"/>
+        <w:rPr>
+          <w:rFonts w:ascii="Constantia" w:hAnsi="Constantia"/>
+          <w:sz w:val="28"/>
+          <w:szCs w:val="28"/>
+        </w:rPr>
+      </w:pPr>
+    </w:p>
+    <w:p>
+      <w:pPr>
+        <w:jc w:val="both"/>
+        <w:rPr>
+          <w:rFonts w:ascii="Constantia" w:hAnsi="Constantia"/>
+          <w:sz w:val="28"/>
+          <w:szCs w:val="28"/>
+        </w:rPr>
+      </w:pPr>
+      <w:r>
+        <w:rPr>
+          <w:rFonts w:ascii="Constantia" w:hAnsi="Constantia"/>
+          <w:noProof/>
+          <w:sz w:val="28"/>
+          <w:szCs w:val="28"/>
+        </w:rPr>
+        <w:drawing>
+          <wp:inline distT="0" distB="0" distL="0" distR="0" wp14:anchorId="718676C6" wp14:editId="08D4BDD6">
+            <wp:extent cx="2846567" cy="2196628"/>
+            <wp:effectExtent l="0" t="0" r="0" b="0"/>
+            <wp:docPr id="11" name="Obraz 11"/>
+            <wp:cNvGraphicFramePr>
+              <a:graphicFrameLocks xmlns:a="http://schemas.openxmlformats.org/drawingml/2006/main" noChangeAspect="1"/>
+            </wp:cNvGraphicFramePr>
+            <a:graphic xmlns:a="http://schemas.openxmlformats.org/drawingml/2006/main">
+              <a:graphicData uri="http://schemas.openxmlformats.org/drawingml/2006/picture">
+                <pic:pic xmlns:pic="http://schemas.openxmlformats.org/drawingml/2006/picture">
+                  <pic:nvPicPr>
+                    <pic:cNvPr id="11" name="Obraz 11"/>
+                    <pic:cNvPicPr/>
+                  </pic:nvPicPr>
+                  <pic:blipFill>
+                    <a:blip r:embed="rId28">
+                      <a:extLst>
+                        <a:ext uri="{28A0092B-C50C-407E-A947-70E740481C1C}">
+                          <a14:useLocalDpi xmlns:a14="http://schemas.microsoft.com/office/drawing/2010/main" val="0"/>
+                        </a:ext>
+                      </a:extLst>
+                    </a:blip>
+                    <a:stretch>
+                      <a:fillRect/>
+                    </a:stretch>
+                  </pic:blipFill>
+                  <pic:spPr>
+                    <a:xfrm>
+                      <a:off x="0" y="0"/>
+                      <a:ext cx="2881560" cy="2223631"/>
+                    </a:xfrm>
+                    <a:prstGeom prst="rect">
+                      <a:avLst/>
+                    </a:prstGeom>
+                  </pic:spPr>
+                </pic:pic>
+              </a:graphicData>
+            </a:graphic>
+          </wp:inline>
+        </w:drawing>
+      </w:r>
+      <w:r>
+        <w:rPr>
+          <w:rFonts w:ascii="Constantia" w:hAnsi="Constantia"/>
+          <w:noProof/>
+          <w:sz w:val="28"/>
+          <w:szCs w:val="28"/>
+        </w:rPr>
+        <w:drawing>
+          <wp:inline distT="0" distB="0" distL="0" distR="0" wp14:anchorId="53AE2355" wp14:editId="3BD3DAE3">
+            <wp:extent cx="2910178" cy="2194964"/>
+            <wp:effectExtent l="0" t="0" r="5080" b="0"/>
+            <wp:docPr id="13" name="Obraz 13"/>
+            <wp:cNvGraphicFramePr>
+              <a:graphicFrameLocks xmlns:a="http://schemas.openxmlformats.org/drawingml/2006/main" noChangeAspect="1"/>
+            </wp:cNvGraphicFramePr>
+            <a:graphic xmlns:a="http://schemas.openxmlformats.org/drawingml/2006/main">
+              <a:graphicData uri="http://schemas.openxmlformats.org/drawingml/2006/picture">
+                <pic:pic xmlns:pic="http://schemas.openxmlformats.org/drawingml/2006/picture">
+                  <pic:nvPicPr>
+                    <pic:cNvPr id="13" name="Obraz 13"/>
+                    <pic:cNvPicPr/>
+                  </pic:nvPicPr>
+                  <pic:blipFill>
+                    <a:blip r:embed="rId29">
+                      <a:extLst>
+                        <a:ext uri="{28A0092B-C50C-407E-A947-70E740481C1C}">
+                          <a14:useLocalDpi xmlns:a14="http://schemas.microsoft.com/office/drawing/2010/main" val="0"/>
+                        </a:ext>
+                      </a:extLst>
+                    </a:blip>
+                    <a:stretch>
+                      <a:fillRect/>
+                    </a:stretch>
+                  </pic:blipFill>
+                  <pic:spPr>
+                    <a:xfrm>
+                      <a:off x="0" y="0"/>
+                      <a:ext cx="2937852" cy="2215837"/>
+                    </a:xfrm>
+                    <a:prstGeom prst="rect">
+                      <a:avLst/>
+                    </a:prstGeom>
+                  </pic:spPr>
+                </pic:pic>
+              </a:graphicData>
+            </a:graphic>
+          </wp:inline>
+        </w:drawing>
+      </w:r>
+    </w:p>
+    <w:p>
+      <w:pPr>
+        <w:jc w:val="both"/>
+        <w:rPr>
+          <w:rFonts w:ascii="Constantia" w:hAnsi="Constantia"/>
+          <w:sz w:val="28"/>
+          <w:szCs w:val="28"/>
+        </w:rPr>
+      </w:pPr>
+      <w:r>
+        <w:rPr>
+          <w:rFonts w:ascii="Constantia" w:hAnsi="Constantia"/>
+          <w:noProof/>
+          <w:sz w:val="28"/>
+          <w:szCs w:val="28"/>
+        </w:rPr>
+        <w:drawing>
+          <wp:inline distT="0" distB="0" distL="0" distR="0" wp14:anchorId="397FC3D4" wp14:editId="24A8E0F2">
+            <wp:extent cx="2830665" cy="2184356"/>
+            <wp:effectExtent l="0" t="0" r="8255" b="6985"/>
+            <wp:docPr id="6" name="Obraz 6"/>
+            <wp:cNvGraphicFramePr>
+              <a:graphicFrameLocks xmlns:a="http://schemas.openxmlformats.org/drawingml/2006/main" noChangeAspect="1"/>
+            </wp:cNvGraphicFramePr>
+            <a:graphic xmlns:a="http://schemas.openxmlformats.org/drawingml/2006/main">
+              <a:graphicData uri="http://schemas.openxmlformats.org/drawingml/2006/picture">
+                <pic:pic xmlns:pic="http://schemas.openxmlformats.org/drawingml/2006/picture">
+                  <pic:nvPicPr>
+                    <pic:cNvPr id="6" name="Obraz 6"/>
+                    <pic:cNvPicPr/>
+                  </pic:nvPicPr>
+                  <pic:blipFill>
+                    <a:blip r:embed="rId30">
+                      <a:extLst>
+                        <a:ext uri="{28A0092B-C50C-407E-A947-70E740481C1C}">
+                          <a14:useLocalDpi xmlns:a14="http://schemas.microsoft.com/office/drawing/2010/main" val="0"/>
+                        </a:ext>
+                      </a:extLst>
+                    </a:blip>
+                    <a:stretch>
+                      <a:fillRect/>
+                    </a:stretch>
+                  </pic:blipFill>
+                  <pic:spPr>
+                    <a:xfrm>
+                      <a:off x="0" y="0"/>
+                      <a:ext cx="2878899" cy="2221577"/>
+                    </a:xfrm>
+                    <a:prstGeom prst="rect">
+                      <a:avLst/>
+                    </a:prstGeom>
+                  </pic:spPr>
+                </pic:pic>
+              </a:graphicData>
+            </a:graphic>
+          </wp:inline>
+        </w:drawing>
+      </w:r>
+      <w:r>
+        <w:rPr>
+          <w:rFonts w:ascii="Constantia" w:hAnsi="Constantia"/>
+          <w:noProof/>
+          <w:sz w:val="28"/>
+          <w:szCs w:val="28"/>
+        </w:rPr>
+        <w:drawing>
+          <wp:inline distT="0" distB="0" distL="0" distR="0" wp14:anchorId="52FE571E" wp14:editId="6D354192">
+            <wp:extent cx="2917521" cy="2194304"/>
+            <wp:effectExtent l="0" t="0" r="0" b="0"/>
+            <wp:docPr id="12" name="Obraz 12"/>
+            <wp:cNvGraphicFramePr>
+              <a:graphicFrameLocks xmlns:a="http://schemas.openxmlformats.org/drawingml/2006/main" noChangeAspect="1"/>
+            </wp:cNvGraphicFramePr>
+            <a:graphic xmlns:a="http://schemas.openxmlformats.org/drawingml/2006/main">
+              <a:graphicData uri="http://schemas.openxmlformats.org/drawingml/2006/picture">
+                <pic:pic xmlns:pic="http://schemas.openxmlformats.org/drawingml/2006/picture">
+                  <pic:nvPicPr>
+                    <pic:cNvPr id="12" name="Obraz 12"/>
+                    <pic:cNvPicPr/>
+                  </pic:nvPicPr>
+                  <pic:blipFill>
+                    <a:blip r:embed="rId31">
+                      <a:extLst>
+                        <a:ext uri="{28A0092B-C50C-407E-A947-70E740481C1C}">
+                          <a14:useLocalDpi xmlns:a14="http://schemas.microsoft.com/office/drawing/2010/main" val="0"/>
+                        </a:ext>
+                      </a:extLst>
+                    </a:blip>
+                    <a:stretch>
+                      <a:fillRect/>
+                    </a:stretch>
+                  </pic:blipFill>
+                  <pic:spPr>
+                    <a:xfrm>
+                      <a:off x="0" y="0"/>
+                      <a:ext cx="2952099" cy="2220310"/>
+                    </a:xfrm>
+                    <a:prstGeom prst="rect">
+                      <a:avLst/>
+                    </a:prstGeom>
+                  </pic:spPr>
+                </pic:pic>
+              </a:graphicData>
+            </a:graphic>
+          </wp:inline>
+        </w:drawing>
+      </w:r>
+    </w:p>
+    <w:p>
+      <w:pPr>
+        <w:pStyle w:val="Legenda"/>
+        <w:jc w:val="center"/>
+      </w:pPr>
+      <w:r>
+        <w:t xml:space="preserve">Wnioski wyciągnięte z macierzy pomyłek znajdują się w </w:t>
+      </w:r>
+      <w:r>
+        <w:t xml:space="preserve">„Wizualizacja i analiza efektów grupowania” </w:t>
+      </w:r>
+      <w:r>
+        <w:t>(niżej)</w:t>
+      </w:r>
+    </w:p>
+    <w:p>
+      <w:pPr>
+        <w:jc w:val="both"/>
+        <w:rPr>
+          <w:rFonts w:ascii="Constantia" w:hAnsi="Constantia"/>
+          <w:sz w:val="28"/>
+          <w:szCs w:val="28"/>
+        </w:rPr>
+      </w:pPr>
+    </w:p>
+    <w:p>
+      <w:pPr>
+        <w:jc w:val="both"/>
+        <w:rPr>
+          <w:rFonts w:ascii="Constantia" w:hAnsi="Constantia"/>
+          <w:sz w:val="28"/>
+          <w:szCs w:val="28"/>
+        </w:rPr>
+      </w:pPr>
+      <w:r>
+        <w:rPr>
+          <w:rFonts w:ascii="Constantia" w:hAnsi="Constantia"/>
+          <w:sz w:val="28"/>
+          <w:szCs w:val="28"/>
+        </w:rPr>
+        <w:t>Kolejnym etapem analizy wyników, była analiza pojedynczych atrybutów w zależności od grup.</w:t>
+      </w:r>
+      <w:r>
+        <w:rPr>
+          <w:rFonts w:ascii="Constantia" w:hAnsi="Constantia"/>
+          <w:sz w:val="28"/>
+          <w:szCs w:val="28"/>
+        </w:rPr>
+        <w:t xml:space="preserve"> Dokonaliśmy tego, aby sprawdzić czy istnieją powiązania pomiędzy wartościami atrybutów oraz sprawdzić jakie wartości przyjmują atrybuty „mainhue” i „stripes”(wybrane przez nas atrybuty), w grupach wynikowych.</w:t>
+      </w:r>
+    </w:p>
+    <w:p>
+      <w:pPr>
+        <w:jc w:val="both"/>
+        <w:rPr>
+          <w:rFonts w:ascii="Constantia" w:hAnsi="Constantia"/>
+          <w:sz w:val="28"/>
+          <w:szCs w:val="28"/>
+        </w:rPr>
+      </w:pPr>
+    </w:p>
+    <w:p>
+      <w:pPr>
+        <w:jc w:val="both"/>
+        <w:rPr>
+          <w:rFonts w:ascii="Constantia" w:hAnsi="Constantia"/>
+          <w:sz w:val="28"/>
+          <w:szCs w:val="28"/>
+        </w:rPr>
+      </w:pPr>
+      <w:r>
+        <w:rPr>
+          <w:rFonts w:ascii="Constantia" w:hAnsi="Constantia"/>
+          <w:sz w:val="28"/>
+          <w:szCs w:val="28"/>
+        </w:rPr>
+        <w:t>Ostatnim etapem analizy efektów grupowania była analiza ręczna, która polegała na wybraniu przez nas losowo kilku flag z każdej z grup i sprawdzeniu jak flagi wizualnie do siebie pasują.</w:t>
+      </w:r>
+    </w:p>
+    <w:p>
+      <w:pPr>
+        <w:jc w:val="both"/>
+        <w:rPr>
+          <w:rFonts w:ascii="Constantia" w:hAnsi="Constantia"/>
+          <w:sz w:val="28"/>
+          <w:szCs w:val="28"/>
+        </w:rPr>
+      </w:pPr>
+    </w:p>
+    <w:p>
+      <w:pPr>
+        <w:jc w:val="center"/>
+        <w:rPr>
+          <w:rFonts w:ascii="Constantia" w:hAnsi="Constantia"/>
+          <w:b/>
+          <w:bCs/>
+          <w:sz w:val="30"/>
+          <w:szCs w:val="30"/>
+        </w:rPr>
+      </w:pPr>
+      <w:r>
+        <w:rPr>
+          <w:rFonts w:ascii="Constantia" w:hAnsi="Constantia"/>
+          <w:b/>
+          <w:bCs/>
+          <w:sz w:val="30"/>
+          <w:szCs w:val="30"/>
+        </w:rPr>
+        <w:t xml:space="preserve">Wizualizacja </w:t>
+      </w:r>
+      <w:r>
+        <w:rPr>
+          <w:rFonts w:ascii="Constantia" w:hAnsi="Constantia"/>
+          <w:b/>
+          <w:bCs/>
+          <w:sz w:val="30"/>
+          <w:szCs w:val="30"/>
+        </w:rPr>
+        <w:t xml:space="preserve">i analiza </w:t>
+      </w:r>
+      <w:r>
+        <w:rPr>
+          <w:rFonts w:ascii="Constantia" w:hAnsi="Constantia"/>
+          <w:b/>
+          <w:bCs/>
+          <w:sz w:val="30"/>
+          <w:szCs w:val="30"/>
+        </w:rPr>
+        <w:t>efektów grupowania</w:t>
+      </w:r>
+      <w:r>
+        <w:rPr>
+          <w:rFonts w:ascii="Constantia" w:hAnsi="Constantia"/>
+          <w:b/>
+          <w:bCs/>
+          <w:sz w:val="30"/>
+          <w:szCs w:val="30"/>
+        </w:rPr>
+        <w:t>:</w:t>
+      </w:r>
+    </w:p>
+    <w:p>
+      <w:pPr>
+        <w:jc w:val="both"/>
+        <w:rPr>
+          <w:rFonts w:ascii="Constantia" w:hAnsi="Constantia"/>
+          <w:b/>
+          <w:bCs/>
+          <w:sz w:val="28"/>
+          <w:szCs w:val="28"/>
+        </w:rPr>
+      </w:pPr>
+      <w:r>
+        <w:rPr>
+          <w:rFonts w:ascii="Constantia" w:hAnsi="Constantia"/>
+          <w:b/>
+          <w:bCs/>
+          <w:sz w:val="28"/>
+          <w:szCs w:val="28"/>
+        </w:rPr>
+        <w:t>Grupa nr 1:</w:t>
+      </w:r>
+    </w:p>
+    <w:p>
+      <w:pPr>
+        <w:jc w:val="both"/>
+        <w:rPr>
+          <w:rFonts w:ascii="Constantia" w:hAnsi="Constantia"/>
+          <w:b/>
+          <w:bCs/>
+          <w:sz w:val="28"/>
+          <w:szCs w:val="28"/>
+        </w:rPr>
+      </w:pPr>
+    </w:p>
+    <w:p>
+      <w:pPr>
+        <w:jc w:val="both"/>
+        <w:rPr>
+          <w:rFonts w:ascii="Constantia" w:hAnsi="Constantia"/>
+          <w:sz w:val="28"/>
+          <w:szCs w:val="28"/>
+        </w:rPr>
+      </w:pPr>
+      <w:r>
+        <w:rPr>
+          <w:rFonts w:ascii="Constantia" w:hAnsi="Constantia"/>
+          <w:sz w:val="28"/>
+          <w:szCs w:val="28"/>
+        </w:rPr>
+        <w:t xml:space="preserve">Ponad połowa (56%) państw z tej grupy, leży w </w:t>
+      </w:r>
+      <w:r>
+        <w:rPr>
+          <w:rFonts w:ascii="Constantia" w:hAnsi="Constantia"/>
+          <w:sz w:val="28"/>
+          <w:szCs w:val="28"/>
+        </w:rPr>
+        <w:t>strefie</w:t>
+      </w:r>
+      <w:r>
+        <w:rPr>
+          <w:rFonts w:ascii="Constantia" w:hAnsi="Constantia"/>
+          <w:sz w:val="28"/>
+          <w:szCs w:val="28"/>
+        </w:rPr>
+        <w:t xml:space="preserve"> NE.</w:t>
+      </w:r>
+      <w:r>
+        <w:rPr>
+          <w:rFonts w:ascii="Constantia" w:hAnsi="Constantia"/>
+          <w:sz w:val="28"/>
+          <w:szCs w:val="28"/>
+        </w:rPr>
+        <w:t xml:space="preserve"> Mimo tak dobrego wyniku, państwa są rozrzucone pośród kontynentów.</w:t>
+      </w:r>
+    </w:p>
+    <w:p>
+      <w:pPr>
+        <w:jc w:val="both"/>
+        <w:rPr>
+          <w:rFonts w:ascii="Constantia" w:hAnsi="Constantia"/>
+          <w:sz w:val="28"/>
+          <w:szCs w:val="28"/>
+        </w:rPr>
+      </w:pPr>
+      <w:r>
+        <w:rPr>
+          <w:rFonts w:ascii="Constantia" w:hAnsi="Constantia"/>
+          <w:sz w:val="28"/>
+          <w:szCs w:val="28"/>
+        </w:rPr>
+        <w:t>W przypadku języka, widzimy 3 mniejsze grupy, dlatego nie możemy stwierdzić, że istnieje, w tej grupie, korelacja pomiędzy wyglądem flagi i języka.</w:t>
+      </w:r>
+    </w:p>
+    <w:p>
+      <w:pPr>
+        <w:jc w:val="both"/>
+        <w:rPr>
+          <w:rFonts w:ascii="Constantia" w:hAnsi="Constantia"/>
+          <w:sz w:val="28"/>
+          <w:szCs w:val="28"/>
+        </w:rPr>
+      </w:pPr>
+      <w:r>
+        <w:rPr>
+          <w:rFonts w:ascii="Constantia" w:hAnsi="Constantia"/>
+          <w:sz w:val="28"/>
+          <w:szCs w:val="28"/>
+        </w:rPr>
+        <w:t>35% państw z tej grupy mają jako główną religię odłamy chrześcijaństwa.</w:t>
+      </w:r>
+    </w:p>
+    <w:p>
+      <w:pPr>
+        <w:jc w:val="both"/>
+        <w:rPr>
+          <w:rFonts w:ascii="Constantia" w:hAnsi="Constantia"/>
+          <w:b/>
+          <w:bCs/>
+          <w:sz w:val="28"/>
+          <w:szCs w:val="28"/>
+        </w:rPr>
+      </w:pPr>
+      <w:r>
+        <w:rPr>
+          <w:rFonts w:ascii="Constantia" w:hAnsi="Constantia"/>
+          <w:b/>
+          <w:bCs/>
+          <w:sz w:val="28"/>
+          <w:szCs w:val="28"/>
+        </w:rPr>
+        <w:t>Grupa nr 2:</w:t>
+      </w:r>
+    </w:p>
+    <w:p>
+      <w:pPr>
+        <w:jc w:val="both"/>
+        <w:rPr>
+          <w:rFonts w:ascii="Constantia" w:hAnsi="Constantia"/>
+          <w:sz w:val="28"/>
+          <w:szCs w:val="28"/>
+        </w:rPr>
+      </w:pPr>
+    </w:p>
+    <w:p>
+      <w:pPr>
+        <w:jc w:val="both"/>
+        <w:rPr>
+          <w:rFonts w:ascii="Constantia" w:hAnsi="Constantia"/>
+          <w:sz w:val="28"/>
+          <w:szCs w:val="28"/>
+        </w:rPr>
+      </w:pPr>
+      <w:r>
+        <w:rPr>
+          <w:rFonts w:ascii="Constantia" w:hAnsi="Constantia"/>
+          <w:sz w:val="28"/>
+          <w:szCs w:val="28"/>
+        </w:rPr>
+        <w:t>54% państw z tej grupy znajduje się w Europie.</w:t>
+      </w:r>
+    </w:p>
+    <w:p>
+      <w:pPr>
+        <w:jc w:val="both"/>
+        <w:rPr>
+          <w:rFonts w:ascii="Constantia" w:hAnsi="Constantia"/>
+          <w:sz w:val="28"/>
+          <w:szCs w:val="28"/>
+        </w:rPr>
+      </w:pPr>
+      <w:r>
+        <w:rPr>
+          <w:rFonts w:ascii="Constantia" w:hAnsi="Constantia"/>
+          <w:sz w:val="28"/>
+          <w:szCs w:val="28"/>
+        </w:rPr>
+        <w:t>W tej grupie, można też zauważyć, że głównymi religiami jest chrześcijaństwo i odłamy chrześcijaństwa. Może być to powiązane z tym, że głównym kontynentem jest Europa.</w:t>
+      </w:r>
+    </w:p>
+    <w:p>
+      <w:pPr>
+        <w:jc w:val="both"/>
+        <w:rPr>
+          <w:rFonts w:ascii="Constantia" w:hAnsi="Constantia"/>
+          <w:b/>
+          <w:bCs/>
+          <w:sz w:val="28"/>
+          <w:szCs w:val="28"/>
+        </w:rPr>
+      </w:pPr>
+      <w:r>
+        <w:rPr>
+          <w:rFonts w:ascii="Constantia" w:hAnsi="Constantia"/>
+          <w:b/>
+          <w:bCs/>
+          <w:sz w:val="28"/>
+          <w:szCs w:val="28"/>
+        </w:rPr>
+        <w:t>Grupa nr 3:</w:t>
+      </w:r>
+    </w:p>
+    <w:p>
+      <w:pPr>
+        <w:jc w:val="both"/>
+        <w:rPr>
+          <w:rFonts w:ascii="Constantia" w:hAnsi="Constantia"/>
+          <w:sz w:val="28"/>
+          <w:szCs w:val="28"/>
+        </w:rPr>
+      </w:pPr>
+    </w:p>
+    <w:p>
+      <w:pPr>
+        <w:jc w:val="both"/>
+        <w:rPr>
+          <w:rFonts w:ascii="Constantia" w:hAnsi="Constantia"/>
+          <w:sz w:val="28"/>
+          <w:szCs w:val="28"/>
+        </w:rPr>
+      </w:pPr>
+      <w:r>
+        <w:rPr>
+          <w:rFonts w:ascii="Constantia" w:hAnsi="Constantia"/>
+          <w:sz w:val="28"/>
+          <w:szCs w:val="28"/>
+        </w:rPr>
+        <w:t>Wszystkie państwa z tej grupy:</w:t>
+      </w:r>
+    </w:p>
+    <w:p>
+      <w:pPr>
+        <w:pStyle w:val="Akapitzlist"/>
+        <w:numPr>
+          <w:ilvl w:val="0"/>
+          <w:numId w:val="6"/>
+        </w:numPr>
+        <w:jc w:val="both"/>
+        <w:rPr>
+          <w:rFonts w:ascii="Constantia" w:hAnsi="Constantia"/>
+          <w:sz w:val="28"/>
+          <w:szCs w:val="28"/>
+        </w:rPr>
+      </w:pPr>
+      <w:r>
+        <w:rPr>
+          <w:rFonts w:ascii="Constantia" w:hAnsi="Constantia"/>
+          <w:sz w:val="28"/>
+          <w:szCs w:val="28"/>
+        </w:rPr>
+        <w:t>znajdują się w strefie NW</w:t>
+      </w:r>
+      <w:r>
+        <w:rPr>
+          <w:rFonts w:ascii="Constantia" w:hAnsi="Constantia"/>
+          <w:sz w:val="28"/>
+          <w:szCs w:val="28"/>
+        </w:rPr>
+        <w:t>,</w:t>
+      </w:r>
+    </w:p>
+    <w:p>
+      <w:pPr>
+        <w:pStyle w:val="Akapitzlist"/>
+        <w:numPr>
+          <w:ilvl w:val="0"/>
+          <w:numId w:val="6"/>
+        </w:numPr>
+        <w:jc w:val="both"/>
+        <w:rPr>
+          <w:rFonts w:ascii="Constantia" w:hAnsi="Constantia"/>
+          <w:sz w:val="28"/>
+          <w:szCs w:val="28"/>
+        </w:rPr>
+      </w:pPr>
+      <w:r>
+        <w:rPr>
+          <w:rFonts w:ascii="Constantia" w:hAnsi="Constantia"/>
+          <w:sz w:val="28"/>
+          <w:szCs w:val="28"/>
+        </w:rPr>
+        <w:t>ich głównymi religiami są odłamy chrześcijaństwa</w:t>
+      </w:r>
+      <w:r>
+        <w:rPr>
+          <w:rFonts w:ascii="Constantia" w:hAnsi="Constantia"/>
+          <w:sz w:val="28"/>
+          <w:szCs w:val="28"/>
+        </w:rPr>
+        <w:t>,</w:t>
+      </w:r>
+    </w:p>
+    <w:p>
+      <w:pPr>
+        <w:pStyle w:val="Akapitzlist"/>
+        <w:numPr>
+          <w:ilvl w:val="0"/>
+          <w:numId w:val="6"/>
+        </w:numPr>
+        <w:jc w:val="both"/>
+        <w:rPr>
+          <w:rFonts w:ascii="Constantia" w:hAnsi="Constantia"/>
+          <w:sz w:val="28"/>
+          <w:szCs w:val="28"/>
+        </w:rPr>
+      </w:pPr>
+      <w:r>
+        <w:rPr>
+          <w:rFonts w:ascii="Constantia" w:hAnsi="Constantia"/>
+          <w:sz w:val="28"/>
+          <w:szCs w:val="28"/>
+        </w:rPr>
+        <w:t>ich populacja nie przekracza 500 tys. mieszkańców.</w:t>
+      </w:r>
+    </w:p>
+    <w:p>
+      <w:pPr>
+        <w:jc w:val="both"/>
+        <w:rPr>
+          <w:rFonts w:ascii="Constantia" w:hAnsi="Constantia"/>
+          <w:sz w:val="28"/>
+          <w:szCs w:val="28"/>
+        </w:rPr>
+      </w:pPr>
+      <w:r>
+        <w:rPr>
+          <w:rFonts w:ascii="Constantia" w:hAnsi="Constantia"/>
+          <w:sz w:val="28"/>
+          <w:szCs w:val="28"/>
+        </w:rPr>
+        <w:t>Takie wyniki mogą być skutkiem małej populacji w badanej grupie (4 państwa).</w:t>
+      </w:r>
+    </w:p>
+    <w:p>
+      <w:pPr>
+        <w:jc w:val="both"/>
+        <w:rPr>
+          <w:rFonts w:ascii="Constantia" w:hAnsi="Constantia"/>
+          <w:b/>
+          <w:bCs/>
+          <w:sz w:val="28"/>
+          <w:szCs w:val="28"/>
+        </w:rPr>
+      </w:pPr>
+      <w:r>
+        <w:rPr>
+          <w:rFonts w:ascii="Constantia" w:hAnsi="Constantia"/>
+          <w:b/>
+          <w:bCs/>
+          <w:sz w:val="28"/>
+          <w:szCs w:val="28"/>
+        </w:rPr>
+        <w:t>Grupa nr 4:</w:t>
+      </w:r>
+    </w:p>
+    <w:p>
+      <w:pPr>
+        <w:jc w:val="both"/>
+        <w:rPr>
+          <w:rFonts w:ascii="Constantia" w:hAnsi="Constantia"/>
+          <w:sz w:val="28"/>
+          <w:szCs w:val="28"/>
+        </w:rPr>
+      </w:pPr>
+    </w:p>
+    <w:p>
+      <w:pPr>
+        <w:jc w:val="both"/>
+        <w:rPr>
+          <w:rFonts w:ascii="Constantia" w:hAnsi="Constantia"/>
+          <w:sz w:val="28"/>
+          <w:szCs w:val="28"/>
+        </w:rPr>
+      </w:pPr>
+      <w:r>
+        <w:rPr>
+          <w:rFonts w:ascii="Constantia" w:hAnsi="Constantia"/>
+          <w:sz w:val="28"/>
+          <w:szCs w:val="28"/>
+        </w:rPr>
+        <w:t>W tej grupie żadne atrybuty (poza „stripes” i „mainhue”) nie wyróżniają się pod względem wartości.</w:t>
+      </w:r>
+    </w:p>
+    <w:p>
+      <w:pPr>
+        <w:jc w:val="both"/>
+        <w:rPr>
+          <w:rFonts w:ascii="Constantia" w:hAnsi="Constantia"/>
+          <w:b/>
+          <w:bCs/>
+          <w:sz w:val="28"/>
+          <w:szCs w:val="28"/>
+        </w:rPr>
+      </w:pPr>
+      <w:r>
+        <w:rPr>
+          <w:rFonts w:ascii="Constantia" w:hAnsi="Constantia"/>
+          <w:b/>
+          <w:bCs/>
+          <w:sz w:val="28"/>
+          <w:szCs w:val="28"/>
+        </w:rPr>
+        <w:t>Grupa nr 5:</w:t>
+      </w:r>
+    </w:p>
+    <w:p>
+      <w:pPr>
+        <w:jc w:val="both"/>
+        <w:rPr>
+          <w:rFonts w:ascii="Constantia" w:hAnsi="Constantia"/>
+          <w:sz w:val="28"/>
+          <w:szCs w:val="28"/>
+        </w:rPr>
+      </w:pPr>
+    </w:p>
+    <w:p>
+      <w:pPr>
+        <w:jc w:val="both"/>
+        <w:rPr>
+          <w:rFonts w:ascii="Constantia" w:hAnsi="Constantia"/>
+          <w:sz w:val="28"/>
+          <w:szCs w:val="28"/>
+        </w:rPr>
+      </w:pPr>
+      <w:r>
+        <w:rPr>
+          <w:rFonts w:ascii="Constantia" w:hAnsi="Constantia"/>
+          <w:sz w:val="28"/>
+          <w:szCs w:val="28"/>
+        </w:rPr>
+        <w:t>W tej grupie, możemy zauważyć korelację z położeniem geograficznym.</w:t>
+      </w:r>
+    </w:p>
+    <w:p>
+      <w:pPr>
+        <w:pStyle w:val="Akapitzlist"/>
+        <w:numPr>
+          <w:ilvl w:val="0"/>
+          <w:numId w:val="8"/>
+        </w:numPr>
+        <w:jc w:val="both"/>
+        <w:rPr>
+          <w:rFonts w:ascii="Constantia" w:hAnsi="Constantia"/>
+          <w:sz w:val="28"/>
+          <w:szCs w:val="28"/>
+        </w:rPr>
+      </w:pPr>
+      <w:r>
+        <w:rPr>
+          <w:rFonts w:ascii="Constantia" w:hAnsi="Constantia"/>
+          <w:sz w:val="28"/>
+          <w:szCs w:val="28"/>
+        </w:rPr>
+        <w:t>73% państw leży w strefie</w:t>
+      </w:r>
+      <w:r>
+        <w:rPr>
+          <w:rFonts w:ascii="Constantia" w:hAnsi="Constantia"/>
+          <w:sz w:val="28"/>
+          <w:szCs w:val="28"/>
+        </w:rPr>
+        <w:t xml:space="preserve"> NE</w:t>
+      </w:r>
+    </w:p>
+    <w:p>
+      <w:pPr>
+        <w:pStyle w:val="Akapitzlist"/>
+        <w:numPr>
+          <w:ilvl w:val="0"/>
+          <w:numId w:val="8"/>
+        </w:numPr>
+        <w:jc w:val="both"/>
+        <w:rPr>
+          <w:rFonts w:ascii="Constantia" w:hAnsi="Constantia"/>
+          <w:sz w:val="28"/>
+          <w:szCs w:val="28"/>
+        </w:rPr>
+      </w:pPr>
+      <w:r>
+        <w:rPr>
+          <w:rFonts w:ascii="Constantia" w:hAnsi="Constantia"/>
+          <w:sz w:val="28"/>
+          <w:szCs w:val="28"/>
+        </w:rPr>
+        <w:t>64% państw leży w Afryce</w:t>
+      </w:r>
+    </w:p>
+    <w:p>
+      <w:pPr>
+        <w:jc w:val="both"/>
+        <w:rPr>
+          <w:rFonts w:ascii="Constantia" w:hAnsi="Constantia"/>
+          <w:sz w:val="28"/>
+          <w:szCs w:val="28"/>
+        </w:rPr>
+      </w:pPr>
+      <w:r>
+        <w:rPr>
+          <w:rFonts w:ascii="Constantia" w:hAnsi="Constantia"/>
+          <w:b/>
+          <w:bCs/>
+          <w:sz w:val="28"/>
+          <w:szCs w:val="28"/>
+        </w:rPr>
+        <w:t>Grupa nr 6:</w:t>
+      </w:r>
+    </w:p>
+    <w:p>
+      <w:pPr>
+        <w:jc w:val="both"/>
+        <w:rPr>
+          <w:rFonts w:ascii="Constantia" w:hAnsi="Constantia"/>
+          <w:sz w:val="28"/>
+          <w:szCs w:val="28"/>
+        </w:rPr>
+      </w:pPr>
+    </w:p>
+    <w:p>
+      <w:pPr>
+        <w:jc w:val="both"/>
+        <w:rPr>
+          <w:rFonts w:ascii="Constantia" w:hAnsi="Constantia"/>
+          <w:sz w:val="28"/>
+          <w:szCs w:val="28"/>
+        </w:rPr>
+      </w:pPr>
+      <w:r>
+        <w:rPr>
+          <w:rFonts w:ascii="Constantia" w:hAnsi="Constantia"/>
+          <w:sz w:val="28"/>
+          <w:szCs w:val="28"/>
+        </w:rPr>
+        <w:t>W tej grupie żadne atrybuty (poza „stripes” i „mainhue”) nie wyróżniają się pod względem wartości.</w:t>
+      </w:r>
+    </w:p>
+    <w:p>
+      <w:pPr>
+        <w:jc w:val="both"/>
+        <w:rPr>
+          <w:rFonts w:ascii="Constantia" w:hAnsi="Constantia"/>
+          <w:b/>
+          <w:bCs/>
+          <w:sz w:val="28"/>
+          <w:szCs w:val="28"/>
+        </w:rPr>
+      </w:pPr>
+      <w:r>
+        <w:rPr>
+          <w:rFonts w:ascii="Constantia" w:hAnsi="Constantia"/>
+          <w:b/>
+          <w:bCs/>
+          <w:sz w:val="28"/>
+          <w:szCs w:val="28"/>
+        </w:rPr>
+        <w:t>Grupa nr 7:</w:t>
+      </w:r>
+    </w:p>
+    <w:p>
+      <w:pPr>
+        <w:jc w:val="both"/>
+        <w:rPr>
+          <w:rFonts w:ascii="Constantia" w:hAnsi="Constantia"/>
+          <w:sz w:val="28"/>
+          <w:szCs w:val="28"/>
+        </w:rPr>
+      </w:pPr>
+    </w:p>
+    <w:p>
+      <w:pPr>
+        <w:jc w:val="both"/>
+        <w:rPr>
+          <w:rFonts w:ascii="Constantia" w:hAnsi="Constantia"/>
+          <w:sz w:val="28"/>
+          <w:szCs w:val="28"/>
+        </w:rPr>
+      </w:pPr>
+      <w:r>
+        <w:rPr>
+          <w:rFonts w:ascii="Constantia" w:hAnsi="Constantia"/>
+          <w:sz w:val="28"/>
+          <w:szCs w:val="28"/>
+        </w:rPr>
+        <w:t>Wszystkie państwa z tej grupy, leżą w tej samej strefie – NE.</w:t>
+      </w:r>
+    </w:p>
+    <w:p>
+      <w:pPr>
+        <w:jc w:val="both"/>
+        <w:rPr>
+          <w:rFonts w:ascii="Constantia" w:hAnsi="Constantia"/>
+          <w:sz w:val="28"/>
+          <w:szCs w:val="28"/>
+        </w:rPr>
+      </w:pPr>
+      <w:r>
+        <w:rPr>
+          <w:rFonts w:ascii="Constantia" w:hAnsi="Constantia"/>
+          <w:sz w:val="28"/>
+          <w:szCs w:val="28"/>
+        </w:rPr>
+        <w:t>Co ciekawe, każda z tych flag, posiada dokładnie 2 kolory.</w:t>
+      </w:r>
+    </w:p>
+    <w:p>
+      <w:pPr>
+        <w:jc w:val="both"/>
+        <w:rPr>
+          <w:rFonts w:ascii="Constantia" w:hAnsi="Constantia"/>
+          <w:sz w:val="28"/>
+          <w:szCs w:val="28"/>
+        </w:rPr>
+      </w:pPr>
+      <w:r>
+        <w:rPr>
+          <w:rFonts w:ascii="Constantia" w:hAnsi="Constantia"/>
+          <w:sz w:val="28"/>
+          <w:szCs w:val="28"/>
+        </w:rPr>
+        <w:t>Takie wyniki mogą być skutkiem małej populacji w badanej grupie (4 państwa).</w:t>
+      </w:r>
+    </w:p>
+    <w:p>
+      <w:pPr>
+        <w:jc w:val="both"/>
+        <w:rPr>
+          <w:rFonts w:ascii="Constantia" w:hAnsi="Constantia"/>
+          <w:sz w:val="28"/>
+          <w:szCs w:val="28"/>
+        </w:rPr>
+      </w:pPr>
+      <w:r>
+        <w:rPr>
+          <w:rFonts w:ascii="Constantia" w:hAnsi="Constantia"/>
+          <w:b/>
+          <w:bCs/>
+          <w:sz w:val="28"/>
+          <w:szCs w:val="28"/>
+        </w:rPr>
+        <w:t>Grupa nr 8:</w:t>
+      </w:r>
+    </w:p>
+    <w:p>
+      <w:pPr>
+        <w:jc w:val="both"/>
+        <w:rPr>
+          <w:rFonts w:ascii="Constantia" w:hAnsi="Constantia"/>
+          <w:sz w:val="28"/>
+          <w:szCs w:val="28"/>
+        </w:rPr>
+      </w:pPr>
+    </w:p>
+    <w:p>
+      <w:pPr>
+        <w:jc w:val="both"/>
+        <w:rPr>
+          <w:rFonts w:ascii="Constantia" w:hAnsi="Constantia"/>
+          <w:sz w:val="28"/>
+          <w:szCs w:val="28"/>
+        </w:rPr>
+      </w:pPr>
+      <w:r>
+        <w:rPr>
+          <w:rFonts w:ascii="Constantia" w:hAnsi="Constantia"/>
+          <w:sz w:val="28"/>
+          <w:szCs w:val="28"/>
+        </w:rPr>
+        <w:t>59% państw z tej grupy leży w strefie NE.</w:t>
+      </w:r>
+    </w:p>
+    <w:p>
+      <w:pPr>
+        <w:jc w:val="both"/>
+        <w:rPr>
+          <w:rFonts w:ascii="Constantia" w:hAnsi="Constantia"/>
+          <w:b/>
+          <w:bCs/>
+          <w:sz w:val="28"/>
+          <w:szCs w:val="28"/>
+        </w:rPr>
+      </w:pPr>
+      <w:r>
+        <w:rPr>
+          <w:rFonts w:ascii="Constantia" w:hAnsi="Constantia"/>
+          <w:b/>
+          <w:bCs/>
+          <w:sz w:val="28"/>
+          <w:szCs w:val="28"/>
+        </w:rPr>
+        <w:t>Grupa nr 9:</w:t>
+      </w:r>
+    </w:p>
+    <w:p>
+      <w:pPr>
+        <w:jc w:val="both"/>
+        <w:rPr>
+          <w:rFonts w:ascii="Constantia" w:hAnsi="Constantia"/>
+          <w:sz w:val="28"/>
+          <w:szCs w:val="28"/>
+        </w:rPr>
+      </w:pPr>
+    </w:p>
+    <w:p>
+      <w:pPr>
+        <w:jc w:val="both"/>
+        <w:rPr>
+          <w:rFonts w:ascii="Constantia" w:hAnsi="Constantia"/>
+          <w:sz w:val="28"/>
+          <w:szCs w:val="28"/>
+        </w:rPr>
+      </w:pPr>
+      <w:r>
+        <w:rPr>
+          <w:rFonts w:ascii="Constantia" w:hAnsi="Constantia"/>
+          <w:sz w:val="28"/>
+          <w:szCs w:val="28"/>
+        </w:rPr>
+        <w:t>W tej grupie żadne atrybuty (poza „stripes” i „mainhue”) nie wyróżniają się pod względem wartości.</w:t>
+      </w:r>
+    </w:p>
+    <w:p>
+      <w:pPr>
+        <w:jc w:val="both"/>
+        <w:rPr>
+          <w:rFonts w:ascii="Constantia" w:hAnsi="Constantia"/>
+          <w:b/>
+          <w:bCs/>
+          <w:sz w:val="28"/>
+          <w:szCs w:val="28"/>
+        </w:rPr>
+      </w:pPr>
+      <w:r>
+        <w:rPr>
+          <w:rFonts w:ascii="Constantia" w:hAnsi="Constantia"/>
+          <w:b/>
+          <w:bCs/>
+          <w:sz w:val="28"/>
+          <w:szCs w:val="28"/>
+        </w:rPr>
+        <w:t>Grupa nr 10:</w:t>
+      </w:r>
+    </w:p>
+    <w:p>
+      <w:pPr>
+        <w:jc w:val="both"/>
+        <w:rPr>
+          <w:rFonts w:ascii="Constantia" w:hAnsi="Constantia"/>
+          <w:sz w:val="28"/>
+          <w:szCs w:val="28"/>
+        </w:rPr>
+      </w:pPr>
+    </w:p>
+    <w:p>
+      <w:pPr>
+        <w:jc w:val="both"/>
+        <w:rPr>
+          <w:rFonts w:ascii="Constantia" w:hAnsi="Constantia"/>
+          <w:sz w:val="28"/>
+          <w:szCs w:val="28"/>
+        </w:rPr>
+      </w:pPr>
+      <w:r>
+        <w:rPr>
+          <w:rFonts w:ascii="Constantia" w:hAnsi="Constantia"/>
+          <w:sz w:val="28"/>
+          <w:szCs w:val="28"/>
+        </w:rPr>
+        <w:t>Wszystkie państwa z tej grupy</w:t>
+      </w:r>
+      <w:r>
+        <w:rPr>
+          <w:rFonts w:ascii="Constantia" w:hAnsi="Constantia"/>
+          <w:sz w:val="28"/>
+          <w:szCs w:val="28"/>
+        </w:rPr>
+        <w:t xml:space="preserve"> </w:t>
+      </w:r>
+      <w:r>
+        <w:rPr>
+          <w:rFonts w:ascii="Constantia" w:hAnsi="Constantia"/>
+          <w:sz w:val="28"/>
+          <w:szCs w:val="28"/>
+        </w:rPr>
+        <w:t>znajdują się w strefie N</w:t>
+      </w:r>
+      <w:r>
+        <w:rPr>
+          <w:rFonts w:ascii="Constantia" w:hAnsi="Constantia"/>
+          <w:sz w:val="28"/>
+          <w:szCs w:val="28"/>
+        </w:rPr>
+        <w:t>E.</w:t>
+      </w:r>
+    </w:p>
+    <w:p>
+      <w:pPr>
+        <w:jc w:val="both"/>
+        <w:rPr>
+          <w:rFonts w:ascii="Constantia" w:hAnsi="Constantia"/>
+          <w:sz w:val="28"/>
+          <w:szCs w:val="28"/>
+        </w:rPr>
+      </w:pPr>
+      <w:r>
+        <w:rPr>
+          <w:rFonts w:ascii="Constantia" w:hAnsi="Constantia"/>
+          <w:sz w:val="28"/>
+          <w:szCs w:val="28"/>
+        </w:rPr>
+        <w:lastRenderedPageBreak/>
+        <w:t>Takie wyniki mogą być skutkiem małej populacji w badanej grupie (</w:t>
+      </w:r>
+      <w:r>
+        <w:rPr>
+          <w:rFonts w:ascii="Constantia" w:hAnsi="Constantia"/>
+          <w:sz w:val="28"/>
+          <w:szCs w:val="28"/>
+        </w:rPr>
+        <w:t>3</w:t>
+      </w:r>
+      <w:r>
+        <w:rPr>
+          <w:rFonts w:ascii="Constantia" w:hAnsi="Constantia"/>
+          <w:sz w:val="28"/>
+          <w:szCs w:val="28"/>
+        </w:rPr>
+        <w:t xml:space="preserve"> państwa).</w:t>
+      </w:r>
+    </w:p>
+    <w:p>
+      <w:pPr>
+        <w:jc w:val="both"/>
+        <w:rPr>
+          <w:rFonts w:ascii="Constantia" w:hAnsi="Constantia"/>
+          <w:b/>
+          <w:bCs/>
+          <w:sz w:val="28"/>
+          <w:szCs w:val="28"/>
+        </w:rPr>
+      </w:pPr>
+      <w:r>
+        <w:rPr>
+          <w:rFonts w:ascii="Constantia" w:hAnsi="Constantia"/>
+          <w:b/>
+          <w:bCs/>
+          <w:sz w:val="28"/>
+          <w:szCs w:val="28"/>
+        </w:rPr>
+        <w:t>Grupa nr 11:</w:t>
+      </w:r>
+    </w:p>
+    <w:p>
+      <w:pPr>
+        <w:jc w:val="both"/>
+        <w:rPr>
+          <w:rFonts w:ascii="Constantia" w:hAnsi="Constantia"/>
+          <w:sz w:val="28"/>
+          <w:szCs w:val="28"/>
+        </w:rPr>
+      </w:pPr>
+    </w:p>
+    <w:p>
+      <w:pPr>
+        <w:jc w:val="both"/>
+        <w:rPr>
+          <w:rFonts w:ascii="Constantia" w:hAnsi="Constantia"/>
+          <w:sz w:val="28"/>
+          <w:szCs w:val="28"/>
+        </w:rPr>
+      </w:pPr>
+      <w:r>
+        <w:rPr>
+          <w:rFonts w:ascii="Constantia" w:hAnsi="Constantia"/>
+          <w:sz w:val="28"/>
+          <w:szCs w:val="28"/>
+        </w:rPr>
+        <w:t>63% państwa z tej grupy:</w:t>
+      </w:r>
+    </w:p>
+    <w:p>
+      <w:pPr>
+        <w:pStyle w:val="Akapitzlist"/>
+        <w:numPr>
+          <w:ilvl w:val="0"/>
+          <w:numId w:val="9"/>
+        </w:numPr>
+        <w:jc w:val="both"/>
+        <w:rPr>
+          <w:rFonts w:ascii="Constantia" w:hAnsi="Constantia"/>
+          <w:sz w:val="28"/>
+          <w:szCs w:val="28"/>
+        </w:rPr>
+      </w:pPr>
+      <w:r>
+        <w:rPr>
+          <w:rFonts w:ascii="Constantia" w:hAnsi="Constantia"/>
+          <w:sz w:val="28"/>
+          <w:szCs w:val="28"/>
+        </w:rPr>
+        <w:t xml:space="preserve">leżą </w:t>
+      </w:r>
+      <w:r>
+        <w:rPr>
+          <w:rFonts w:ascii="Constantia" w:hAnsi="Constantia"/>
+          <w:sz w:val="28"/>
+          <w:szCs w:val="28"/>
+        </w:rPr>
+        <w:t>na tym samym kontynencie – Ameryka Północna</w:t>
+      </w:r>
+      <w:r>
+        <w:rPr>
+          <w:rFonts w:ascii="Constantia" w:hAnsi="Constantia"/>
+          <w:sz w:val="28"/>
+          <w:szCs w:val="28"/>
+        </w:rPr>
+        <w:t>,</w:t>
+      </w:r>
+    </w:p>
+    <w:p>
+      <w:pPr>
+        <w:pStyle w:val="Akapitzlist"/>
+        <w:numPr>
+          <w:ilvl w:val="0"/>
+          <w:numId w:val="9"/>
+        </w:numPr>
+        <w:jc w:val="both"/>
+        <w:rPr>
+          <w:rFonts w:ascii="Constantia" w:hAnsi="Constantia"/>
+          <w:sz w:val="28"/>
+          <w:szCs w:val="28"/>
+        </w:rPr>
+      </w:pPr>
+      <w:r>
+        <w:rPr>
+          <w:rFonts w:ascii="Constantia" w:hAnsi="Constantia"/>
+          <w:sz w:val="28"/>
+          <w:szCs w:val="28"/>
+        </w:rPr>
+        <w:t>leżą w tej samej strefie – NW,</w:t>
+      </w:r>
+    </w:p>
+    <w:p>
+      <w:pPr>
+        <w:pStyle w:val="Akapitzlist"/>
+        <w:numPr>
+          <w:ilvl w:val="0"/>
+          <w:numId w:val="9"/>
+        </w:numPr>
+        <w:jc w:val="both"/>
+        <w:rPr>
+          <w:rFonts w:ascii="Constantia" w:hAnsi="Constantia"/>
+          <w:sz w:val="28"/>
+          <w:szCs w:val="28"/>
+        </w:rPr>
+      </w:pPr>
+      <w:r>
+        <w:rPr>
+          <w:rFonts w:ascii="Constantia" w:hAnsi="Constantia"/>
+          <w:sz w:val="28"/>
+          <w:szCs w:val="28"/>
+        </w:rPr>
+        <w:t>mają ten sam język – hiszpański,</w:t>
+      </w:r>
+    </w:p>
+    <w:p>
+      <w:pPr>
+        <w:pStyle w:val="Akapitzlist"/>
+        <w:numPr>
+          <w:ilvl w:val="0"/>
+          <w:numId w:val="9"/>
+        </w:numPr>
+        <w:jc w:val="both"/>
+        <w:rPr>
+          <w:rFonts w:ascii="Constantia" w:hAnsi="Constantia"/>
+          <w:sz w:val="28"/>
+          <w:szCs w:val="28"/>
+        </w:rPr>
+      </w:pPr>
+      <w:r>
+        <w:rPr>
+          <w:rFonts w:ascii="Constantia" w:hAnsi="Constantia"/>
+          <w:sz w:val="28"/>
+          <w:szCs w:val="28"/>
+        </w:rPr>
+        <w:t>jako główną religię mają chrześcijaństwo (pozostałe państwa – odłamy chrześcijańskie).</w:t>
+      </w:r>
+    </w:p>
+    <w:p>
+      <w:pPr>
+        <w:jc w:val="both"/>
+        <w:rPr>
+          <w:rFonts w:ascii="Constantia" w:hAnsi="Constantia"/>
+          <w:b/>
+          <w:bCs/>
+          <w:sz w:val="28"/>
+          <w:szCs w:val="28"/>
+        </w:rPr>
+      </w:pPr>
+      <w:r>
+        <w:rPr>
+          <w:rFonts w:ascii="Constantia" w:hAnsi="Constantia"/>
+          <w:b/>
+          <w:bCs/>
+          <w:sz w:val="28"/>
+          <w:szCs w:val="28"/>
+        </w:rPr>
+        <w:t>Grupa nr 12:</w:t>
+      </w:r>
+    </w:p>
+    <w:p>
+      <w:pPr>
+        <w:jc w:val="both"/>
+        <w:rPr>
+          <w:rFonts w:ascii="Constantia" w:hAnsi="Constantia"/>
+          <w:sz w:val="28"/>
+          <w:szCs w:val="28"/>
+        </w:rPr>
+      </w:pPr>
+    </w:p>
+    <w:p>
+      <w:pPr>
+        <w:jc w:val="both"/>
+        <w:rPr>
+          <w:rFonts w:ascii="Constantia" w:hAnsi="Constantia"/>
+          <w:sz w:val="28"/>
+          <w:szCs w:val="28"/>
+        </w:rPr>
+      </w:pPr>
+      <w:r>
+        <w:rPr>
+          <w:rFonts w:ascii="Constantia" w:hAnsi="Constantia"/>
+          <w:sz w:val="28"/>
+          <w:szCs w:val="28"/>
+        </w:rPr>
+        <w:t>Mimo tego, że państwa z tej grupy rozrzucone są po całym świecie, to i tak można zauważyć, że głównym (57%) językiem jest język angielski, a główną (68%) religią są odłamy chrześcijaństwa.</w:t>
+      </w:r>
+    </w:p>
+    <w:p>
+      <w:pPr>
+        <w:jc w:val="both"/>
+        <w:rPr>
+          <w:rFonts w:ascii="Constantia" w:hAnsi="Constantia"/>
+          <w:b/>
+          <w:bCs/>
+          <w:sz w:val="28"/>
+          <w:szCs w:val="28"/>
+        </w:rPr>
+      </w:pPr>
+      <w:r>
+        <w:rPr>
+          <w:rFonts w:ascii="Constantia" w:hAnsi="Constantia"/>
+          <w:b/>
+          <w:bCs/>
+          <w:sz w:val="28"/>
+          <w:szCs w:val="28"/>
+        </w:rPr>
+        <w:t>Grupa nr 13:</w:t>
+      </w:r>
+    </w:p>
+    <w:p>
+      <w:pPr>
+        <w:jc w:val="both"/>
+        <w:rPr>
+          <w:rFonts w:ascii="Constantia" w:hAnsi="Constantia"/>
+          <w:sz w:val="28"/>
+          <w:szCs w:val="28"/>
+        </w:rPr>
+      </w:pPr>
+    </w:p>
+    <w:p>
+      <w:pPr>
+        <w:jc w:val="both"/>
+        <w:rPr>
+          <w:rFonts w:ascii="Constantia" w:hAnsi="Constantia"/>
+          <w:sz w:val="28"/>
+          <w:szCs w:val="28"/>
+        </w:rPr>
+      </w:pPr>
+      <w:r>
+        <w:rPr>
+          <w:rFonts w:ascii="Constantia" w:hAnsi="Constantia"/>
+          <w:sz w:val="28"/>
+          <w:szCs w:val="28"/>
+        </w:rPr>
+        <w:t>W tej grupie można zauważyć, że znacząca część (48%) państw leży w Afryce.</w:t>
+      </w:r>
+    </w:p>
+    <w:p>
+      <w:pPr>
+        <w:jc w:val="both"/>
+        <w:rPr>
+          <w:rFonts w:ascii="Constantia" w:hAnsi="Constantia"/>
+          <w:sz w:val="28"/>
+          <w:szCs w:val="28"/>
+        </w:rPr>
+      </w:pPr>
+      <w:r>
+        <w:rPr>
+          <w:rFonts w:ascii="Constantia" w:hAnsi="Constantia"/>
+          <w:sz w:val="28"/>
+          <w:szCs w:val="28"/>
+        </w:rPr>
+        <w:t>Widać również, że 43% państw z tej grupy, jest krajami muzułmańskimi.</w:t>
+      </w:r>
+    </w:p>
+    <w:p>
+      <w:pPr>
+        <w:jc w:val="both"/>
+        <w:rPr>
+          <w:rFonts w:ascii="Constantia" w:hAnsi="Constantia"/>
+          <w:b/>
+          <w:bCs/>
+          <w:sz w:val="28"/>
+          <w:szCs w:val="28"/>
+        </w:rPr>
+      </w:pPr>
+      <w:r>
+        <w:rPr>
+          <w:rFonts w:ascii="Constantia" w:hAnsi="Constantia"/>
+          <w:b/>
+          <w:bCs/>
+          <w:sz w:val="28"/>
+          <w:szCs w:val="28"/>
+        </w:rPr>
+        <w:t>Grupa nr 14:</w:t>
+      </w:r>
+    </w:p>
+    <w:p>
+      <w:pPr>
+        <w:jc w:val="both"/>
+        <w:rPr>
+          <w:rFonts w:ascii="Constantia" w:hAnsi="Constantia"/>
+          <w:sz w:val="28"/>
+          <w:szCs w:val="28"/>
+        </w:rPr>
+      </w:pPr>
+    </w:p>
+    <w:p>
+      <w:pPr>
+        <w:jc w:val="both"/>
+        <w:rPr>
+          <w:rFonts w:ascii="Constantia" w:hAnsi="Constantia"/>
+          <w:sz w:val="28"/>
+          <w:szCs w:val="28"/>
+        </w:rPr>
+      </w:pPr>
+      <w:r>
+        <w:rPr>
+          <w:rFonts w:ascii="Constantia" w:hAnsi="Constantia"/>
+          <w:sz w:val="28"/>
+          <w:szCs w:val="28"/>
+        </w:rPr>
+        <w:t>71% państw z tej grupy, leży w strefie NE</w:t>
+      </w:r>
+    </w:p>
+    <w:p>
+      <w:pPr>
+        <w:jc w:val="both"/>
+        <w:rPr>
+          <w:rFonts w:ascii="Constantia" w:hAnsi="Constantia"/>
+          <w:b/>
+          <w:bCs/>
+          <w:sz w:val="28"/>
+          <w:szCs w:val="28"/>
+        </w:rPr>
+      </w:pPr>
+      <w:r>
+        <w:rPr>
+          <w:rFonts w:ascii="Constantia" w:hAnsi="Constantia"/>
+          <w:b/>
+          <w:bCs/>
+          <w:sz w:val="28"/>
+          <w:szCs w:val="28"/>
+        </w:rPr>
+        <w:t>Grupa nr 15:</w:t>
+      </w:r>
+    </w:p>
+    <w:p>
+      <w:pPr>
+        <w:jc w:val="both"/>
+        <w:rPr>
+          <w:rFonts w:ascii="Constantia" w:hAnsi="Constantia"/>
+          <w:sz w:val="28"/>
+          <w:szCs w:val="28"/>
+        </w:rPr>
+      </w:pPr>
+    </w:p>
+    <w:p>
+      <w:pPr>
+        <w:jc w:val="both"/>
+        <w:rPr>
+          <w:rFonts w:ascii="Constantia" w:hAnsi="Constantia"/>
+          <w:sz w:val="28"/>
+          <w:szCs w:val="28"/>
+        </w:rPr>
+      </w:pPr>
+      <w:r>
+        <w:rPr>
+          <w:rFonts w:ascii="Constantia" w:hAnsi="Constantia"/>
+          <w:sz w:val="28"/>
+          <w:szCs w:val="28"/>
+        </w:rPr>
+        <w:t>Wszystkie państwa z tej grupy:</w:t>
+      </w:r>
+    </w:p>
+    <w:p>
+      <w:pPr>
+        <w:pStyle w:val="Akapitzlist"/>
+        <w:numPr>
+          <w:ilvl w:val="0"/>
+          <w:numId w:val="10"/>
+        </w:numPr>
+        <w:jc w:val="both"/>
+        <w:rPr>
+          <w:rFonts w:ascii="Constantia" w:hAnsi="Constantia"/>
+          <w:sz w:val="28"/>
+          <w:szCs w:val="28"/>
+        </w:rPr>
+      </w:pPr>
+      <w:r>
+        <w:rPr>
+          <w:rFonts w:ascii="Constantia" w:hAnsi="Constantia"/>
+          <w:sz w:val="28"/>
+          <w:szCs w:val="28"/>
+        </w:rPr>
+        <w:t>leżą na tym samym kontynencie – Afryka</w:t>
+      </w:r>
+    </w:p>
+    <w:p>
+      <w:pPr>
+        <w:pStyle w:val="Akapitzlist"/>
+        <w:numPr>
+          <w:ilvl w:val="0"/>
+          <w:numId w:val="10"/>
+        </w:numPr>
+        <w:jc w:val="both"/>
+        <w:rPr>
+          <w:rFonts w:ascii="Constantia" w:hAnsi="Constantia"/>
+          <w:sz w:val="28"/>
+          <w:szCs w:val="28"/>
+        </w:rPr>
+      </w:pPr>
+      <w:r>
+        <w:rPr>
+          <w:rFonts w:ascii="Constantia" w:hAnsi="Constantia"/>
+          <w:sz w:val="28"/>
+          <w:szCs w:val="28"/>
+        </w:rPr>
+        <w:t xml:space="preserve">mają jedną religię – </w:t>
+      </w:r>
+      <w:r>
+        <w:rPr>
+          <w:rFonts w:ascii="Constantia" w:hAnsi="Constantia"/>
+          <w:color w:val="FF0000"/>
+          <w:sz w:val="28"/>
+          <w:szCs w:val="28"/>
+        </w:rPr>
+        <w:t>Ethnic //TO DO</w:t>
+      </w:r>
+    </w:p>
+    <w:p>
+      <w:pPr>
+        <w:pStyle w:val="Akapitzlist"/>
+        <w:numPr>
+          <w:ilvl w:val="0"/>
+          <w:numId w:val="10"/>
+        </w:numPr>
+        <w:jc w:val="both"/>
+        <w:rPr>
+          <w:rFonts w:ascii="Constantia" w:hAnsi="Constantia"/>
+          <w:sz w:val="28"/>
+          <w:szCs w:val="28"/>
+        </w:rPr>
+      </w:pPr>
+      <w:r>
+        <w:rPr>
+          <w:rFonts w:ascii="Constantia" w:hAnsi="Constantia"/>
+          <w:sz w:val="28"/>
+          <w:szCs w:val="28"/>
+        </w:rPr>
+        <w:t>przyjmują tą samą wartość jako język – inny.</w:t>
+      </w:r>
+    </w:p>
+    <w:p>
+      <w:pPr>
+        <w:jc w:val="both"/>
+        <w:rPr>
+          <w:rFonts w:ascii="Constantia" w:hAnsi="Constantia"/>
+          <w:sz w:val="28"/>
+          <w:szCs w:val="28"/>
+        </w:rPr>
+      </w:pPr>
+      <w:r>
+        <w:rPr>
+          <w:rFonts w:ascii="Constantia" w:hAnsi="Constantia"/>
+          <w:sz w:val="28"/>
+          <w:szCs w:val="28"/>
+        </w:rPr>
+        <w:lastRenderedPageBreak/>
+        <w:t xml:space="preserve">Takie wyniki </w:t>
+      </w:r>
+      <w:r>
+        <w:rPr>
+          <w:rFonts w:ascii="Constantia" w:hAnsi="Constantia"/>
+          <w:sz w:val="28"/>
+          <w:szCs w:val="28"/>
+        </w:rPr>
+        <w:t>najprawdopodobniej są</w:t>
+      </w:r>
+      <w:r>
+        <w:rPr>
+          <w:rFonts w:ascii="Constantia" w:hAnsi="Constantia"/>
+          <w:sz w:val="28"/>
+          <w:szCs w:val="28"/>
+        </w:rPr>
+        <w:t xml:space="preserve"> skutkiem małej populacji w badanej grupie (</w:t>
+      </w:r>
+      <w:r>
+        <w:rPr>
+          <w:rFonts w:ascii="Constantia" w:hAnsi="Constantia"/>
+          <w:sz w:val="28"/>
+          <w:szCs w:val="28"/>
+        </w:rPr>
+        <w:t>2</w:t>
+      </w:r>
+      <w:r>
+        <w:rPr>
+          <w:rFonts w:ascii="Constantia" w:hAnsi="Constantia"/>
+          <w:sz w:val="28"/>
+          <w:szCs w:val="28"/>
+        </w:rPr>
+        <w:t xml:space="preserve"> państwa).</w:t>
+      </w:r>
+    </w:p>
+    <w:p>
+      <w:pPr>
+        <w:jc w:val="both"/>
+        <w:rPr>
+          <w:rFonts w:ascii="Constantia" w:hAnsi="Constantia"/>
+          <w:b/>
+          <w:bCs/>
+          <w:sz w:val="28"/>
+          <w:szCs w:val="28"/>
+        </w:rPr>
+      </w:pPr>
+      <w:r>
+        <w:rPr>
+          <w:rFonts w:ascii="Constantia" w:hAnsi="Constantia"/>
+          <w:b/>
+          <w:bCs/>
+          <w:sz w:val="28"/>
+          <w:szCs w:val="28"/>
+        </w:rPr>
+        <w:t>Grup</w:t>
+      </w:r>
+      <w:r>
+        <w:rPr>
+          <w:rFonts w:ascii="Constantia" w:hAnsi="Constantia"/>
+          <w:b/>
+          <w:bCs/>
+          <w:sz w:val="28"/>
+          <w:szCs w:val="28"/>
+        </w:rPr>
+        <w:t>y</w:t>
+      </w:r>
+      <w:r>
+        <w:rPr>
+          <w:rFonts w:ascii="Constantia" w:hAnsi="Constantia"/>
+          <w:b/>
+          <w:bCs/>
+          <w:sz w:val="28"/>
+          <w:szCs w:val="28"/>
+        </w:rPr>
+        <w:t xml:space="preserve"> nr 16</w:t>
+      </w:r>
+      <w:r>
+        <w:rPr>
+          <w:rFonts w:ascii="Constantia" w:hAnsi="Constantia"/>
+          <w:b/>
+          <w:bCs/>
+          <w:sz w:val="28"/>
+          <w:szCs w:val="28"/>
+        </w:rPr>
+        <w:t>-22</w:t>
+      </w:r>
+      <w:r>
+        <w:rPr>
+          <w:rFonts w:ascii="Constantia" w:hAnsi="Constantia"/>
+          <w:b/>
+          <w:bCs/>
+          <w:sz w:val="28"/>
+          <w:szCs w:val="28"/>
+        </w:rPr>
+        <w:t>:</w:t>
+      </w:r>
+    </w:p>
+    <w:p>
+      <w:pPr>
+        <w:jc w:val="both"/>
+        <w:rPr>
+          <w:rFonts w:ascii="Constantia" w:hAnsi="Constantia"/>
+          <w:sz w:val="28"/>
+          <w:szCs w:val="28"/>
+        </w:rPr>
+      </w:pPr>
+    </w:p>
+    <w:p>
+      <w:pPr>
+        <w:jc w:val="both"/>
+        <w:rPr>
+          <w:rFonts w:ascii="Constantia" w:hAnsi="Constantia"/>
+          <w:sz w:val="28"/>
+          <w:szCs w:val="28"/>
+        </w:rPr>
+      </w:pPr>
+      <w:r>
+        <w:rPr>
+          <w:rFonts w:ascii="Constantia" w:hAnsi="Constantia"/>
+          <w:sz w:val="28"/>
+          <w:szCs w:val="28"/>
+        </w:rPr>
+        <w:t>Te grupy zawierają po jednym państwie, więc zostały przez nas przeanalizowane jako jedna grupa państw, które nigdzie nie pasowały.</w:t>
+      </w:r>
+    </w:p>
+    <w:p>
+      <w:pPr>
+        <w:jc w:val="both"/>
+        <w:rPr>
+          <w:rFonts w:ascii="Constantia" w:hAnsi="Constantia"/>
+          <w:sz w:val="28"/>
+          <w:szCs w:val="28"/>
+        </w:rPr>
+      </w:pPr>
+      <w:r>
+        <w:rPr>
+          <w:rFonts w:ascii="Constantia" w:hAnsi="Constantia"/>
+          <w:sz w:val="28"/>
+          <w:szCs w:val="28"/>
+        </w:rPr>
+        <w:t xml:space="preserve">W </w:t>
+      </w:r>
+      <w:r>
+        <w:rPr>
+          <w:rFonts w:ascii="Constantia" w:hAnsi="Constantia"/>
+          <w:sz w:val="28"/>
+          <w:szCs w:val="28"/>
+        </w:rPr>
+        <w:t>tych grupach</w:t>
+      </w:r>
+      <w:r>
+        <w:rPr>
+          <w:rFonts w:ascii="Constantia" w:hAnsi="Constantia"/>
+          <w:sz w:val="28"/>
+          <w:szCs w:val="28"/>
+        </w:rPr>
+        <w:t xml:space="preserve"> żadne atrybuty</w:t>
+      </w:r>
+      <w:r>
+        <w:rPr>
+          <w:rFonts w:ascii="Constantia" w:hAnsi="Constantia"/>
+          <w:sz w:val="28"/>
+          <w:szCs w:val="28"/>
+        </w:rPr>
+        <w:t xml:space="preserve"> </w:t>
+      </w:r>
+      <w:r>
+        <w:rPr>
+          <w:rFonts w:ascii="Constantia" w:hAnsi="Constantia"/>
+          <w:sz w:val="28"/>
+          <w:szCs w:val="28"/>
+        </w:rPr>
+        <w:t>nie wyróżniają się pod względem wartości</w:t>
+      </w:r>
+      <w:r>
+        <w:rPr>
+          <w:rFonts w:ascii="Constantia" w:hAnsi="Constantia"/>
+          <w:sz w:val="28"/>
+          <w:szCs w:val="28"/>
+        </w:rPr>
+        <w:t xml:space="preserve"> (najprawdopodobniej z powodu tego, że są to państwa których flagi nie pasowały do żadnej innej grupy).</w:t>
+      </w:r>
+    </w:p>
+    <w:p>
+      <w:pPr>
+        <w:jc w:val="both"/>
+        <w:rPr>
+          <w:rFonts w:ascii="Constantia" w:hAnsi="Constantia"/>
+          <w:sz w:val="28"/>
+          <w:szCs w:val="28"/>
+        </w:rPr>
+      </w:pPr>
     </w:p>
     <w:p>
       <w:pPr>
@@ -2641,8 +4787,8 @@
       </w:pPr>
     </w:p>
     <w:sectPr>
-      <w:headerReference w:type="default" r:id="rId28"/>
-      <w:footerReference w:type="default" r:id="rId29"/>
+      <w:headerReference w:type="default" r:id="rId32"/>
+      <w:footerReference w:type="default" r:id="rId33"/>
       <w:pgSz w:w="11906" w:h="16838"/>
       <w:pgMar w:top="1417" w:right="1417" w:bottom="1417" w:left="1417" w:header="708" w:footer="708" w:gutter="0"/>
       <w:cols w:space="708"/>
@@ -2823,6 +4969,119 @@
 <file path=word/numbering.xml><?xml version="1.0" encoding="utf-8"?>
 <w:numbering xmlns:wpc="http://schemas.microsoft.com/office/word/2010/wordprocessingCanvas" xmlns:cx="http://schemas.microsoft.com/office/drawing/2014/chartex" xmlns:cx1="http://schemas.microsoft.com/office/drawing/2015/9/8/chartex" xmlns:cx2="http://schemas.microsoft.com/office/drawing/2015/10/21/chartex" xmlns:cx3="http://schemas.microsoft.com/office/drawing/2016/5/9/chartex" xmlns:cx4="http://schemas.microsoft.com/office/drawing/2016/5/10/chartex" xmlns:cx5="http://schemas.microsoft.com/office/drawing/2016/5/11/chartex" xmlns:cx6="http://schemas.microsoft.com/office/drawing/2016/5/12/chartex" xmlns:cx7="http://schemas.microsoft.com/office/drawing/2016/5/13/chartex" xmlns:cx8="http://schemas.microsoft.com/office/drawing/2016/5/14/chartex" xmlns:mc="http://schemas.openxmlformats.org/markup-compatibility/2006" xmlns:aink="http://schemas.microsoft.com/office/drawing/2016/ink" xmlns:am3d="http://schemas.microsoft.com/office/drawing/2017/model3d" xmlns:o="urn:schemas-microsoft-com:office:office" xmlns:r="http://schemas.openxmlformats.org/officeDocument/2006/relationships" xmlns:m="http://schemas.openxmlformats.org/officeDocument/2006/math" xmlns:v="urn:schemas-microsoft-com:vml" xmlns:wp14="http://schemas.microsoft.com/office/word/2010/wordprocessingDrawing" xmlns:wp="http://schemas.openxmlformats.org/drawingml/2006/wordprocessingDrawing" xmlns:w10="urn:schemas-microsoft-com:office:word" xmlns:w="http://schemas.openxmlformats.org/wordprocessingml/2006/main" xmlns:w14="http://schemas.microsoft.com/office/word/2010/wordml" xmlns:w15="http://schemas.microsoft.com/office/word/2012/wordml" xmlns:w16cex="http://schemas.microsoft.com/office/word/2018/wordml/cex" xmlns:w16cid="http://schemas.microsoft.com/office/word/2016/wordml/cid" xmlns:w16="http://schemas.microsoft.com/office/word/2018/wordml" xmlns:w16se="http://schemas.microsoft.com/office/word/2015/wordml/symex" xmlns:wpg="http://schemas.microsoft.com/office/word/2010/wordprocessingGroup" xmlns:wpi="http://schemas.microsoft.com/office/word/2010/wordprocessingInk" xmlns:wne="http://schemas.microsoft.com/office/word/2006/wordml" xmlns:wps="http://schemas.microsoft.com/office/word/2010/wordprocessingShape" mc:Ignorable="w14 w15 w16se w16cid w16 w16cex wp14">
   <w:abstractNum w:abstractNumId="0" w15:restartNumberingAfterBreak="0">
+    <w:nsid w:val="05F77CD6"/>
+    <w:multiLevelType w:val="hybridMultilevel"/>
+    <w:tmpl w:val="F9500A9C"/>
+    <w:lvl w:ilvl="0" w:tplc="04150001">
+      <w:start w:val="1"/>
+      <w:numFmt w:val="bullet"/>
+      <w:lvlText w:val=""/>
+      <w:lvlJc w:val="left"/>
+      <w:pPr>
+        <w:ind w:left="1080" w:hanging="360"/>
+      </w:pPr>
+      <w:rPr>
+        <w:rFonts w:ascii="Symbol" w:hAnsi="Symbol" w:hint="default"/>
+      </w:rPr>
+    </w:lvl>
+    <w:lvl w:ilvl="1" w:tplc="04150003" w:tentative="1">
+      <w:start w:val="1"/>
+      <w:numFmt w:val="bullet"/>
+      <w:lvlText w:val="o"/>
+      <w:lvlJc w:val="left"/>
+      <w:pPr>
+        <w:ind w:left="1800" w:hanging="360"/>
+      </w:pPr>
+      <w:rPr>
+        <w:rFonts w:ascii="Courier New" w:hAnsi="Courier New" w:cs="Courier New" w:hint="default"/>
+      </w:rPr>
+    </w:lvl>
+    <w:lvl w:ilvl="2" w:tplc="04150005" w:tentative="1">
+      <w:start w:val="1"/>
+      <w:numFmt w:val="bullet"/>
+      <w:lvlText w:val=""/>
+      <w:lvlJc w:val="left"/>
+      <w:pPr>
+        <w:ind w:left="2520" w:hanging="360"/>
+      </w:pPr>
+      <w:rPr>
+        <w:rFonts w:ascii="Wingdings" w:hAnsi="Wingdings" w:hint="default"/>
+      </w:rPr>
+    </w:lvl>
+    <w:lvl w:ilvl="3" w:tplc="04150001" w:tentative="1">
+      <w:start w:val="1"/>
+      <w:numFmt w:val="bullet"/>
+      <w:lvlText w:val=""/>
+      <w:lvlJc w:val="left"/>
+      <w:pPr>
+        <w:ind w:left="3240" w:hanging="360"/>
+      </w:pPr>
+      <w:rPr>
+        <w:rFonts w:ascii="Symbol" w:hAnsi="Symbol" w:hint="default"/>
+      </w:rPr>
+    </w:lvl>
+    <w:lvl w:ilvl="4" w:tplc="04150003" w:tentative="1">
+      <w:start w:val="1"/>
+      <w:numFmt w:val="bullet"/>
+      <w:lvlText w:val="o"/>
+      <w:lvlJc w:val="left"/>
+      <w:pPr>
+        <w:ind w:left="3960" w:hanging="360"/>
+      </w:pPr>
+      <w:rPr>
+        <w:rFonts w:ascii="Courier New" w:hAnsi="Courier New" w:cs="Courier New" w:hint="default"/>
+      </w:rPr>
+    </w:lvl>
+    <w:lvl w:ilvl="5" w:tplc="04150005" w:tentative="1">
+      <w:start w:val="1"/>
+      <w:numFmt w:val="bullet"/>
+      <w:lvlText w:val=""/>
+      <w:lvlJc w:val="left"/>
+      <w:pPr>
+        <w:ind w:left="4680" w:hanging="360"/>
+      </w:pPr>
+      <w:rPr>
+        <w:rFonts w:ascii="Wingdings" w:hAnsi="Wingdings" w:hint="default"/>
+      </w:rPr>
+    </w:lvl>
+    <w:lvl w:ilvl="6" w:tplc="04150001" w:tentative="1">
+      <w:start w:val="1"/>
+      <w:numFmt w:val="bullet"/>
+      <w:lvlText w:val=""/>
+      <w:lvlJc w:val="left"/>
+      <w:pPr>
+        <w:ind w:left="5400" w:hanging="360"/>
+      </w:pPr>
+      <w:rPr>
+        <w:rFonts w:ascii="Symbol" w:hAnsi="Symbol" w:hint="default"/>
+      </w:rPr>
+    </w:lvl>
+    <w:lvl w:ilvl="7" w:tplc="04150003" w:tentative="1">
+      <w:start w:val="1"/>
+      <w:numFmt w:val="bullet"/>
+      <w:lvlText w:val="o"/>
+      <w:lvlJc w:val="left"/>
+      <w:pPr>
+        <w:ind w:left="6120" w:hanging="360"/>
+      </w:pPr>
+      <w:rPr>
+        <w:rFonts w:ascii="Courier New" w:hAnsi="Courier New" w:cs="Courier New" w:hint="default"/>
+      </w:rPr>
+    </w:lvl>
+    <w:lvl w:ilvl="8" w:tplc="04150005" w:tentative="1">
+      <w:start w:val="1"/>
+      <w:numFmt w:val="bullet"/>
+      <w:lvlText w:val=""/>
+      <w:lvlJc w:val="left"/>
+      <w:pPr>
+        <w:ind w:left="6840" w:hanging="360"/>
+      </w:pPr>
+      <w:rPr>
+        <w:rFonts w:ascii="Wingdings" w:hAnsi="Wingdings" w:hint="default"/>
+      </w:rPr>
+    </w:lvl>
+  </w:abstractNum>
+  <w:abstractNum w:abstractNumId="1" w15:restartNumberingAfterBreak="0">
     <w:nsid w:val="17E029DF"/>
     <w:multiLevelType w:val="hybridMultilevel"/>
     <w:tmpl w:val="F4226E0A"/>
@@ -2935,7 +5194,7 @@
       </w:rPr>
     </w:lvl>
   </w:abstractNum>
-  <w:abstractNum w:abstractNumId="1" w15:restartNumberingAfterBreak="0">
+  <w:abstractNum w:abstractNumId="2" w15:restartNumberingAfterBreak="0">
     <w:nsid w:val="37EA407E"/>
     <w:multiLevelType w:val="multilevel"/>
     <w:tmpl w:val="C0A4E3EE"/>
@@ -3053,7 +5312,572 @@
       </w:rPr>
     </w:lvl>
   </w:abstractNum>
-  <w:abstractNum w:abstractNumId="2" w15:restartNumberingAfterBreak="0">
+  <w:abstractNum w:abstractNumId="3" w15:restartNumberingAfterBreak="0">
+    <w:nsid w:val="3AB337CB"/>
+    <w:multiLevelType w:val="hybridMultilevel"/>
+    <w:tmpl w:val="677EEBEC"/>
+    <w:lvl w:ilvl="0" w:tplc="04150001">
+      <w:start w:val="1"/>
+      <w:numFmt w:val="bullet"/>
+      <w:lvlText w:val=""/>
+      <w:lvlJc w:val="left"/>
+      <w:pPr>
+        <w:ind w:left="795" w:hanging="360"/>
+      </w:pPr>
+      <w:rPr>
+        <w:rFonts w:ascii="Symbol" w:hAnsi="Symbol" w:hint="default"/>
+      </w:rPr>
+    </w:lvl>
+    <w:lvl w:ilvl="1" w:tplc="04150003" w:tentative="1">
+      <w:start w:val="1"/>
+      <w:numFmt w:val="bullet"/>
+      <w:lvlText w:val="o"/>
+      <w:lvlJc w:val="left"/>
+      <w:pPr>
+        <w:ind w:left="1515" w:hanging="360"/>
+      </w:pPr>
+      <w:rPr>
+        <w:rFonts w:ascii="Courier New" w:hAnsi="Courier New" w:cs="Courier New" w:hint="default"/>
+      </w:rPr>
+    </w:lvl>
+    <w:lvl w:ilvl="2" w:tplc="04150005" w:tentative="1">
+      <w:start w:val="1"/>
+      <w:numFmt w:val="bullet"/>
+      <w:lvlText w:val=""/>
+      <w:lvlJc w:val="left"/>
+      <w:pPr>
+        <w:ind w:left="2235" w:hanging="360"/>
+      </w:pPr>
+      <w:rPr>
+        <w:rFonts w:ascii="Wingdings" w:hAnsi="Wingdings" w:hint="default"/>
+      </w:rPr>
+    </w:lvl>
+    <w:lvl w:ilvl="3" w:tplc="04150001" w:tentative="1">
+      <w:start w:val="1"/>
+      <w:numFmt w:val="bullet"/>
+      <w:lvlText w:val=""/>
+      <w:lvlJc w:val="left"/>
+      <w:pPr>
+        <w:ind w:left="2955" w:hanging="360"/>
+      </w:pPr>
+      <w:rPr>
+        <w:rFonts w:ascii="Symbol" w:hAnsi="Symbol" w:hint="default"/>
+      </w:rPr>
+    </w:lvl>
+    <w:lvl w:ilvl="4" w:tplc="04150003" w:tentative="1">
+      <w:start w:val="1"/>
+      <w:numFmt w:val="bullet"/>
+      <w:lvlText w:val="o"/>
+      <w:lvlJc w:val="left"/>
+      <w:pPr>
+        <w:ind w:left="3675" w:hanging="360"/>
+      </w:pPr>
+      <w:rPr>
+        <w:rFonts w:ascii="Courier New" w:hAnsi="Courier New" w:cs="Courier New" w:hint="default"/>
+      </w:rPr>
+    </w:lvl>
+    <w:lvl w:ilvl="5" w:tplc="04150005" w:tentative="1">
+      <w:start w:val="1"/>
+      <w:numFmt w:val="bullet"/>
+      <w:lvlText w:val=""/>
+      <w:lvlJc w:val="left"/>
+      <w:pPr>
+        <w:ind w:left="4395" w:hanging="360"/>
+      </w:pPr>
+      <w:rPr>
+        <w:rFonts w:ascii="Wingdings" w:hAnsi="Wingdings" w:hint="default"/>
+      </w:rPr>
+    </w:lvl>
+    <w:lvl w:ilvl="6" w:tplc="04150001" w:tentative="1">
+      <w:start w:val="1"/>
+      <w:numFmt w:val="bullet"/>
+      <w:lvlText w:val=""/>
+      <w:lvlJc w:val="left"/>
+      <w:pPr>
+        <w:ind w:left="5115" w:hanging="360"/>
+      </w:pPr>
+      <w:rPr>
+        <w:rFonts w:ascii="Symbol" w:hAnsi="Symbol" w:hint="default"/>
+      </w:rPr>
+    </w:lvl>
+    <w:lvl w:ilvl="7" w:tplc="04150003" w:tentative="1">
+      <w:start w:val="1"/>
+      <w:numFmt w:val="bullet"/>
+      <w:lvlText w:val="o"/>
+      <w:lvlJc w:val="left"/>
+      <w:pPr>
+        <w:ind w:left="5835" w:hanging="360"/>
+      </w:pPr>
+      <w:rPr>
+        <w:rFonts w:ascii="Courier New" w:hAnsi="Courier New" w:cs="Courier New" w:hint="default"/>
+      </w:rPr>
+    </w:lvl>
+    <w:lvl w:ilvl="8" w:tplc="04150005" w:tentative="1">
+      <w:start w:val="1"/>
+      <w:numFmt w:val="bullet"/>
+      <w:lvlText w:val=""/>
+      <w:lvlJc w:val="left"/>
+      <w:pPr>
+        <w:ind w:left="6555" w:hanging="360"/>
+      </w:pPr>
+      <w:rPr>
+        <w:rFonts w:ascii="Wingdings" w:hAnsi="Wingdings" w:hint="default"/>
+      </w:rPr>
+    </w:lvl>
+  </w:abstractNum>
+  <w:abstractNum w:abstractNumId="4" w15:restartNumberingAfterBreak="0">
+    <w:nsid w:val="42241F90"/>
+    <w:multiLevelType w:val="hybridMultilevel"/>
+    <w:tmpl w:val="2A9E6E92"/>
+    <w:lvl w:ilvl="0" w:tplc="04150001">
+      <w:start w:val="1"/>
+      <w:numFmt w:val="bullet"/>
+      <w:lvlText w:val=""/>
+      <w:lvlJc w:val="left"/>
+      <w:pPr>
+        <w:ind w:left="720" w:hanging="360"/>
+      </w:pPr>
+      <w:rPr>
+        <w:rFonts w:ascii="Symbol" w:hAnsi="Symbol" w:hint="default"/>
+      </w:rPr>
+    </w:lvl>
+    <w:lvl w:ilvl="1" w:tplc="04150003" w:tentative="1">
+      <w:start w:val="1"/>
+      <w:numFmt w:val="bullet"/>
+      <w:lvlText w:val="o"/>
+      <w:lvlJc w:val="left"/>
+      <w:pPr>
+        <w:ind w:left="1440" w:hanging="360"/>
+      </w:pPr>
+      <w:rPr>
+        <w:rFonts w:ascii="Courier New" w:hAnsi="Courier New" w:cs="Courier New" w:hint="default"/>
+      </w:rPr>
+    </w:lvl>
+    <w:lvl w:ilvl="2" w:tplc="04150005" w:tentative="1">
+      <w:start w:val="1"/>
+      <w:numFmt w:val="bullet"/>
+      <w:lvlText w:val=""/>
+      <w:lvlJc w:val="left"/>
+      <w:pPr>
+        <w:ind w:left="2160" w:hanging="360"/>
+      </w:pPr>
+      <w:rPr>
+        <w:rFonts w:ascii="Wingdings" w:hAnsi="Wingdings" w:hint="default"/>
+      </w:rPr>
+    </w:lvl>
+    <w:lvl w:ilvl="3" w:tplc="04150001" w:tentative="1">
+      <w:start w:val="1"/>
+      <w:numFmt w:val="bullet"/>
+      <w:lvlText w:val=""/>
+      <w:lvlJc w:val="left"/>
+      <w:pPr>
+        <w:ind w:left="2880" w:hanging="360"/>
+      </w:pPr>
+      <w:rPr>
+        <w:rFonts w:ascii="Symbol" w:hAnsi="Symbol" w:hint="default"/>
+      </w:rPr>
+    </w:lvl>
+    <w:lvl w:ilvl="4" w:tplc="04150003" w:tentative="1">
+      <w:start w:val="1"/>
+      <w:numFmt w:val="bullet"/>
+      <w:lvlText w:val="o"/>
+      <w:lvlJc w:val="left"/>
+      <w:pPr>
+        <w:ind w:left="3600" w:hanging="360"/>
+      </w:pPr>
+      <w:rPr>
+        <w:rFonts w:ascii="Courier New" w:hAnsi="Courier New" w:cs="Courier New" w:hint="default"/>
+      </w:rPr>
+    </w:lvl>
+    <w:lvl w:ilvl="5" w:tplc="04150005" w:tentative="1">
+      <w:start w:val="1"/>
+      <w:numFmt w:val="bullet"/>
+      <w:lvlText w:val=""/>
+      <w:lvlJc w:val="left"/>
+      <w:pPr>
+        <w:ind w:left="4320" w:hanging="360"/>
+      </w:pPr>
+      <w:rPr>
+        <w:rFonts w:ascii="Wingdings" w:hAnsi="Wingdings" w:hint="default"/>
+      </w:rPr>
+    </w:lvl>
+    <w:lvl w:ilvl="6" w:tplc="04150001" w:tentative="1">
+      <w:start w:val="1"/>
+      <w:numFmt w:val="bullet"/>
+      <w:lvlText w:val=""/>
+      <w:lvlJc w:val="left"/>
+      <w:pPr>
+        <w:ind w:left="5040" w:hanging="360"/>
+      </w:pPr>
+      <w:rPr>
+        <w:rFonts w:ascii="Symbol" w:hAnsi="Symbol" w:hint="default"/>
+      </w:rPr>
+    </w:lvl>
+    <w:lvl w:ilvl="7" w:tplc="04150003" w:tentative="1">
+      <w:start w:val="1"/>
+      <w:numFmt w:val="bullet"/>
+      <w:lvlText w:val="o"/>
+      <w:lvlJc w:val="left"/>
+      <w:pPr>
+        <w:ind w:left="5760" w:hanging="360"/>
+      </w:pPr>
+      <w:rPr>
+        <w:rFonts w:ascii="Courier New" w:hAnsi="Courier New" w:cs="Courier New" w:hint="default"/>
+      </w:rPr>
+    </w:lvl>
+    <w:lvl w:ilvl="8" w:tplc="04150005" w:tentative="1">
+      <w:start w:val="1"/>
+      <w:numFmt w:val="bullet"/>
+      <w:lvlText w:val=""/>
+      <w:lvlJc w:val="left"/>
+      <w:pPr>
+        <w:ind w:left="6480" w:hanging="360"/>
+      </w:pPr>
+      <w:rPr>
+        <w:rFonts w:ascii="Wingdings" w:hAnsi="Wingdings" w:hint="default"/>
+      </w:rPr>
+    </w:lvl>
+  </w:abstractNum>
+  <w:abstractNum w:abstractNumId="5" w15:restartNumberingAfterBreak="0">
+    <w:nsid w:val="45576830"/>
+    <w:multiLevelType w:val="hybridMultilevel"/>
+    <w:tmpl w:val="95DA5D72"/>
+    <w:lvl w:ilvl="0" w:tplc="04150001">
+      <w:start w:val="1"/>
+      <w:numFmt w:val="bullet"/>
+      <w:lvlText w:val=""/>
+      <w:lvlJc w:val="left"/>
+      <w:pPr>
+        <w:ind w:left="720" w:hanging="360"/>
+      </w:pPr>
+      <w:rPr>
+        <w:rFonts w:ascii="Symbol" w:hAnsi="Symbol" w:hint="default"/>
+      </w:rPr>
+    </w:lvl>
+    <w:lvl w:ilvl="1" w:tplc="04150003" w:tentative="1">
+      <w:start w:val="1"/>
+      <w:numFmt w:val="bullet"/>
+      <w:lvlText w:val="o"/>
+      <w:lvlJc w:val="left"/>
+      <w:pPr>
+        <w:ind w:left="1440" w:hanging="360"/>
+      </w:pPr>
+      <w:rPr>
+        <w:rFonts w:ascii="Courier New" w:hAnsi="Courier New" w:cs="Courier New" w:hint="default"/>
+      </w:rPr>
+    </w:lvl>
+    <w:lvl w:ilvl="2" w:tplc="04150005" w:tentative="1">
+      <w:start w:val="1"/>
+      <w:numFmt w:val="bullet"/>
+      <w:lvlText w:val=""/>
+      <w:lvlJc w:val="left"/>
+      <w:pPr>
+        <w:ind w:left="2160" w:hanging="360"/>
+      </w:pPr>
+      <w:rPr>
+        <w:rFonts w:ascii="Wingdings" w:hAnsi="Wingdings" w:hint="default"/>
+      </w:rPr>
+    </w:lvl>
+    <w:lvl w:ilvl="3" w:tplc="04150001" w:tentative="1">
+      <w:start w:val="1"/>
+      <w:numFmt w:val="bullet"/>
+      <w:lvlText w:val=""/>
+      <w:lvlJc w:val="left"/>
+      <w:pPr>
+        <w:ind w:left="2880" w:hanging="360"/>
+      </w:pPr>
+      <w:rPr>
+        <w:rFonts w:ascii="Symbol" w:hAnsi="Symbol" w:hint="default"/>
+      </w:rPr>
+    </w:lvl>
+    <w:lvl w:ilvl="4" w:tplc="04150003" w:tentative="1">
+      <w:start w:val="1"/>
+      <w:numFmt w:val="bullet"/>
+      <w:lvlText w:val="o"/>
+      <w:lvlJc w:val="left"/>
+      <w:pPr>
+        <w:ind w:left="3600" w:hanging="360"/>
+      </w:pPr>
+      <w:rPr>
+        <w:rFonts w:ascii="Courier New" w:hAnsi="Courier New" w:cs="Courier New" w:hint="default"/>
+      </w:rPr>
+    </w:lvl>
+    <w:lvl w:ilvl="5" w:tplc="04150005" w:tentative="1">
+      <w:start w:val="1"/>
+      <w:numFmt w:val="bullet"/>
+      <w:lvlText w:val=""/>
+      <w:lvlJc w:val="left"/>
+      <w:pPr>
+        <w:ind w:left="4320" w:hanging="360"/>
+      </w:pPr>
+      <w:rPr>
+        <w:rFonts w:ascii="Wingdings" w:hAnsi="Wingdings" w:hint="default"/>
+      </w:rPr>
+    </w:lvl>
+    <w:lvl w:ilvl="6" w:tplc="04150001" w:tentative="1">
+      <w:start w:val="1"/>
+      <w:numFmt w:val="bullet"/>
+      <w:lvlText w:val=""/>
+      <w:lvlJc w:val="left"/>
+      <w:pPr>
+        <w:ind w:left="5040" w:hanging="360"/>
+      </w:pPr>
+      <w:rPr>
+        <w:rFonts w:ascii="Symbol" w:hAnsi="Symbol" w:hint="default"/>
+      </w:rPr>
+    </w:lvl>
+    <w:lvl w:ilvl="7" w:tplc="04150003" w:tentative="1">
+      <w:start w:val="1"/>
+      <w:numFmt w:val="bullet"/>
+      <w:lvlText w:val="o"/>
+      <w:lvlJc w:val="left"/>
+      <w:pPr>
+        <w:ind w:left="5760" w:hanging="360"/>
+      </w:pPr>
+      <w:rPr>
+        <w:rFonts w:ascii="Courier New" w:hAnsi="Courier New" w:cs="Courier New" w:hint="default"/>
+      </w:rPr>
+    </w:lvl>
+    <w:lvl w:ilvl="8" w:tplc="04150005" w:tentative="1">
+      <w:start w:val="1"/>
+      <w:numFmt w:val="bullet"/>
+      <w:lvlText w:val=""/>
+      <w:lvlJc w:val="left"/>
+      <w:pPr>
+        <w:ind w:left="6480" w:hanging="360"/>
+      </w:pPr>
+      <w:rPr>
+        <w:rFonts w:ascii="Wingdings" w:hAnsi="Wingdings" w:hint="default"/>
+      </w:rPr>
+    </w:lvl>
+  </w:abstractNum>
+  <w:abstractNum w:abstractNumId="6" w15:restartNumberingAfterBreak="0">
+    <w:nsid w:val="53A07A2B"/>
+    <w:multiLevelType w:val="hybridMultilevel"/>
+    <w:tmpl w:val="317EFE22"/>
+    <w:lvl w:ilvl="0" w:tplc="04150001">
+      <w:start w:val="1"/>
+      <w:numFmt w:val="bullet"/>
+      <w:lvlText w:val=""/>
+      <w:lvlJc w:val="left"/>
+      <w:pPr>
+        <w:ind w:left="720" w:hanging="360"/>
+      </w:pPr>
+      <w:rPr>
+        <w:rFonts w:ascii="Symbol" w:hAnsi="Symbol" w:hint="default"/>
+      </w:rPr>
+    </w:lvl>
+    <w:lvl w:ilvl="1" w:tplc="04150003" w:tentative="1">
+      <w:start w:val="1"/>
+      <w:numFmt w:val="bullet"/>
+      <w:lvlText w:val="o"/>
+      <w:lvlJc w:val="left"/>
+      <w:pPr>
+        <w:ind w:left="1440" w:hanging="360"/>
+      </w:pPr>
+      <w:rPr>
+        <w:rFonts w:ascii="Courier New" w:hAnsi="Courier New" w:cs="Courier New" w:hint="default"/>
+      </w:rPr>
+    </w:lvl>
+    <w:lvl w:ilvl="2" w:tplc="04150005" w:tentative="1">
+      <w:start w:val="1"/>
+      <w:numFmt w:val="bullet"/>
+      <w:lvlText w:val=""/>
+      <w:lvlJc w:val="left"/>
+      <w:pPr>
+        <w:ind w:left="2160" w:hanging="360"/>
+      </w:pPr>
+      <w:rPr>
+        <w:rFonts w:ascii="Wingdings" w:hAnsi="Wingdings" w:hint="default"/>
+      </w:rPr>
+    </w:lvl>
+    <w:lvl w:ilvl="3" w:tplc="04150001" w:tentative="1">
+      <w:start w:val="1"/>
+      <w:numFmt w:val="bullet"/>
+      <w:lvlText w:val=""/>
+      <w:lvlJc w:val="left"/>
+      <w:pPr>
+        <w:ind w:left="2880" w:hanging="360"/>
+      </w:pPr>
+      <w:rPr>
+        <w:rFonts w:ascii="Symbol" w:hAnsi="Symbol" w:hint="default"/>
+      </w:rPr>
+    </w:lvl>
+    <w:lvl w:ilvl="4" w:tplc="04150003" w:tentative="1">
+      <w:start w:val="1"/>
+      <w:numFmt w:val="bullet"/>
+      <w:lvlText w:val="o"/>
+      <w:lvlJc w:val="left"/>
+      <w:pPr>
+        <w:ind w:left="3600" w:hanging="360"/>
+      </w:pPr>
+      <w:rPr>
+        <w:rFonts w:ascii="Courier New" w:hAnsi="Courier New" w:cs="Courier New" w:hint="default"/>
+      </w:rPr>
+    </w:lvl>
+    <w:lvl w:ilvl="5" w:tplc="04150005" w:tentative="1">
+      <w:start w:val="1"/>
+      <w:numFmt w:val="bullet"/>
+      <w:lvlText w:val=""/>
+      <w:lvlJc w:val="left"/>
+      <w:pPr>
+        <w:ind w:left="4320" w:hanging="360"/>
+      </w:pPr>
+      <w:rPr>
+        <w:rFonts w:ascii="Wingdings" w:hAnsi="Wingdings" w:hint="default"/>
+      </w:rPr>
+    </w:lvl>
+    <w:lvl w:ilvl="6" w:tplc="04150001" w:tentative="1">
+      <w:start w:val="1"/>
+      <w:numFmt w:val="bullet"/>
+      <w:lvlText w:val=""/>
+      <w:lvlJc w:val="left"/>
+      <w:pPr>
+        <w:ind w:left="5040" w:hanging="360"/>
+      </w:pPr>
+      <w:rPr>
+        <w:rFonts w:ascii="Symbol" w:hAnsi="Symbol" w:hint="default"/>
+      </w:rPr>
+    </w:lvl>
+    <w:lvl w:ilvl="7" w:tplc="04150003" w:tentative="1">
+      <w:start w:val="1"/>
+      <w:numFmt w:val="bullet"/>
+      <w:lvlText w:val="o"/>
+      <w:lvlJc w:val="left"/>
+      <w:pPr>
+        <w:ind w:left="5760" w:hanging="360"/>
+      </w:pPr>
+      <w:rPr>
+        <w:rFonts w:ascii="Courier New" w:hAnsi="Courier New" w:cs="Courier New" w:hint="default"/>
+      </w:rPr>
+    </w:lvl>
+    <w:lvl w:ilvl="8" w:tplc="04150005" w:tentative="1">
+      <w:start w:val="1"/>
+      <w:numFmt w:val="bullet"/>
+      <w:lvlText w:val=""/>
+      <w:lvlJc w:val="left"/>
+      <w:pPr>
+        <w:ind w:left="6480" w:hanging="360"/>
+      </w:pPr>
+      <w:rPr>
+        <w:rFonts w:ascii="Wingdings" w:hAnsi="Wingdings" w:hint="default"/>
+      </w:rPr>
+    </w:lvl>
+  </w:abstractNum>
+  <w:abstractNum w:abstractNumId="7" w15:restartNumberingAfterBreak="0">
+    <w:nsid w:val="60F84B45"/>
+    <w:multiLevelType w:val="hybridMultilevel"/>
+    <w:tmpl w:val="A8D0CE38"/>
+    <w:lvl w:ilvl="0" w:tplc="04150001">
+      <w:start w:val="1"/>
+      <w:numFmt w:val="bullet"/>
+      <w:lvlText w:val=""/>
+      <w:lvlJc w:val="left"/>
+      <w:pPr>
+        <w:ind w:left="720" w:hanging="360"/>
+      </w:pPr>
+      <w:rPr>
+        <w:rFonts w:ascii="Symbol" w:hAnsi="Symbol" w:hint="default"/>
+      </w:rPr>
+    </w:lvl>
+    <w:lvl w:ilvl="1" w:tplc="04150003" w:tentative="1">
+      <w:start w:val="1"/>
+      <w:numFmt w:val="bullet"/>
+      <w:lvlText w:val="o"/>
+      <w:lvlJc w:val="left"/>
+      <w:pPr>
+        <w:ind w:left="1440" w:hanging="360"/>
+      </w:pPr>
+      <w:rPr>
+        <w:rFonts w:ascii="Courier New" w:hAnsi="Courier New" w:cs="Courier New" w:hint="default"/>
+      </w:rPr>
+    </w:lvl>
+    <w:lvl w:ilvl="2" w:tplc="04150005" w:tentative="1">
+      <w:start w:val="1"/>
+      <w:numFmt w:val="bullet"/>
+      <w:lvlText w:val=""/>
+      <w:lvlJc w:val="left"/>
+      <w:pPr>
+        <w:ind w:left="2160" w:hanging="360"/>
+      </w:pPr>
+      <w:rPr>
+        <w:rFonts w:ascii="Wingdings" w:hAnsi="Wingdings" w:hint="default"/>
+      </w:rPr>
+    </w:lvl>
+    <w:lvl w:ilvl="3" w:tplc="04150001" w:tentative="1">
+      <w:start w:val="1"/>
+      <w:numFmt w:val="bullet"/>
+      <w:lvlText w:val=""/>
+      <w:lvlJc w:val="left"/>
+      <w:pPr>
+        <w:ind w:left="2880" w:hanging="360"/>
+      </w:pPr>
+      <w:rPr>
+        <w:rFonts w:ascii="Symbol" w:hAnsi="Symbol" w:hint="default"/>
+      </w:rPr>
+    </w:lvl>
+    <w:lvl w:ilvl="4" w:tplc="04150003" w:tentative="1">
+      <w:start w:val="1"/>
+      <w:numFmt w:val="bullet"/>
+      <w:lvlText w:val="o"/>
+      <w:lvlJc w:val="left"/>
+      <w:pPr>
+        <w:ind w:left="3600" w:hanging="360"/>
+      </w:pPr>
+      <w:rPr>
+        <w:rFonts w:ascii="Courier New" w:hAnsi="Courier New" w:cs="Courier New" w:hint="default"/>
+      </w:rPr>
+    </w:lvl>
+    <w:lvl w:ilvl="5" w:tplc="04150005" w:tentative="1">
+      <w:start w:val="1"/>
+      <w:numFmt w:val="bullet"/>
+      <w:lvlText w:val=""/>
+      <w:lvlJc w:val="left"/>
+      <w:pPr>
+        <w:ind w:left="4320" w:hanging="360"/>
+      </w:pPr>
+      <w:rPr>
+        <w:rFonts w:ascii="Wingdings" w:hAnsi="Wingdings" w:hint="default"/>
+      </w:rPr>
+    </w:lvl>
+    <w:lvl w:ilvl="6" w:tplc="04150001" w:tentative="1">
+      <w:start w:val="1"/>
+      <w:numFmt w:val="bullet"/>
+      <w:lvlText w:val=""/>
+      <w:lvlJc w:val="left"/>
+      <w:pPr>
+        <w:ind w:left="5040" w:hanging="360"/>
+      </w:pPr>
+      <w:rPr>
+        <w:rFonts w:ascii="Symbol" w:hAnsi="Symbol" w:hint="default"/>
+      </w:rPr>
+    </w:lvl>
+    <w:lvl w:ilvl="7" w:tplc="04150003" w:tentative="1">
+      <w:start w:val="1"/>
+      <w:numFmt w:val="bullet"/>
+      <w:lvlText w:val="o"/>
+      <w:lvlJc w:val="left"/>
+      <w:pPr>
+        <w:ind w:left="5760" w:hanging="360"/>
+      </w:pPr>
+      <w:rPr>
+        <w:rFonts w:ascii="Courier New" w:hAnsi="Courier New" w:cs="Courier New" w:hint="default"/>
+      </w:rPr>
+    </w:lvl>
+    <w:lvl w:ilvl="8" w:tplc="04150005" w:tentative="1">
+      <w:start w:val="1"/>
+      <w:numFmt w:val="bullet"/>
+      <w:lvlText w:val=""/>
+      <w:lvlJc w:val="left"/>
+      <w:pPr>
+        <w:ind w:left="6480" w:hanging="360"/>
+      </w:pPr>
+      <w:rPr>
+        <w:rFonts w:ascii="Wingdings" w:hAnsi="Wingdings" w:hint="default"/>
+      </w:rPr>
+    </w:lvl>
+  </w:abstractNum>
+  <w:abstractNum w:abstractNumId="8" w15:restartNumberingAfterBreak="0">
     <w:nsid w:val="69216C97"/>
     <w:multiLevelType w:val="hybridMultilevel"/>
     <w:tmpl w:val="7608959E"/>
@@ -3166,7 +5990,7 @@
       </w:rPr>
     </w:lvl>
   </w:abstractNum>
-  <w:abstractNum w:abstractNumId="3" w15:restartNumberingAfterBreak="0">
+  <w:abstractNum w:abstractNumId="9" w15:restartNumberingAfterBreak="0">
     <w:nsid w:val="699847BD"/>
     <w:multiLevelType w:val="hybridMultilevel"/>
     <w:tmpl w:val="C108024E"/>
@@ -3280,16 +6104,34 @@
     </w:lvl>
   </w:abstractNum>
   <w:num w:numId="1">
+    <w:abstractNumId w:val="2"/>
+  </w:num>
+  <w:num w:numId="2">
+    <w:abstractNumId w:val="8"/>
+  </w:num>
+  <w:num w:numId="3">
     <w:abstractNumId w:val="1"/>
   </w:num>
-  <w:num w:numId="2">
-    <w:abstractNumId w:val="2"/>
+  <w:num w:numId="4">
+    <w:abstractNumId w:val="9"/>
   </w:num>
-  <w:num w:numId="3">
+  <w:num w:numId="5">
+    <w:abstractNumId w:val="3"/>
+  </w:num>
+  <w:num w:numId="6">
+    <w:abstractNumId w:val="7"/>
+  </w:num>
+  <w:num w:numId="7">
+    <w:abstractNumId w:val="5"/>
+  </w:num>
+  <w:num w:numId="8">
     <w:abstractNumId w:val="0"/>
   </w:num>
-  <w:num w:numId="4">
-    <w:abstractNumId w:val="3"/>
+  <w:num w:numId="9">
+    <w:abstractNumId w:val="4"/>
+  </w:num>
+  <w:num w:numId="10">
+    <w:abstractNumId w:val="6"/>
   </w:num>
 </w:numbering>
 </file>

</xml_diff>

<commit_message>
small revision of report
</commit_message>
<xml_diff>
--- a/PRiAD sprawko.docx
+++ b/PRiAD sprawko.docx
@@ -15,6 +15,8 @@
           <w:shd w:val="clear" w:color="auto" w:fill="FFFFFF"/>
         </w:rPr>
       </w:pPr>
+      <w:bookmarkStart w:id="0" w:name="_Hlk62991158"/>
+      <w:bookmarkEnd w:id="0"/>
       <w:r>
         <w:rPr>
           <w:rFonts w:ascii="Constantia" w:hAnsi="Constantia" w:cs="Dubai"/>
@@ -335,7 +337,15 @@
           <w:sz w:val="28"/>
           <w:szCs w:val="28"/>
         </w:rPr>
-        <w:t xml:space="preserve"> Dodane zostały nazwy kolumn, ale też ujednoliciliśmy typ danych w całej ramce, tzn. zamieniliśmy kolory</w:t>
+        <w:t xml:space="preserve"> Dodane zostały nazwy kolumn, ale też ujednoliciliśmy typ danych w całej ramce, tzn. zamieniliśmy </w:t>
+      </w:r>
+      <w:r>
+        <w:rPr>
+          <w:rFonts w:ascii="Constantia" w:hAnsi="Constantia" w:cs="Dubai"/>
+          <w:sz w:val="28"/>
+          <w:szCs w:val="28"/>
+        </w:rPr>
+        <w:t>wartości atrybutów kategorycznych</w:t>
       </w:r>
       <w:r>
         <w:rPr>
@@ -407,14 +417,27 @@
       <w:r>
         <w:t xml:space="preserve">Zrzut </w:t>
       </w:r>
-      <w:fldSimple w:instr=" SEQ Zrzut \* ARABIC ">
-        <w:r>
-          <w:rPr>
-            <w:noProof/>
-          </w:rPr>
-          <w:t>1</w:t>
-        </w:r>
-      </w:fldSimple>
+      <w:r>
+        <w:fldChar w:fldCharType="begin"/>
+      </w:r>
+      <w:r>
+        <w:instrText xml:space="preserve"> SEQ Zrzut \* ARABIC </w:instrText>
+      </w:r>
+      <w:r>
+        <w:fldChar w:fldCharType="separate"/>
+      </w:r>
+      <w:r>
+        <w:rPr>
+          <w:noProof/>
+        </w:rPr>
+        <w:t>1</w:t>
+      </w:r>
+      <w:r>
+        <w:rPr>
+          <w:noProof/>
+        </w:rPr>
+        <w:fldChar w:fldCharType="end"/>
+      </w:r>
       <w:r>
         <w:t xml:space="preserve"> Ramka danych zawierający zbiór z pliku</w:t>
       </w:r>
@@ -434,41 +457,39 @@
           <w:sz w:val="28"/>
           <w:szCs w:val="28"/>
         </w:rPr>
-        <w:t xml:space="preserve">Następnym krokiem było </w:t>
-      </w:r>
-      <w:proofErr w:type="gramStart"/>
-      <w:r>
-        <w:rPr>
-          <w:rFonts w:ascii="Constantia" w:hAnsi="Constantia" w:cs="Calibri"/>
-          <w:sz w:val="28"/>
-          <w:szCs w:val="28"/>
-        </w:rPr>
-        <w:t>sprawdzenie</w:t>
-      </w:r>
-      <w:r>
-        <w:rPr>
-          <w:rFonts w:ascii="Constantia" w:hAnsi="Constantia" w:cs="Calibri"/>
-          <w:sz w:val="28"/>
-          <w:szCs w:val="28"/>
-        </w:rPr>
-        <w:t>,</w:t>
-      </w:r>
-      <w:proofErr w:type="gramEnd"/>
-      <w:r>
-        <w:rPr>
-          <w:rFonts w:ascii="Constantia" w:hAnsi="Constantia" w:cs="Calibri"/>
-          <w:sz w:val="28"/>
-          <w:szCs w:val="28"/>
-        </w:rPr>
-        <w:t xml:space="preserve"> czy dane posiadają jakieś braki.</w:t>
-      </w:r>
-      <w:r>
-        <w:rPr>
-          <w:rFonts w:ascii="Constantia" w:hAnsi="Constantia" w:cs="Calibri"/>
-          <w:sz w:val="28"/>
-          <w:szCs w:val="28"/>
-        </w:rPr>
-        <w:t xml:space="preserve"> Wnioskiem z prostego testu było, że zbiór jest pełny.</w:t>
+        <w:t>Następnym krokiem było sprawdzenie</w:t>
+      </w:r>
+      <w:r>
+        <w:rPr>
+          <w:rFonts w:ascii="Constantia" w:hAnsi="Constantia" w:cs="Calibri"/>
+          <w:sz w:val="28"/>
+          <w:szCs w:val="28"/>
+        </w:rPr>
+        <w:t>, czy dane posiadają jakieś braki.</w:t>
+      </w:r>
+      <w:r>
+        <w:rPr>
+          <w:rFonts w:ascii="Constantia" w:hAnsi="Constantia" w:cs="Calibri"/>
+          <w:sz w:val="28"/>
+          <w:szCs w:val="28"/>
+        </w:rPr>
+        <w:t xml:space="preserve"> Wnioskiem z </w:t>
+      </w:r>
+      <w:r>
+        <w:rPr>
+          <w:rFonts w:ascii="Constantia" w:hAnsi="Constantia" w:cs="Calibri"/>
+          <w:sz w:val="28"/>
+          <w:szCs w:val="28"/>
+        </w:rPr>
+        <w:t>tego</w:t>
+      </w:r>
+      <w:r>
+        <w:rPr>
+          <w:rFonts w:ascii="Constantia" w:hAnsi="Constantia" w:cs="Calibri"/>
+          <w:sz w:val="28"/>
+          <w:szCs w:val="28"/>
+        </w:rPr>
+        <w:t xml:space="preserve"> testu było, że zbiór jest pełny.</w:t>
       </w:r>
       <w:r>
         <w:rPr>
@@ -518,19 +539,25 @@
       <w:pPr>
         <w:keepNext/>
         <w:jc w:val="center"/>
-      </w:pPr>
-      <w:r>
         <w:rPr>
           <w:rFonts w:ascii="Constantia" w:hAnsi="Constantia" w:cs="Calibri"/>
           <w:noProof/>
           <w:sz w:val="28"/>
           <w:szCs w:val="28"/>
         </w:rPr>
+      </w:pPr>
+      <w:r>
+        <w:rPr>
+          <w:rFonts w:ascii="Constantia" w:hAnsi="Constantia" w:cs="Calibri"/>
+          <w:noProof/>
+          <w:sz w:val="28"/>
+          <w:szCs w:val="28"/>
+        </w:rPr>
         <w:drawing>
-          <wp:inline distT="0" distB="0" distL="0" distR="0" wp14:anchorId="3E5CFCA9" wp14:editId="4B19BBC5">
-            <wp:extent cx="552450" cy="1689273"/>
-            <wp:effectExtent l="0" t="0" r="0" b="6350"/>
-            <wp:docPr id="2" name="Obraz 2"/>
+          <wp:inline distT="0" distB="0" distL="0" distR="0" wp14:anchorId="34438069" wp14:editId="6BE61D1A">
+            <wp:extent cx="3373236" cy="2266122"/>
+            <wp:effectExtent l="0" t="0" r="0" b="1270"/>
+            <wp:docPr id="32" name="Obraz 32" descr="Obraz zawierający stół&#10;&#10;Opis wygenerowany automatycznie"/>
             <wp:cNvGraphicFramePr>
               <a:graphicFrameLocks xmlns:a="http://schemas.openxmlformats.org/drawingml/2006/main" noChangeAspect="1"/>
             </wp:cNvGraphicFramePr>
@@ -538,11 +565,17 @@
               <a:graphicData uri="http://schemas.openxmlformats.org/drawingml/2006/picture">
                 <pic:pic xmlns:pic="http://schemas.openxmlformats.org/drawingml/2006/picture">
                   <pic:nvPicPr>
-                    <pic:cNvPr id="1" name=""/>
+                    <pic:cNvPr id="32" name="Obraz 32" descr="Obraz zawierający stół&#10;&#10;Opis wygenerowany automatycznie"/>
                     <pic:cNvPicPr/>
                   </pic:nvPicPr>
                   <pic:blipFill>
-                    <a:blip r:embed="rId9"/>
+                    <a:blip r:embed="rId9">
+                      <a:extLst>
+                        <a:ext uri="{28A0092B-C50C-407E-A947-70E740481C1C}">
+                          <a14:useLocalDpi xmlns:a14="http://schemas.microsoft.com/office/drawing/2010/main" val="0"/>
+                        </a:ext>
+                      </a:extLst>
+                    </a:blip>
                     <a:stretch>
                       <a:fillRect/>
                     </a:stretch>
@@ -550,7 +583,7 @@
                   <pic:spPr>
                     <a:xfrm>
                       <a:off x="0" y="0"/>
-                      <a:ext cx="552450" cy="1689273"/>
+                      <a:ext cx="3463223" cy="2326575"/>
                     </a:xfrm>
                     <a:prstGeom prst="rect">
                       <a:avLst/>
@@ -571,14 +604,27 @@
       <w:r>
         <w:t xml:space="preserve">Zrzut </w:t>
       </w:r>
-      <w:fldSimple w:instr=" SEQ Zrzut \* ARABIC ">
-        <w:r>
-          <w:rPr>
-            <w:noProof/>
-          </w:rPr>
-          <w:t>2</w:t>
-        </w:r>
-      </w:fldSimple>
+      <w:r>
+        <w:fldChar w:fldCharType="begin"/>
+      </w:r>
+      <w:r>
+        <w:instrText xml:space="preserve"> SEQ Zrzut \* ARABIC </w:instrText>
+      </w:r>
+      <w:r>
+        <w:fldChar w:fldCharType="separate"/>
+      </w:r>
+      <w:r>
+        <w:rPr>
+          <w:noProof/>
+        </w:rPr>
+        <w:t>2</w:t>
+      </w:r>
+      <w:r>
+        <w:rPr>
+          <w:noProof/>
+        </w:rPr>
+        <w:fldChar w:fldCharType="end"/>
+      </w:r>
       <w:r>
         <w:t xml:space="preserve">: </w:t>
       </w:r>
@@ -622,7 +668,6 @@
           <w:sz w:val="28"/>
           <w:szCs w:val="28"/>
         </w:rPr>
-        <w:lastRenderedPageBreak/>
         <w:t>Dokonaliśmy również analizy pojedynczych atrybutów, ponieważ mogło okazać się to przydatne w dalszej analizie zbioru, głównie przy wyciąganiu wniosków z histogramu. Dzięki temu łatwiej było stwierdzić</w:t>
       </w:r>
       <w:r>
@@ -631,7 +676,23 @@
           <w:sz w:val="28"/>
           <w:szCs w:val="28"/>
         </w:rPr>
-        <w:t xml:space="preserve"> najczęściej występującą ilość obiektów poszczególnych atrybutów (np. najbardziej popularną ilość pionowych słupków we fladze).</w:t>
+        <w:t xml:space="preserve"> najczęściej występującą ilość obiektów poszczególnych atrybutów (np. najbardziej popularną ilość </w:t>
+      </w:r>
+      <w:r>
+        <w:rPr>
+          <w:rFonts w:ascii="Constantia" w:hAnsi="Constantia" w:cs="Calibri"/>
+          <w:sz w:val="28"/>
+          <w:szCs w:val="28"/>
+        </w:rPr>
+        <w:t>kolorów we fladze</w:t>
+      </w:r>
+      <w:r>
+        <w:rPr>
+          <w:rFonts w:ascii="Constantia" w:hAnsi="Constantia" w:cs="Calibri"/>
+          <w:sz w:val="28"/>
+          <w:szCs w:val="28"/>
+        </w:rPr>
+        <w:t>).</w:t>
       </w:r>
       <w:r>
         <w:rPr>
@@ -2165,23 +2226,13 @@
         <w:t xml:space="preserve">jeśli zaś chodzi o kolory: </w:t>
       </w:r>
       <w:proofErr w:type="spellStart"/>
-      <w:proofErr w:type="gramStart"/>
-      <w:r>
-        <w:rPr>
-          <w:rFonts w:ascii="Constantia" w:hAnsi="Constantia" w:cs="Calibri"/>
-          <w:sz w:val="28"/>
-          <w:szCs w:val="28"/>
-        </w:rPr>
-        <w:t>czerwony,niebieski</w:t>
-      </w:r>
-      <w:proofErr w:type="gramEnd"/>
-      <w:r>
-        <w:rPr>
-          <w:rFonts w:ascii="Constantia" w:hAnsi="Constantia" w:cs="Calibri"/>
-          <w:sz w:val="28"/>
-          <w:szCs w:val="28"/>
-        </w:rPr>
-        <w:t>,biały</w:t>
+      <w:r>
+        <w:rPr>
+          <w:rFonts w:ascii="Constantia" w:hAnsi="Constantia" w:cs="Calibri"/>
+          <w:sz w:val="28"/>
+          <w:szCs w:val="28"/>
+        </w:rPr>
+        <w:t>czerwony,niebieski,biały</w:t>
       </w:r>
       <w:proofErr w:type="spellEnd"/>
       <w:r>
@@ -2461,25 +2512,7 @@
           <w:sz w:val="28"/>
           <w:szCs w:val="28"/>
         </w:rPr>
-        <w:t xml:space="preserve">czyli możemy dostrzec związek między występowaniem koloru </w:t>
-      </w:r>
-      <w:proofErr w:type="gramStart"/>
-      <w:r>
-        <w:rPr>
-          <w:rFonts w:ascii="Constantia" w:hAnsi="Constantia" w:cs="Calibri"/>
-          <w:sz w:val="28"/>
-          <w:szCs w:val="28"/>
-        </w:rPr>
-        <w:t>pomarańczowego( i</w:t>
-      </w:r>
-      <w:proofErr w:type="gramEnd"/>
-      <w:r>
-        <w:rPr>
-          <w:rFonts w:ascii="Constantia" w:hAnsi="Constantia" w:cs="Calibri"/>
-          <w:sz w:val="28"/>
-          <w:szCs w:val="28"/>
-        </w:rPr>
-        <w:t xml:space="preserve"> brązowego), a występowaniem animacji we fladze</w:t>
+        <w:t>czyli możemy dostrzec związek między występowaniem koloru pomarańczowego( i brązowego), a występowaniem animacji we fladze</w:t>
       </w:r>
     </w:p>
     <w:p>
@@ -2981,6 +3014,59 @@
           <w:sz w:val="28"/>
           <w:szCs w:val="28"/>
         </w:rPr>
+        <w:t xml:space="preserve">O wybranych atrybutach, wybierzemy </w:t>
+      </w:r>
+      <w:proofErr w:type="spellStart"/>
+      <w:r>
+        <w:rPr>
+          <w:rFonts w:ascii="Constantia" w:hAnsi="Constantia" w:cs="Calibri"/>
+          <w:sz w:val="28"/>
+          <w:szCs w:val="28"/>
+        </w:rPr>
+        <w:t>metode</w:t>
+      </w:r>
+      <w:proofErr w:type="spellEnd"/>
+      <w:r>
+        <w:rPr>
+          <w:rFonts w:ascii="Constantia" w:hAnsi="Constantia" w:cs="Calibri"/>
+          <w:sz w:val="28"/>
+          <w:szCs w:val="28"/>
+        </w:rPr>
+        <w:t xml:space="preserve"> która </w:t>
+      </w:r>
+      <w:proofErr w:type="spellStart"/>
+      <w:r>
+        <w:rPr>
+          <w:rFonts w:ascii="Constantia" w:hAnsi="Constantia" w:cs="Calibri"/>
+          <w:sz w:val="28"/>
+          <w:szCs w:val="28"/>
+        </w:rPr>
+        <w:t>spelnia</w:t>
+      </w:r>
+      <w:proofErr w:type="spellEnd"/>
+      <w:r>
+        <w:rPr>
+          <w:rFonts w:ascii="Constantia" w:hAnsi="Constantia" w:cs="Calibri"/>
+          <w:sz w:val="28"/>
+          <w:szCs w:val="28"/>
+        </w:rPr>
+        <w:t xml:space="preserve"> nasze oczekiwania</w:t>
+      </w:r>
+    </w:p>
+    <w:p>
+      <w:pPr>
+        <w:rPr>
+          <w:rFonts w:ascii="Constantia" w:hAnsi="Constantia" w:cs="Calibri"/>
+          <w:sz w:val="28"/>
+          <w:szCs w:val="28"/>
+        </w:rPr>
+      </w:pPr>
+      <w:r>
+        <w:rPr>
+          <w:rFonts w:ascii="Constantia" w:hAnsi="Constantia" w:cs="Calibri"/>
+          <w:sz w:val="28"/>
+          <w:szCs w:val="28"/>
+        </w:rPr>
         <w:t>Dane grupowaliśmy przy użyciu dwóch metod:</w:t>
       </w:r>
     </w:p>
@@ -3003,6 +3089,7 @@
           <w:sz w:val="28"/>
           <w:szCs w:val="28"/>
         </w:rPr>
+        <w:lastRenderedPageBreak/>
         <w:t>Metody k-średnich</w:t>
       </w:r>
     </w:p>
@@ -3101,7 +3188,23 @@
           <w:sz w:val="28"/>
           <w:szCs w:val="28"/>
         </w:rPr>
-        <w:t>ilość grup ustawiana jest odgórnie. Dlatego wykonaliśmy analizę dla liczby grup z przedziału 2-22. Odpowiednią wynikową liczbę grup wybraliśmy analizując wykres sylwetek dla poszczególnych grup oraz wykres łokciowy.</w:t>
+        <w:t>ilość grup ustawiana jest odgórnie. Dlatego wykonaliśmy analizę dla liczby grup z przedziału 2-</w:t>
+      </w:r>
+      <w:r>
+        <w:rPr>
+          <w:rFonts w:ascii="Constantia" w:hAnsi="Constantia" w:cs="Calibri"/>
+          <w:sz w:val="28"/>
+          <w:szCs w:val="28"/>
+        </w:rPr>
+        <w:t>3</w:t>
+      </w:r>
+      <w:r>
+        <w:rPr>
+          <w:rFonts w:ascii="Constantia" w:hAnsi="Constantia" w:cs="Calibri"/>
+          <w:sz w:val="28"/>
+          <w:szCs w:val="28"/>
+        </w:rPr>
+        <w:t>2. Odpowiednią wynikową liczbę grup wybraliśmy analizując wykres sylwetek dla poszczególnych grup oraz wykres łokciowy.</w:t>
       </w:r>
     </w:p>
     <w:p>
@@ -4226,19 +4329,6 @@
     </w:p>
     <w:p>
       <w:pPr>
-        <w:ind w:left="360"/>
-        <w:jc w:val="both"/>
-        <w:rPr>
-          <w:rFonts w:ascii="Constantia" w:hAnsi="Constantia" w:cs="Times New Roman"/>
-          <w:sz w:val="28"/>
-          <w:szCs w:val="28"/>
-        </w:rPr>
-      </w:pPr>
-    </w:p>
-    <w:p>
-      <w:pPr>
-        <w:pStyle w:val="Akapitzlist"/>
-        <w:ind w:left="1080"/>
         <w:rPr>
           <w:rFonts w:ascii="Constantia" w:hAnsi="Constantia" w:cs="Calibri"/>
           <w:b/>
@@ -4271,6 +4361,7 @@
           <w:sz w:val="32"/>
           <w:szCs w:val="32"/>
         </w:rPr>
+        <w:lastRenderedPageBreak/>
         <w:t>Porównanie obu metod grupowania</w:t>
       </w:r>
     </w:p>
@@ -4305,23 +4396,23 @@
           <w:sz w:val="28"/>
           <w:szCs w:val="28"/>
         </w:rPr>
-        <w:t xml:space="preserve"> grupowania aglomeracyjnego pozwoliła nam na utworzenie aż 32 grup, któr</w:t>
-      </w:r>
-      <w:r>
-        <w:rPr>
-          <w:rFonts w:ascii="Constantia" w:hAnsi="Constantia" w:cs="Calibri"/>
-          <w:sz w:val="28"/>
-          <w:szCs w:val="28"/>
-        </w:rPr>
-        <w:t>ych ilość</w:t>
-      </w:r>
-      <w:r>
-        <w:rPr>
-          <w:rFonts w:ascii="Constantia" w:hAnsi="Constantia" w:cs="Calibri"/>
-          <w:sz w:val="28"/>
-          <w:szCs w:val="28"/>
-        </w:rPr>
-        <w:t xml:space="preserve"> potem zmniejszyliśmy do 22 ze względu na dużą ilość grup zawierających tylko jedną flagę. W tym wypadku większa ilość grup drugiej metody pozwala na większą dokładność</w:t>
+        <w:t xml:space="preserve"> grupowania aglomeracyjnego pozwoliła nam </w:t>
+      </w:r>
+      <w:r>
+        <w:rPr>
+          <w:rFonts w:ascii="Constantia" w:hAnsi="Constantia" w:cs="Calibri"/>
+          <w:sz w:val="28"/>
+          <w:szCs w:val="28"/>
+        </w:rPr>
+        <w:t xml:space="preserve">porównać wynik grupowania dla 17 i 22 grup (mniejsza ilość grup została wykluczona). </w:t>
+      </w:r>
+      <w:r>
+        <w:rPr>
+          <w:rFonts w:ascii="Constantia" w:hAnsi="Constantia" w:cs="Calibri"/>
+          <w:sz w:val="28"/>
+          <w:szCs w:val="28"/>
+        </w:rPr>
+        <w:t>W tym wypadku większa ilość grup drugiej metody pozwala na większą dokładność</w:t>
       </w:r>
       <w:r>
         <w:rPr>
@@ -4346,7 +4437,23 @@
           <w:sz w:val="28"/>
           <w:szCs w:val="28"/>
         </w:rPr>
-        <w:t>Przykładowe flagi z grupy nr 1 w pierwszej metodzie:</w:t>
+        <w:t xml:space="preserve">Przykładowe flagi z grupy nr 1 w </w:t>
+      </w:r>
+      <w:r>
+        <w:rPr>
+          <w:rFonts w:ascii="Constantia" w:hAnsi="Constantia" w:cs="Calibri"/>
+          <w:sz w:val="28"/>
+          <w:szCs w:val="28"/>
+        </w:rPr>
+        <w:t>metodzie k-średnich</w:t>
+      </w:r>
+      <w:r>
+        <w:rPr>
+          <w:rFonts w:ascii="Constantia" w:hAnsi="Constantia" w:cs="Calibri"/>
+          <w:sz w:val="28"/>
+          <w:szCs w:val="28"/>
+        </w:rPr>
+        <w:t>:</w:t>
       </w:r>
     </w:p>
     <w:p>
@@ -4718,16 +4825,6 @@
     </w:p>
     <w:p>
       <w:pPr>
-        <w:pStyle w:val="Legenda"/>
-      </w:pPr>
-    </w:p>
-    <w:p>
-      <w:pPr>
-        <w:pStyle w:val="Legenda"/>
-      </w:pPr>
-    </w:p>
-    <w:p>
-      <w:pPr>
         <w:keepNext/>
       </w:pPr>
       <w:r>
@@ -4736,7 +4833,23 @@
           <w:sz w:val="28"/>
           <w:szCs w:val="28"/>
         </w:rPr>
-        <w:t>Przykładowe flagi z grupy nr 1 w drugiej metodzie:</w:t>
+        <w:t xml:space="preserve">Przykładowe flagi z grupy nr 1 w </w:t>
+      </w:r>
+      <w:r>
+        <w:rPr>
+          <w:rFonts w:ascii="Constantia" w:hAnsi="Constantia" w:cs="Calibri"/>
+          <w:sz w:val="28"/>
+          <w:szCs w:val="28"/>
+        </w:rPr>
+        <w:t>hierarchicznym grupowaniu</w:t>
+      </w:r>
+      <w:r>
+        <w:rPr>
+          <w:rFonts w:ascii="Constantia" w:hAnsi="Constantia" w:cs="Calibri"/>
+          <w:sz w:val="28"/>
+          <w:szCs w:val="28"/>
+        </w:rPr>
+        <w:t>:</w:t>
       </w:r>
       <w:r>
         <w:rPr>
@@ -4929,36 +5042,75 @@
       <w:r>
         <w:t xml:space="preserve">Flaga </w:t>
       </w:r>
-      <w:fldSimple w:instr=" SEQ Flaga \* ARABIC ">
-        <w:r>
-          <w:rPr>
-            <w:noProof/>
-          </w:rPr>
-          <w:t>4</w:t>
-        </w:r>
-      </w:fldSimple>
+      <w:r>
+        <w:fldChar w:fldCharType="begin"/>
+      </w:r>
+      <w:r>
+        <w:instrText xml:space="preserve"> SEQ Flaga \* ARABIC </w:instrText>
+      </w:r>
+      <w:r>
+        <w:fldChar w:fldCharType="separate"/>
+      </w:r>
+      <w:r>
+        <w:rPr>
+          <w:noProof/>
+        </w:rPr>
+        <w:t>4</w:t>
+      </w:r>
+      <w:r>
+        <w:rPr>
+          <w:noProof/>
+        </w:rPr>
+        <w:fldChar w:fldCharType="end"/>
+      </w:r>
       <w:r>
         <w:t xml:space="preserve">: ZSRR                                                    Flaga </w:t>
       </w:r>
-      <w:fldSimple w:instr=" SEQ Flaga \* ARABIC ">
-        <w:r>
-          <w:rPr>
-            <w:noProof/>
-          </w:rPr>
-          <w:t>5</w:t>
-        </w:r>
-      </w:fldSimple>
+      <w:r>
+        <w:fldChar w:fldCharType="begin"/>
+      </w:r>
+      <w:r>
+        <w:instrText xml:space="preserve"> SEQ Flaga \* ARABIC </w:instrText>
+      </w:r>
+      <w:r>
+        <w:fldChar w:fldCharType="separate"/>
+      </w:r>
+      <w:r>
+        <w:rPr>
+          <w:noProof/>
+        </w:rPr>
+        <w:t>5</w:t>
+      </w:r>
+      <w:r>
+        <w:rPr>
+          <w:noProof/>
+        </w:rPr>
+        <w:fldChar w:fldCharType="end"/>
+      </w:r>
       <w:r>
         <w:t xml:space="preserve">: Bhutan                                 Flaga </w:t>
       </w:r>
-      <w:fldSimple w:instr=" SEQ Flaga \* ARABIC ">
-        <w:r>
-          <w:rPr>
-            <w:noProof/>
-          </w:rPr>
-          <w:t>6</w:t>
-        </w:r>
-      </w:fldSimple>
+      <w:r>
+        <w:fldChar w:fldCharType="begin"/>
+      </w:r>
+      <w:r>
+        <w:instrText xml:space="preserve"> SEQ Flaga \* ARABIC </w:instrText>
+      </w:r>
+      <w:r>
+        <w:fldChar w:fldCharType="separate"/>
+      </w:r>
+      <w:r>
+        <w:rPr>
+          <w:noProof/>
+        </w:rPr>
+        <w:t>6</w:t>
+      </w:r>
+      <w:r>
+        <w:rPr>
+          <w:noProof/>
+        </w:rPr>
+        <w:fldChar w:fldCharType="end"/>
+      </w:r>
       <w:r>
         <w:t>: Portugalia</w:t>
       </w:r>
@@ -4977,7 +5129,23 @@
           <w:sz w:val="28"/>
           <w:szCs w:val="28"/>
         </w:rPr>
-        <w:t>Przykładowe flagi z grupy nr 10 w pierwszej metodzie:</w:t>
+        <w:t xml:space="preserve">Przykładowe flagi z grupy nr 10 w </w:t>
+      </w:r>
+      <w:r>
+        <w:rPr>
+          <w:rFonts w:ascii="Constantia" w:hAnsi="Constantia"/>
+          <w:sz w:val="28"/>
+          <w:szCs w:val="28"/>
+        </w:rPr>
+        <w:t>metodzie k-średnich</w:t>
+      </w:r>
+      <w:r>
+        <w:rPr>
+          <w:rFonts w:ascii="Constantia" w:hAnsi="Constantia"/>
+          <w:sz w:val="28"/>
+          <w:szCs w:val="28"/>
+        </w:rPr>
+        <w:t>:</w:t>
       </w:r>
     </w:p>
     <w:p>
@@ -5178,14 +5346,27 @@
       <w:r>
         <w:t xml:space="preserve">Flaga </w:t>
       </w:r>
-      <w:fldSimple w:instr=" SEQ Flaga \* ARABIC ">
-        <w:r>
-          <w:rPr>
-            <w:noProof/>
-          </w:rPr>
-          <w:t>7</w:t>
-        </w:r>
-      </w:fldSimple>
+      <w:r>
+        <w:fldChar w:fldCharType="begin"/>
+      </w:r>
+      <w:r>
+        <w:instrText xml:space="preserve"> SEQ Flaga \* ARABIC </w:instrText>
+      </w:r>
+      <w:r>
+        <w:fldChar w:fldCharType="separate"/>
+      </w:r>
+      <w:r>
+        <w:rPr>
+          <w:noProof/>
+        </w:rPr>
+        <w:t>7</w:t>
+      </w:r>
+      <w:r>
+        <w:rPr>
+          <w:noProof/>
+        </w:rPr>
+        <w:fldChar w:fldCharType="end"/>
+      </w:r>
       <w:r>
         <w:t xml:space="preserve">: </w:t>
       </w:r>
@@ -5197,25 +5378,51 @@
       <w:r>
         <w:t xml:space="preserve">                                              Flaga </w:t>
       </w:r>
-      <w:fldSimple w:instr=" SEQ Flaga \* ARABIC ">
-        <w:r>
-          <w:rPr>
-            <w:noProof/>
-          </w:rPr>
-          <w:t>8</w:t>
-        </w:r>
-      </w:fldSimple>
+      <w:r>
+        <w:fldChar w:fldCharType="begin"/>
+      </w:r>
+      <w:r>
+        <w:instrText xml:space="preserve"> SEQ Flaga \* ARABIC </w:instrText>
+      </w:r>
+      <w:r>
+        <w:fldChar w:fldCharType="separate"/>
+      </w:r>
+      <w:r>
+        <w:rPr>
+          <w:noProof/>
+        </w:rPr>
+        <w:t>8</w:t>
+      </w:r>
+      <w:r>
+        <w:rPr>
+          <w:noProof/>
+        </w:rPr>
+        <w:fldChar w:fldCharType="end"/>
+      </w:r>
       <w:r>
         <w:t xml:space="preserve">: Cypr                                         Flaga </w:t>
       </w:r>
-      <w:fldSimple w:instr=" SEQ Flaga \* ARABIC ">
-        <w:r>
-          <w:rPr>
-            <w:noProof/>
-          </w:rPr>
-          <w:t>9</w:t>
-        </w:r>
-      </w:fldSimple>
+      <w:r>
+        <w:fldChar w:fldCharType="begin"/>
+      </w:r>
+      <w:r>
+        <w:instrText xml:space="preserve"> SEQ Flaga \* ARABIC </w:instrText>
+      </w:r>
+      <w:r>
+        <w:fldChar w:fldCharType="separate"/>
+      </w:r>
+      <w:r>
+        <w:rPr>
+          <w:noProof/>
+        </w:rPr>
+        <w:t>9</w:t>
+      </w:r>
+      <w:r>
+        <w:rPr>
+          <w:noProof/>
+        </w:rPr>
+        <w:fldChar w:fldCharType="end"/>
+      </w:r>
       <w:r>
         <w:t>: Irlandia</w:t>
       </w:r>
@@ -5234,7 +5441,23 @@
           <w:sz w:val="28"/>
           <w:szCs w:val="28"/>
         </w:rPr>
-        <w:t>Przykładowe flagi z grupy nr 10 w drugiej metodzie:</w:t>
+        <w:t xml:space="preserve">Przykładowe flagi z grupy nr 10 w </w:t>
+      </w:r>
+      <w:r>
+        <w:rPr>
+          <w:rFonts w:ascii="Constantia" w:hAnsi="Constantia" w:cs="Calibri"/>
+          <w:sz w:val="28"/>
+          <w:szCs w:val="28"/>
+        </w:rPr>
+        <w:t>hierarchicznym grupowaniu</w:t>
+      </w:r>
+      <w:r>
+        <w:rPr>
+          <w:rFonts w:ascii="Constantia" w:hAnsi="Constantia"/>
+          <w:sz w:val="28"/>
+          <w:szCs w:val="28"/>
+        </w:rPr>
+        <w:t>:</w:t>
       </w:r>
     </w:p>
     <w:p>
@@ -5245,7 +5468,6 @@
         <w:rPr>
           <w:noProof/>
         </w:rPr>
-        <w:lastRenderedPageBreak/>
         <w:drawing>
           <wp:inline distT="0" distB="0" distL="0" distR="0" wp14:anchorId="0302C7E1" wp14:editId="5A403AA0">
             <wp:extent cx="1635125" cy="981075"/>
@@ -5427,36 +5649,75 @@
       <w:r>
         <w:t xml:space="preserve">Flaga </w:t>
       </w:r>
-      <w:fldSimple w:instr=" SEQ Flaga \* ARABIC ">
-        <w:r>
-          <w:rPr>
-            <w:noProof/>
-          </w:rPr>
-          <w:t>10</w:t>
-        </w:r>
-      </w:fldSimple>
+      <w:r>
+        <w:fldChar w:fldCharType="begin"/>
+      </w:r>
+      <w:r>
+        <w:instrText xml:space="preserve"> SEQ Flaga \* ARABIC </w:instrText>
+      </w:r>
+      <w:r>
+        <w:fldChar w:fldCharType="separate"/>
+      </w:r>
+      <w:r>
+        <w:rPr>
+          <w:noProof/>
+        </w:rPr>
+        <w:t>10</w:t>
+      </w:r>
+      <w:r>
+        <w:rPr>
+          <w:noProof/>
+        </w:rPr>
+        <w:fldChar w:fldCharType="end"/>
+      </w:r>
       <w:r>
         <w:t xml:space="preserve">: RFN                                        Flaga </w:t>
       </w:r>
-      <w:fldSimple w:instr=" SEQ Flaga \* ARABIC ">
-        <w:r>
-          <w:rPr>
-            <w:noProof/>
-          </w:rPr>
-          <w:t>11</w:t>
-        </w:r>
-      </w:fldSimple>
+      <w:r>
+        <w:fldChar w:fldCharType="begin"/>
+      </w:r>
+      <w:r>
+        <w:instrText xml:space="preserve"> SEQ Flaga \* ARABIC </w:instrText>
+      </w:r>
+      <w:r>
+        <w:fldChar w:fldCharType="separate"/>
+      </w:r>
+      <w:r>
+        <w:rPr>
+          <w:noProof/>
+        </w:rPr>
+        <w:t>11</w:t>
+      </w:r>
+      <w:r>
+        <w:rPr>
+          <w:noProof/>
+        </w:rPr>
+        <w:fldChar w:fldCharType="end"/>
+      </w:r>
       <w:r>
         <w:t xml:space="preserve">: Jordania                                              Flaga </w:t>
       </w:r>
-      <w:fldSimple w:instr=" SEQ Flaga \* ARABIC ">
-        <w:r>
-          <w:rPr>
-            <w:noProof/>
-          </w:rPr>
-          <w:t>12</w:t>
-        </w:r>
-      </w:fldSimple>
+      <w:r>
+        <w:fldChar w:fldCharType="begin"/>
+      </w:r>
+      <w:r>
+        <w:instrText xml:space="preserve"> SEQ Flaga \* ARABIC </w:instrText>
+      </w:r>
+      <w:r>
+        <w:fldChar w:fldCharType="separate"/>
+      </w:r>
+      <w:r>
+        <w:rPr>
+          <w:noProof/>
+        </w:rPr>
+        <w:t>12</w:t>
+      </w:r>
+      <w:r>
+        <w:rPr>
+          <w:noProof/>
+        </w:rPr>
+        <w:fldChar w:fldCharType="end"/>
+      </w:r>
       <w:r>
         <w:t>: Egipt</w:t>
       </w:r>
@@ -5476,6 +5737,7 @@
           <w:sz w:val="28"/>
           <w:szCs w:val="28"/>
         </w:rPr>
+        <w:lastRenderedPageBreak/>
         <w:t xml:space="preserve">Jak widać w metoda k-średnich początkową grupę tworzy porównywalnie jakościowo do metody hierarchicznego grupowania aglomeracyjnego, natomiast już grupa numer 10 zawiera flagi znacznie się różniące, </w:t>
       </w:r>
       <w:r>
@@ -5542,7 +5804,39 @@
           <w:sz w:val="28"/>
           <w:szCs w:val="28"/>
         </w:rPr>
-        <w:t xml:space="preserve"> umieszcza w grupach flagi mające różne ilości poziomych pasków jak i mające inne kolor przewodni. Na tej podstawie można stwierdzić, że to kolejny argument pokazujący wyższość metody grupowania aglomeracyjnego w rozpatrywanym przez nas problemie.</w:t>
+        <w:t xml:space="preserve"> umieszcza</w:t>
+      </w:r>
+      <w:r>
+        <w:rPr>
+          <w:rFonts w:ascii="Constantia" w:hAnsi="Constantia"/>
+          <w:sz w:val="28"/>
+          <w:szCs w:val="28"/>
+        </w:rPr>
+        <w:t xml:space="preserve"> częściej</w:t>
+      </w:r>
+      <w:r>
+        <w:rPr>
+          <w:rFonts w:ascii="Constantia" w:hAnsi="Constantia"/>
+          <w:sz w:val="28"/>
+          <w:szCs w:val="28"/>
+        </w:rPr>
+        <w:t xml:space="preserve"> w grupach flagi mające różne ilości poziomych pasków jak i mające inn</w:t>
+      </w:r>
+      <w:r>
+        <w:rPr>
+          <w:rFonts w:ascii="Constantia" w:hAnsi="Constantia"/>
+          <w:sz w:val="28"/>
+          <w:szCs w:val="28"/>
+        </w:rPr>
+        <w:t>y</w:t>
+      </w:r>
+      <w:r>
+        <w:rPr>
+          <w:rFonts w:ascii="Constantia" w:hAnsi="Constantia"/>
+          <w:sz w:val="28"/>
+          <w:szCs w:val="28"/>
+        </w:rPr>
+        <w:t xml:space="preserve"> kolor przewodni. Na tej podstawie można stwierdzić, że to kolejny argument pokazujący wyższość metody grupowania aglomeracyjnego w rozpatrywanym przez nas problemie.</w:t>
       </w:r>
     </w:p>
     <w:p>
@@ -5562,9 +5856,9 @@
           <w:szCs w:val="28"/>
         </w:rPr>
         <w:drawing>
-          <wp:inline distT="0" distB="0" distL="0" distR="0" wp14:anchorId="61111F92" wp14:editId="0362A6E8">
-            <wp:extent cx="4457700" cy="4406106"/>
-            <wp:effectExtent l="0" t="0" r="0" b="0"/>
+          <wp:inline distT="0" distB="0" distL="0" distR="0" wp14:anchorId="61111F92" wp14:editId="727E804D">
+            <wp:extent cx="2854328" cy="2821293"/>
+            <wp:effectExtent l="0" t="0" r="3175" b="0"/>
             <wp:docPr id="8" name="Obraz 8"/>
             <wp:cNvGraphicFramePr>
               <a:graphicFrameLocks xmlns:a="http://schemas.openxmlformats.org/drawingml/2006/main" noChangeAspect="1"/>
@@ -5585,7 +5879,7 @@
                   <pic:spPr>
                     <a:xfrm>
                       <a:off x="0" y="0"/>
-                      <a:ext cx="4509348" cy="4457157"/>
+                      <a:ext cx="2916706" cy="2882949"/>
                     </a:xfrm>
                     <a:prstGeom prst="rect">
                       <a:avLst/>
@@ -5597,16 +5891,6 @@
           </wp:inline>
         </w:drawing>
       </w:r>
-    </w:p>
-    <w:p>
-      <w:pPr>
-        <w:jc w:val="center"/>
-        <w:rPr>
-          <w:rFonts w:ascii="Constantia" w:hAnsi="Constantia"/>
-          <w:sz w:val="28"/>
-          <w:szCs w:val="28"/>
-        </w:rPr>
-      </w:pPr>
       <w:r>
         <w:rPr>
           <w:rFonts w:ascii="Constantia" w:hAnsi="Constantia"/>
@@ -5614,11 +5898,10 @@
           <w:sz w:val="28"/>
           <w:szCs w:val="28"/>
         </w:rPr>
-        <w:lastRenderedPageBreak/>
         <w:drawing>
-          <wp:inline distT="0" distB="0" distL="0" distR="0" wp14:anchorId="73D8816F" wp14:editId="72C7CB8B">
-            <wp:extent cx="4333875" cy="4290097"/>
-            <wp:effectExtent l="0" t="0" r="0" b="0"/>
+          <wp:inline distT="0" distB="0" distL="0" distR="0" wp14:anchorId="2AA9DEE3" wp14:editId="0FED4B21">
+            <wp:extent cx="2845857" cy="2817109"/>
+            <wp:effectExtent l="0" t="0" r="0" b="2540"/>
             <wp:docPr id="9" name="Obraz 9"/>
             <wp:cNvGraphicFramePr>
               <a:graphicFrameLocks xmlns:a="http://schemas.openxmlformats.org/drawingml/2006/main" noChangeAspect="1"/>
@@ -5639,7 +5922,7 @@
                   <pic:spPr>
                     <a:xfrm>
                       <a:off x="0" y="0"/>
-                      <a:ext cx="4364734" cy="4320644"/>
+                      <a:ext cx="2948852" cy="2919064"/>
                     </a:xfrm>
                     <a:prstGeom prst="rect">
                       <a:avLst/>
@@ -5654,6 +5937,16 @@
     </w:p>
     <w:p>
       <w:pPr>
+        <w:jc w:val="center"/>
+        <w:rPr>
+          <w:rFonts w:ascii="Constantia" w:hAnsi="Constantia"/>
+          <w:sz w:val="28"/>
+          <w:szCs w:val="28"/>
+        </w:rPr>
+      </w:pPr>
+    </w:p>
+    <w:p>
+      <w:pPr>
         <w:pStyle w:val="Akapitzlist"/>
         <w:numPr>
           <w:ilvl w:val="0"/>
@@ -5694,25 +5987,7 @@
           <w:sz w:val="28"/>
           <w:szCs w:val="28"/>
         </w:rPr>
-        <w:t xml:space="preserve">Po wybraniu odpowiedniej metody i liczby grup, dokonaliśmy analizy wyników. Pierwszym etapem, była analiza za pomocą macierzy pomyłek. Użyliśmy tego by </w:t>
-      </w:r>
-      <w:proofErr w:type="gramStart"/>
-      <w:r>
-        <w:rPr>
-          <w:rFonts w:ascii="Constantia" w:hAnsi="Constantia"/>
-          <w:sz w:val="28"/>
-          <w:szCs w:val="28"/>
-        </w:rPr>
-        <w:t>sprawdzić</w:t>
-      </w:r>
-      <w:proofErr w:type="gramEnd"/>
-      <w:r>
-        <w:rPr>
-          <w:rFonts w:ascii="Constantia" w:hAnsi="Constantia"/>
-          <w:sz w:val="28"/>
-          <w:szCs w:val="28"/>
-        </w:rPr>
-        <w:t xml:space="preserve"> czy istnieją powiązania w wyglądzie flag z:</w:t>
+        <w:t>Po wybraniu odpowiedniej metody i liczby grup, dokonaliśmy analizy wyników. Pierwszym etapem, była analiza za pomocą macierzy pomyłek. Użyliśmy tego by sprawdzić czy istnieją powiązania w wyglądzie flag z:</w:t>
       </w:r>
     </w:p>
     <w:p>
@@ -6059,7 +6334,23 @@
           <w:sz w:val="28"/>
           <w:szCs w:val="28"/>
         </w:rPr>
-        <w:t xml:space="preserve"> Dokonaliśmy tego, aby sprawdzić czy istnieją powiązania pomiędzy wartościami atrybutów oraz sprawdzić jakie wartości przyjmują atrybuty „</w:t>
+        <w:t xml:space="preserve"> Dokonaliśmy tego, aby sprawdzić czy istnieją powiązania pomiędzy wartościami atrybutów</w:t>
+      </w:r>
+      <w:r>
+        <w:rPr>
+          <w:rFonts w:ascii="Constantia" w:hAnsi="Constantia"/>
+          <w:sz w:val="28"/>
+          <w:szCs w:val="28"/>
+        </w:rPr>
+        <w:t>, a grupami</w:t>
+      </w:r>
+      <w:r>
+        <w:rPr>
+          <w:rFonts w:ascii="Constantia" w:hAnsi="Constantia"/>
+          <w:sz w:val="28"/>
+          <w:szCs w:val="28"/>
+        </w:rPr>
+        <w:t xml:space="preserve"> oraz sprawdzić jakie wartości przyjmują atrybuty „</w:t>
       </w:r>
       <w:proofErr w:type="spellStart"/>
       <w:r>
@@ -6080,7 +6371,6 @@
         <w:t>” i „</w:t>
       </w:r>
       <w:proofErr w:type="spellStart"/>
-      <w:proofErr w:type="gramStart"/>
       <w:r>
         <w:rPr>
           <w:rFonts w:ascii="Constantia" w:hAnsi="Constantia"/>
@@ -6096,16 +6386,7 @@
           <w:sz w:val="28"/>
           <w:szCs w:val="28"/>
         </w:rPr>
-        <w:t>”(</w:t>
-      </w:r>
-      <w:proofErr w:type="gramEnd"/>
-      <w:r>
-        <w:rPr>
-          <w:rFonts w:ascii="Constantia" w:hAnsi="Constantia"/>
-          <w:sz w:val="28"/>
-          <w:szCs w:val="28"/>
-        </w:rPr>
-        <w:t>wybrane przez nas atrybuty), w grupach wynikowych.</w:t>
+        <w:t>”(wybrane przez nas atrybuty), w grupach wynikowych.</w:t>
       </w:r>
     </w:p>
     <w:p>
@@ -7547,27 +7828,15 @@
           <w:sz w:val="28"/>
           <w:szCs w:val="28"/>
         </w:rPr>
-        <w:t xml:space="preserve">mają jedną religię – </w:t>
-      </w:r>
-      <w:proofErr w:type="spellStart"/>
-      <w:r>
-        <w:rPr>
-          <w:rFonts w:ascii="Constantia" w:hAnsi="Constantia"/>
-          <w:color w:val="FF0000"/>
-          <w:sz w:val="28"/>
-          <w:szCs w:val="28"/>
-        </w:rPr>
-        <w:t>Ethnic</w:t>
-      </w:r>
-      <w:proofErr w:type="spellEnd"/>
-      <w:r>
-        <w:rPr>
-          <w:rFonts w:ascii="Constantia" w:hAnsi="Constantia"/>
-          <w:color w:val="FF0000"/>
-          <w:sz w:val="28"/>
-          <w:szCs w:val="28"/>
-        </w:rPr>
-        <w:t xml:space="preserve"> //TO DO</w:t>
+        <w:t>mają jedną religię –</w:t>
+      </w:r>
+      <w:r>
+        <w:rPr>
+          <w:rFonts w:ascii="Constantia" w:hAnsi="Constantia"/>
+          <w:sz w:val="28"/>
+          <w:szCs w:val="28"/>
+        </w:rPr>
+        <w:t xml:space="preserve"> religia miejscowa</w:t>
       </w:r>
     </w:p>
     <w:p>
@@ -7590,7 +7859,7 @@
           <w:sz w:val="28"/>
           <w:szCs w:val="28"/>
         </w:rPr>
-        <w:t>przyjmują tą samą wartość jako język – inny.</w:t>
+        <w:t>przyjmują tą samą wartość jako język – inny</w:t>
       </w:r>
     </w:p>
     <w:p>
@@ -7714,6 +7983,46 @@
           <w:szCs w:val="28"/>
         </w:rPr>
       </w:pPr>
+      <w:r>
+        <w:rPr>
+          <w:rFonts w:ascii="Constantia" w:hAnsi="Constantia"/>
+          <w:sz w:val="28"/>
+          <w:szCs w:val="28"/>
+        </w:rPr>
+        <w:t>Te grupy zawierają po jedn</w:t>
+      </w:r>
+      <w:r>
+        <w:rPr>
+          <w:rFonts w:ascii="Constantia" w:hAnsi="Constantia"/>
+          <w:sz w:val="28"/>
+          <w:szCs w:val="28"/>
+        </w:rPr>
+        <w:t>ej</w:t>
+      </w:r>
+      <w:r>
+        <w:rPr>
+          <w:rFonts w:ascii="Constantia" w:hAnsi="Constantia"/>
+          <w:sz w:val="28"/>
+          <w:szCs w:val="28"/>
+        </w:rPr>
+        <w:t xml:space="preserve"> </w:t>
+      </w:r>
+      <w:r>
+        <w:rPr>
+          <w:rFonts w:ascii="Constantia" w:hAnsi="Constantia"/>
+          <w:sz w:val="28"/>
+          <w:szCs w:val="28"/>
+        </w:rPr>
+        <w:t>fladze</w:t>
+      </w:r>
+      <w:r>
+        <w:rPr>
+          <w:rFonts w:ascii="Constantia" w:hAnsi="Constantia"/>
+          <w:sz w:val="28"/>
+          <w:szCs w:val="28"/>
+        </w:rPr>
+        <w:t>, więc zostały przez nas przeanalizowane jako jedna grupa państw.</w:t>
+      </w:r>
     </w:p>
     <w:p>
       <w:pPr>
@@ -7730,7 +8039,7 @@
           <w:sz w:val="28"/>
           <w:szCs w:val="28"/>
         </w:rPr>
-        <w:t>Te grupy zawierają po jednym państwie, więc zostały przez nas przeanalizowane jako jedna grupa państw, które nigdzie nie pasowały.</w:t>
+        <w:t>W tych grupach żadne atrybuty nie wyróżniają się pod względem wartości (najprawdopodobniej z powodu tego, że są to państwa których flagi nie pasowały do żadnej innej grupy).</w:t>
       </w:r>
     </w:p>
     <w:p>
@@ -7742,15 +8051,6 @@
           <w:szCs w:val="28"/>
         </w:rPr>
       </w:pPr>
-      <w:r>
-        <w:rPr>
-          <w:rFonts w:ascii="Constantia" w:hAnsi="Constantia"/>
-          <w:sz w:val="28"/>
-          <w:szCs w:val="28"/>
-        </w:rPr>
-        <w:lastRenderedPageBreak/>
-        <w:t>W tych grupach żadne atrybuty nie wyróżniają się pod względem wartości (najprawdopodobniej z powodu tego, że są to państwa których flagi nie pasowały do żadnej innej grupy).</w:t>
-      </w:r>
     </w:p>
     <w:p>
       <w:pPr>
@@ -7761,6 +8061,14 @@
           <w:szCs w:val="28"/>
         </w:rPr>
       </w:pPr>
+      <w:r>
+        <w:rPr>
+          <w:rFonts w:ascii="Constantia" w:hAnsi="Constantia"/>
+          <w:sz w:val="28"/>
+          <w:szCs w:val="28"/>
+        </w:rPr>
+        <w:t>#TO DO:</w:t>
+      </w:r>
     </w:p>
     <w:p>
       <w:pPr>
@@ -7777,43 +8085,7 @@
           <w:sz w:val="28"/>
           <w:szCs w:val="28"/>
         </w:rPr>
-        <w:t>#TO DO:</w:t>
-      </w:r>
-    </w:p>
-    <w:p>
-      <w:pPr>
-        <w:jc w:val="both"/>
-        <w:rPr>
-          <w:rFonts w:ascii="Constantia" w:hAnsi="Constantia"/>
-          <w:sz w:val="28"/>
-          <w:szCs w:val="28"/>
-        </w:rPr>
-      </w:pPr>
-      <w:r>
-        <w:rPr>
-          <w:rFonts w:ascii="Constantia" w:hAnsi="Constantia"/>
-          <w:sz w:val="28"/>
-          <w:szCs w:val="28"/>
-        </w:rPr>
-        <w:t xml:space="preserve">5 FLAG DLA KAŻDEJ </w:t>
-      </w:r>
-      <w:proofErr w:type="gramStart"/>
-      <w:r>
-        <w:rPr>
-          <w:rFonts w:ascii="Constantia" w:hAnsi="Constantia"/>
-          <w:sz w:val="28"/>
-          <w:szCs w:val="28"/>
-        </w:rPr>
-        <w:t>GRUPY(</w:t>
-      </w:r>
-      <w:proofErr w:type="gramEnd"/>
-      <w:r>
-        <w:rPr>
-          <w:rFonts w:ascii="Constantia" w:hAnsi="Constantia"/>
-          <w:sz w:val="28"/>
-          <w:szCs w:val="28"/>
-        </w:rPr>
-        <w:t>DO GRUPY NR 16)</w:t>
+        <w:t>5 FLAG DLA KAŻDEJ GRUPY(DO GRUPY NR 16)</w:t>
       </w:r>
     </w:p>
     <w:p>

</xml_diff>